<commit_message>
Modify user guide and user stories
</commit_message>
<xml_diff>
--- a/docs/CSE360_UserGuideUpdate_LAM2.docx
+++ b/docs/CSE360_UserGuideUpdate_LAM2.docx
@@ -1,6 +1,6 @@
 
 <file path=word/document.xml><?xml version="1.0" encoding="utf-8"?>
-<w:document xmlns:wpc="http://schemas.microsoft.com/office/word/2010/wordprocessingCanvas" xmlns:mo="http://schemas.microsoft.com/office/mac/office/2008/main" xmlns:mc="http://schemas.openxmlformats.org/markup-compatibility/2006" xmlns:mv="urn:schemas-microsoft-com:mac:vml" xmlns:o="urn:schemas-microsoft-com:office:office" xmlns:r="http://schemas.openxmlformats.org/officeDocument/2006/relationships" xmlns:m="http://schemas.openxmlformats.org/officeDocument/2006/math" xmlns:v="urn:schemas-microsoft-com:vml" xmlns:wp14="http://schemas.microsoft.com/office/word/2010/wordprocessingDrawing" xmlns:wp="http://schemas.openxmlformats.org/drawingml/2006/wordprocessingDrawing" xmlns:w10="urn:schemas-microsoft-com:office:word" xmlns:w="http://schemas.openxmlformats.org/wordprocessingml/2006/main" xmlns:w14="http://schemas.microsoft.com/office/word/2010/wordml" xmlns:wpg="http://schemas.microsoft.com/office/word/2010/wordprocessingGroup" xmlns:wpi="http://schemas.microsoft.com/office/word/2010/wordprocessingInk" xmlns:wne="http://schemas.microsoft.com/office/word/2006/wordml" xmlns:wps="http://schemas.microsoft.com/office/word/2010/wordprocessingShape" mc:Ignorable="w14 wp14">
+<w:document xmlns:wpc="http://schemas.microsoft.com/office/word/2010/wordprocessingCanvas" xmlns:cx="http://schemas.microsoft.com/office/drawing/2014/chartex" xmlns:cx1="http://schemas.microsoft.com/office/drawing/2015/9/8/chartex" xmlns:cx2="http://schemas.microsoft.com/office/drawing/2015/10/21/chartex" xmlns:cx3="http://schemas.microsoft.com/office/drawing/2016/5/9/chartex" xmlns:cx4="http://schemas.microsoft.com/office/drawing/2016/5/10/chartex" xmlns:cx5="http://schemas.microsoft.com/office/drawing/2016/5/11/chartex" xmlns:cx6="http://schemas.microsoft.com/office/drawing/2016/5/12/chartex" xmlns:cx7="http://schemas.microsoft.com/office/drawing/2016/5/13/chartex" xmlns:cx8="http://schemas.microsoft.com/office/drawing/2016/5/14/chartex" xmlns:mc="http://schemas.openxmlformats.org/markup-compatibility/2006" xmlns:aink="http://schemas.microsoft.com/office/drawing/2016/ink" xmlns:am3d="http://schemas.microsoft.com/office/drawing/2017/model3d" xmlns:o="urn:schemas-microsoft-com:office:office" xmlns:r="http://schemas.openxmlformats.org/officeDocument/2006/relationships" xmlns:m="http://schemas.openxmlformats.org/officeDocument/2006/math" xmlns:v="urn:schemas-microsoft-com:vml" xmlns:wp14="http://schemas.microsoft.com/office/word/2010/wordprocessingDrawing" xmlns:wp="http://schemas.openxmlformats.org/drawingml/2006/wordprocessingDrawing" xmlns:w10="urn:schemas-microsoft-com:office:word" xmlns:w="http://schemas.openxmlformats.org/wordprocessingml/2006/main" xmlns:w14="http://schemas.microsoft.com/office/word/2010/wordml" xmlns:w15="http://schemas.microsoft.com/office/word/2012/wordml" xmlns:w16cid="http://schemas.microsoft.com/office/word/2016/wordml/cid" xmlns:w16se="http://schemas.microsoft.com/office/word/2015/wordml/symex" xmlns:wpg="http://schemas.microsoft.com/office/word/2010/wordprocessingGroup" xmlns:wpi="http://schemas.microsoft.com/office/word/2010/wordprocessingInk" xmlns:wne="http://schemas.microsoft.com/office/word/2006/wordml" xmlns:wps="http://schemas.microsoft.com/office/word/2010/wordprocessingShape" mc:Ignorable="w14 w15 w16se w16cid wp14">
   <w:body>
     <w:p>
       <w:pPr>
@@ -33,22 +33,17 @@
           <w:sz w:val="64"/>
           <w:szCs w:val="64"/>
         </w:rPr>
-        <w:t>SER’S</w:t>
-      </w:r>
-    </w:p>
-    <w:p>
-      <w:pPr>
-        <w:widowControl w:val="0"/>
-        <w:autoSpaceDE w:val="0"/>
-        <w:autoSpaceDN w:val="0"/>
-        <w:adjustRightInd w:val="0"/>
-        <w:spacing w:after="240" w:line="980" w:lineRule="atLeast"/>
-        <w:jc w:val="center"/>
-        <w:rPr>
-          <w:rFonts w:ascii="Times Roman" w:hAnsi="Times Roman" w:cs="Times Roman"/>
-          <w:color w:val="000000"/>
-        </w:rPr>
-      </w:pPr>
+        <w:t>SER</w:t>
+      </w:r>
+      <w:r>
+        <w:rPr>
+          <w:rFonts w:ascii="Times Roman" w:hAnsi="Times Roman" w:cs="Times Roman"/>
+          <w:color w:val="000000"/>
+          <w:sz w:val="64"/>
+          <w:szCs w:val="64"/>
+        </w:rPr>
+        <w:t xml:space="preserve"> </w:t>
+      </w:r>
       <w:r>
         <w:rPr>
           <w:rFonts w:ascii="Times Roman" w:hAnsi="Times Roman" w:cs="Times Roman"/>
@@ -212,7 +207,6 @@
           <w:szCs w:val="48"/>
         </w:rPr>
       </w:pPr>
-      <w:proofErr w:type="spellStart"/>
       <w:r>
         <w:rPr>
           <w:rFonts w:ascii="Times Roman" w:hAnsi="Times Roman" w:cs="Times Roman"/>
@@ -220,17 +214,7 @@
           <w:sz w:val="48"/>
           <w:szCs w:val="48"/>
         </w:rPr>
-        <w:t>Jian</w:t>
-      </w:r>
-      <w:proofErr w:type="spellEnd"/>
-      <w:r>
-        <w:rPr>
-          <w:rFonts w:ascii="Times Roman" w:hAnsi="Times Roman" w:cs="Times Roman"/>
-          <w:color w:val="000000"/>
-          <w:sz w:val="48"/>
-          <w:szCs w:val="48"/>
-        </w:rPr>
-        <w:t xml:space="preserve"> Kang</w:t>
+        <w:t>Jian Kang</w:t>
       </w:r>
     </w:p>
     <w:p>
@@ -320,7 +304,6 @@
           <w:sz w:val="36"/>
           <w:szCs w:val="36"/>
         </w:rPr>
-        <w:lastRenderedPageBreak/>
         <w:t>USER’S GUIDE</w:t>
       </w:r>
     </w:p>
@@ -1097,11 +1080,11 @@
           <w:color w:val="000000"/>
         </w:rPr>
         <w:sectPr>
-          <w:headerReference w:type="even" r:id="rId9"/>
-          <w:headerReference w:type="default" r:id="rId10"/>
-          <w:footerReference w:type="even" r:id="rId11"/>
-          <w:footerReference w:type="default" r:id="rId12"/>
-          <w:headerReference w:type="first" r:id="rId13"/>
+          <w:headerReference w:type="even" r:id="rId8"/>
+          <w:headerReference w:type="default" r:id="rId9"/>
+          <w:footerReference w:type="even" r:id="rId10"/>
+          <w:footerReference w:type="default" r:id="rId11"/>
+          <w:headerReference w:type="first" r:id="rId12"/>
           <w:pgSz w:w="12240" w:h="15840"/>
           <w:pgMar w:top="1440" w:right="1800" w:bottom="1440" w:left="1800" w:header="720" w:footer="720" w:gutter="0"/>
           <w:pgBorders w:display="notFirstPage">
@@ -1241,6 +1224,7 @@
           <w:sz w:val="28"/>
           <w:szCs w:val="28"/>
         </w:rPr>
+        <w:lastRenderedPageBreak/>
         <w:t>Introduction</w:t>
       </w:r>
     </w:p>
@@ -1298,19 +1282,24 @@
         <w:t xml:space="preserve">TextFormatter is a system, which allows the user to format a text file (.txt extension). The system provides the user with the ability to format a text file of any size. </w:t>
       </w:r>
       <w:r>
-        <w:t xml:space="preserve"> TextFormatter displays an analysis of the formatted text </w:t>
-      </w:r>
-      <w:r>
-        <w:t xml:space="preserve">file, which includes right, or </w:t>
-      </w:r>
-      <w:r>
-        <w:t>left</w:t>
-      </w:r>
-      <w:r>
         <w:t xml:space="preserve"> </w:t>
       </w:r>
       <w:r>
-        <w:t xml:space="preserve">justified output, number of words processed from the file, number of lines, </w:t>
+        <w:t xml:space="preserve">It allows the user to format the text file either left justified or right justified. </w:t>
+      </w:r>
+      <w:proofErr w:type="spellStart"/>
+      <w:r>
+        <w:t>TextFormatter</w:t>
+      </w:r>
+      <w:proofErr w:type="spellEnd"/>
+      <w:r>
+        <w:t xml:space="preserve"> displays an analysis of the formatted text </w:t>
+      </w:r>
+      <w:r>
+        <w:t xml:space="preserve">file, which includes </w:t>
+      </w:r>
+      <w:r>
+        <w:t xml:space="preserve">number of words processed from the file, number of lines, </w:t>
       </w:r>
       <w:r>
         <w:t xml:space="preserve">number of lines removed, average words per line, and average line length. </w:t>
@@ -1379,12 +1368,12 @@
           <w:szCs w:val="36"/>
         </w:rPr>
         <w:sectPr>
-          <w:headerReference w:type="even" r:id="rId14"/>
-          <w:headerReference w:type="default" r:id="rId15"/>
-          <w:footerReference w:type="even" r:id="rId16"/>
-          <w:footerReference w:type="default" r:id="rId17"/>
-          <w:headerReference w:type="first" r:id="rId18"/>
-          <w:footerReference w:type="first" r:id="rId19"/>
+          <w:headerReference w:type="even" r:id="rId13"/>
+          <w:headerReference w:type="default" r:id="rId14"/>
+          <w:footerReference w:type="even" r:id="rId15"/>
+          <w:footerReference w:type="default" r:id="rId16"/>
+          <w:headerReference w:type="first" r:id="rId17"/>
+          <w:footerReference w:type="first" r:id="rId18"/>
           <w:pgSz w:w="12240" w:h="15840"/>
           <w:pgMar w:top="1440" w:right="1800" w:bottom="1440" w:left="1800" w:header="720" w:footer="720" w:gutter="0"/>
           <w:pgBorders>
@@ -1416,6 +1405,7 @@
           <w:sz w:val="28"/>
           <w:szCs w:val="28"/>
         </w:rPr>
+        <w:lastRenderedPageBreak/>
         <w:t>Getting Started</w:t>
       </w:r>
     </w:p>
@@ -1435,10 +1425,16 @@
         <w:ind w:left="720"/>
       </w:pPr>
       <w:r>
-        <w:t>Getting st</w:t>
-      </w:r>
-      <w:r>
-        <w:t xml:space="preserve">arted section walks you though on how to obtain and download TextFormatter on your computer. </w:t>
+        <w:t>This</w:t>
+      </w:r>
+      <w:r>
+        <w:t xml:space="preserve"> section walks you th</w:t>
+      </w:r>
+      <w:r>
+        <w:t>r</w:t>
+      </w:r>
+      <w:r>
+        <w:t xml:space="preserve">ough on how to obtain and download TextFormatter on your computer. </w:t>
       </w:r>
     </w:p>
     <w:p>
@@ -1511,7 +1507,7 @@
       <w:pPr>
         <w:ind w:firstLine="720"/>
       </w:pPr>
-      <w:hyperlink r:id="rId20" w:history="1">
+      <w:hyperlink r:id="rId19" w:history="1">
         <w:r>
           <w:rPr>
             <w:rStyle w:val="Hyperlink"/>
@@ -1520,23 +1516,15 @@
         </w:r>
       </w:hyperlink>
       <w:r>
-        <w:t xml:space="preserve"> and it is </w:t>
-      </w:r>
-      <w:proofErr w:type="gramStart"/>
-      <w:r>
-        <w:t>a .java</w:t>
-      </w:r>
-      <w:proofErr w:type="gramEnd"/>
-      <w:r>
-        <w:t xml:space="preserve"> file which </w:t>
+        <w:t xml:space="preserve"> and it is a .java file which </w:t>
       </w:r>
     </w:p>
     <w:p>
       <w:pPr>
         <w:ind w:left="720"/>
         <w:sectPr>
-          <w:headerReference w:type="first" r:id="rId21"/>
-          <w:footerReference w:type="first" r:id="rId22"/>
+          <w:headerReference w:type="first" r:id="rId20"/>
+          <w:footerReference w:type="first" r:id="rId21"/>
           <w:pgSz w:w="12240" w:h="15840"/>
           <w:pgMar w:top="1440" w:right="1800" w:bottom="1440" w:left="1800" w:header="720" w:footer="720" w:gutter="0"/>
           <w:pgBorders>
@@ -1548,13 +1536,14 @@
           <w:titlePg/>
         </w:sectPr>
       </w:pPr>
-      <w:proofErr w:type="gramStart"/>
-      <w:r>
-        <w:t>can</w:t>
-      </w:r>
-      <w:proofErr w:type="gramEnd"/>
-      <w:r>
-        <w:t xml:space="preserve"> be easily installed. For detailed instruction on how to install TextFormatter on personal computer, please refer to read me file on the above website.</w:t>
+      <w:r>
+        <w:t xml:space="preserve">can be easily installed. For detailed instruction on how to install TextFormatter on personal computer, please refer to </w:t>
+      </w:r>
+      <w:r>
+        <w:t>README</w:t>
+      </w:r>
+      <w:r>
+        <w:t xml:space="preserve"> file on the above website.</w:t>
       </w:r>
     </w:p>
     <w:p>
@@ -1727,8 +1716,8 @@
           <w:szCs w:val="36"/>
         </w:rPr>
         <w:sectPr>
-          <w:headerReference w:type="first" r:id="rId23"/>
-          <w:footerReference w:type="first" r:id="rId24"/>
+          <w:headerReference w:type="first" r:id="rId22"/>
+          <w:footerReference w:type="first" r:id="rId23"/>
           <w:pgSz w:w="12240" w:h="15840"/>
           <w:pgMar w:top="1440" w:right="1800" w:bottom="1440" w:left="1800" w:header="720" w:footer="720" w:gutter="0"/>
           <w:pgBorders>
@@ -1761,6 +1750,7 @@
           <w:sz w:val="28"/>
           <w:szCs w:val="28"/>
         </w:rPr>
+        <w:lastRenderedPageBreak/>
         <w:t>User Interface</w:t>
       </w:r>
     </w:p>
@@ -1789,6 +1779,48 @@
       </w:r>
       <w:r>
         <w:t xml:space="preserve"> to provide the user a simplified way to navigate through the application. </w:t>
+      </w:r>
+      <w:r>
+        <w:t xml:space="preserve">Fig. 1 shows the user interface of </w:t>
+      </w:r>
+      <w:proofErr w:type="spellStart"/>
+      <w:r>
+        <w:t>TextFormatter</w:t>
+      </w:r>
+      <w:proofErr w:type="spellEnd"/>
+      <w:r>
+        <w:t xml:space="preserve">. The user can choose the input file and output path. If the output path does not exist, we will automatically create it. The user has the option to specify whether to format the file left justified or right justified. To format the input file to the output path, simply click “Format File” button. We also provide a simple instruction </w:t>
+      </w:r>
+      <w:r>
+        <w:t xml:space="preserve">about </w:t>
+      </w:r>
+      <w:proofErr w:type="gramStart"/>
+      <w:r>
+        <w:t>how to</w:t>
+      </w:r>
+      <w:proofErr w:type="gramEnd"/>
+      <w:r>
+        <w:t xml:space="preserve"> user </w:t>
+      </w:r>
+      <w:proofErr w:type="spellStart"/>
+      <w:r>
+        <w:t>TextFormatter</w:t>
+      </w:r>
+      <w:proofErr w:type="spellEnd"/>
+      <w:r>
+        <w:t xml:space="preserve"> </w:t>
+      </w:r>
+      <w:r>
+        <w:t xml:space="preserve">on </w:t>
+      </w:r>
+      <w:r>
+        <w:t xml:space="preserve">the </w:t>
+      </w:r>
+      <w:r>
+        <w:t>user interface</w:t>
+      </w:r>
+      <w:r>
+        <w:t>.</w:t>
       </w:r>
     </w:p>
     <w:p>
@@ -1867,7 +1899,7 @@
                     <pic:cNvPicPr/>
                   </pic:nvPicPr>
                   <pic:blipFill>
-                    <a:blip r:embed="rId25">
+                    <a:blip r:embed="rId24">
                       <a:extLst>
                         <a:ext uri="{28A0092B-C50C-407E-A947-70E740481C1C}">
                           <a14:useLocalDpi xmlns:a14="http://schemas.microsoft.com/office/drawing/2010/main" val="0"/>
@@ -1919,6 +1951,7 @@
           <w:sz w:val="20"/>
           <w:szCs w:val="20"/>
         </w:rPr>
+        <w:lastRenderedPageBreak/>
         <w:t>Figure 1. User Interface</w:t>
       </w:r>
     </w:p>
@@ -1930,18 +1963,8 @@
           <w:sz w:val="20"/>
           <w:szCs w:val="20"/>
         </w:rPr>
-      </w:pPr>
-    </w:p>
-    <w:p>
-      <w:pPr>
-        <w:jc w:val="both"/>
-        <w:rPr>
-          <w:b/>
-          <w:sz w:val="20"/>
-          <w:szCs w:val="20"/>
-        </w:rPr>
         <w:sectPr>
-          <w:footerReference w:type="first" r:id="rId26"/>
+          <w:footerReference w:type="first" r:id="rId25"/>
           <w:pgSz w:w="12240" w:h="15840"/>
           <w:pgMar w:top="1440" w:right="1800" w:bottom="1440" w:left="1800" w:header="720" w:footer="720" w:gutter="0"/>
           <w:pgBorders>
@@ -1968,6 +1991,7 @@
           <w:sz w:val="28"/>
           <w:szCs w:val="28"/>
         </w:rPr>
+        <w:lastRenderedPageBreak/>
         <w:t>3.2 Description of Options</w:t>
       </w:r>
     </w:p>
@@ -1992,7 +2016,7 @@
     <w:p>
       <w:pPr>
         <w:sectPr>
-          <w:footerReference w:type="first" r:id="rId27"/>
+          <w:footerReference w:type="first" r:id="rId26"/>
           <w:pgSz w:w="12240" w:h="15840"/>
           <w:pgMar w:top="1440" w:right="1800" w:bottom="1440" w:left="1800" w:header="720" w:footer="720" w:gutter="0"/>
           <w:pgBorders>
@@ -2064,8 +2088,8 @@
           <w:szCs w:val="36"/>
         </w:rPr>
         <w:sectPr>
-          <w:headerReference w:type="first" r:id="rId28"/>
-          <w:footerReference w:type="first" r:id="rId29"/>
+          <w:headerReference w:type="first" r:id="rId27"/>
+          <w:footerReference w:type="first" r:id="rId28"/>
           <w:pgSz w:w="12240" w:h="15840"/>
           <w:pgMar w:top="1440" w:right="1800" w:bottom="1440" w:left="1800" w:header="720" w:footer="720" w:gutter="0"/>
           <w:pgBorders>
@@ -2097,57 +2121,43 @@
           <w:sz w:val="28"/>
           <w:szCs w:val="28"/>
         </w:rPr>
+        <w:lastRenderedPageBreak/>
         <w:t xml:space="preserve"> Input and Outputs</w:t>
       </w:r>
     </w:p>
     <w:p>
       <w:pPr>
-        <w:pStyle w:val="ListParagraph"/>
-        <w:ind w:left="1440"/>
+        <w:ind w:left="720"/>
+      </w:pPr>
+      <w:r>
+        <w:t xml:space="preserve">This section provides some samples of input and outputs for the system. </w:t>
+      </w:r>
+    </w:p>
+    <w:p/>
+    <w:p>
+      <w:pPr>
+        <w:ind w:left="720"/>
         <w:rPr>
           <w:b/>
           <w:sz w:val="28"/>
           <w:szCs w:val="28"/>
         </w:rPr>
       </w:pPr>
-    </w:p>
-    <w:p>
-      <w:pPr>
-        <w:pStyle w:val="ListParagraph"/>
-        <w:ind w:left="1440"/>
-      </w:pPr>
-      <w:r>
-        <w:t xml:space="preserve">This section provides some samples of input and outputs for the system. </w:t>
-      </w:r>
-    </w:p>
-    <w:p>
-      <w:pPr>
-        <w:pStyle w:val="ListParagraph"/>
-        <w:ind w:left="1440"/>
-      </w:pPr>
-    </w:p>
-    <w:p>
-      <w:pPr>
-        <w:pStyle w:val="ListParagraph"/>
-        <w:ind w:left="1440"/>
-      </w:pPr>
-    </w:p>
-    <w:p>
-      <w:pPr>
-        <w:ind w:left="720"/>
+      <w:r>
         <w:rPr>
           <w:b/>
           <w:sz w:val="28"/>
           <w:szCs w:val="28"/>
         </w:rPr>
-      </w:pPr>
+        <w:t>4.1 Input</w:t>
+      </w:r>
       <w:r>
         <w:rPr>
           <w:b/>
           <w:sz w:val="28"/>
           <w:szCs w:val="28"/>
         </w:rPr>
-        <w:t>4.1 Input</w:t>
+        <w:t xml:space="preserve"> and Outputs</w:t>
       </w:r>
       <w:r>
         <w:rPr>
@@ -2155,25 +2165,17 @@
           <w:sz w:val="28"/>
           <w:szCs w:val="28"/>
         </w:rPr>
-        <w:t xml:space="preserve"> and Outputs</w:t>
-      </w:r>
-      <w:r>
+        <w:t xml:space="preserve"> Samples </w:t>
+      </w:r>
+    </w:p>
+    <w:p>
+      <w:pPr>
+        <w:ind w:left="720"/>
         <w:rPr>
           <w:b/>
           <w:sz w:val="28"/>
           <w:szCs w:val="28"/>
         </w:rPr>
-        <w:t xml:space="preserve"> Samples </w:t>
-      </w:r>
-    </w:p>
-    <w:p>
-      <w:pPr>
-        <w:ind w:left="720"/>
-        <w:rPr>
-          <w:b/>
-          <w:sz w:val="28"/>
-          <w:szCs w:val="28"/>
-        </w:rPr>
       </w:pPr>
     </w:p>
     <w:p>
@@ -2236,25 +2238,7 @@
           <w:sz w:val="20"/>
           <w:szCs w:val="20"/>
         </w:rPr>
-        <w:t xml:space="preserve">// </w:t>
-      </w:r>
-      <w:proofErr w:type="gramStart"/>
-      <w:r>
-        <w:rPr>
-          <w:b/>
-          <w:sz w:val="20"/>
-          <w:szCs w:val="20"/>
-        </w:rPr>
-        <w:t>left</w:t>
-      </w:r>
-      <w:proofErr w:type="gramEnd"/>
-      <w:r>
-        <w:rPr>
-          <w:b/>
-          <w:sz w:val="20"/>
-          <w:szCs w:val="20"/>
-        </w:rPr>
-        <w:t xml:space="preserve"> justified</w:t>
+        <w:t>// left justified</w:t>
       </w:r>
     </w:p>
     <w:p>
@@ -2475,25 +2459,7 @@
           <w:sz w:val="20"/>
           <w:szCs w:val="20"/>
         </w:rPr>
-        <w:t xml:space="preserve">// </w:t>
-      </w:r>
-      <w:proofErr w:type="gramStart"/>
-      <w:r>
-        <w:rPr>
-          <w:b/>
-          <w:sz w:val="20"/>
-          <w:szCs w:val="20"/>
-        </w:rPr>
-        <w:t>right</w:t>
-      </w:r>
-      <w:proofErr w:type="gramEnd"/>
-      <w:r>
-        <w:rPr>
-          <w:b/>
-          <w:sz w:val="20"/>
-          <w:szCs w:val="20"/>
-        </w:rPr>
-        <w:t xml:space="preserve"> justified</w:t>
+        <w:t>// right justified</w:t>
       </w:r>
     </w:p>
     <w:p>
@@ -2840,25 +2806,7 @@
           <w:sz w:val="20"/>
           <w:szCs w:val="20"/>
         </w:rPr>
-        <w:t xml:space="preserve">// </w:t>
-      </w:r>
-      <w:proofErr w:type="gramStart"/>
-      <w:r>
-        <w:rPr>
-          <w:b/>
-          <w:sz w:val="20"/>
-          <w:szCs w:val="20"/>
-        </w:rPr>
-        <w:t>left</w:t>
-      </w:r>
-      <w:proofErr w:type="gramEnd"/>
-      <w:r>
-        <w:rPr>
-          <w:b/>
-          <w:sz w:val="20"/>
-          <w:szCs w:val="20"/>
-        </w:rPr>
-        <w:t xml:space="preserve"> justified</w:t>
+        <w:t>// left justified</w:t>
       </w:r>
     </w:p>
     <w:p>
@@ -3095,6 +3043,7 @@
           <w:sz w:val="20"/>
           <w:szCs w:val="20"/>
         </w:rPr>
+        <w:lastRenderedPageBreak/>
         <w:t># Blank lines removed: 0</w:t>
       </w:r>
     </w:p>
@@ -3153,25 +3102,7 @@
           <w:sz w:val="20"/>
           <w:szCs w:val="20"/>
         </w:rPr>
-        <w:t xml:space="preserve">// </w:t>
-      </w:r>
-      <w:proofErr w:type="gramStart"/>
-      <w:r>
-        <w:rPr>
-          <w:b/>
-          <w:sz w:val="20"/>
-          <w:szCs w:val="20"/>
-        </w:rPr>
-        <w:t>right</w:t>
-      </w:r>
-      <w:proofErr w:type="gramEnd"/>
-      <w:r>
-        <w:rPr>
-          <w:b/>
-          <w:sz w:val="20"/>
-          <w:szCs w:val="20"/>
-        </w:rPr>
-        <w:t xml:space="preserve"> justified</w:t>
+        <w:t>// right justified</w:t>
       </w:r>
     </w:p>
     <w:p>
@@ -3449,25 +3380,7 @@
           <w:sz w:val="20"/>
           <w:szCs w:val="20"/>
         </w:rPr>
-        <w:t xml:space="preserve">// </w:t>
-      </w:r>
-      <w:proofErr w:type="gramStart"/>
-      <w:r>
-        <w:rPr>
-          <w:b/>
-          <w:sz w:val="20"/>
-          <w:szCs w:val="20"/>
-        </w:rPr>
-        <w:t>left</w:t>
-      </w:r>
-      <w:proofErr w:type="gramEnd"/>
-      <w:r>
-        <w:rPr>
-          <w:b/>
-          <w:sz w:val="20"/>
-          <w:szCs w:val="20"/>
-        </w:rPr>
-        <w:t xml:space="preserve"> justified</w:t>
+        <w:t>// left justified</w:t>
       </w:r>
     </w:p>
     <w:p>
@@ -3716,25 +3629,7 @@
           <w:sz w:val="20"/>
           <w:szCs w:val="20"/>
         </w:rPr>
-        <w:t xml:space="preserve">// </w:t>
-      </w:r>
-      <w:proofErr w:type="gramStart"/>
-      <w:r>
-        <w:rPr>
-          <w:b/>
-          <w:sz w:val="20"/>
-          <w:szCs w:val="20"/>
-        </w:rPr>
-        <w:t>right</w:t>
-      </w:r>
-      <w:proofErr w:type="gramEnd"/>
-      <w:r>
-        <w:rPr>
-          <w:b/>
-          <w:sz w:val="20"/>
-          <w:szCs w:val="20"/>
-        </w:rPr>
-        <w:t xml:space="preserve"> justified</w:t>
+        <w:t>// right justified</w:t>
       </w:r>
     </w:p>
     <w:p>
@@ -3974,77 +3869,48 @@
     </w:p>
     <w:p>
       <w:pPr>
-        <w:pStyle w:val="ListParagraph"/>
-        <w:spacing w:line="259" w:lineRule="auto"/>
-        <w:ind w:left="1440"/>
-        <w:rPr>
-          <w:b/>
-          <w:sz w:val="20"/>
-          <w:szCs w:val="20"/>
-        </w:rPr>
-      </w:pPr>
-    </w:p>
-    <w:p>
-      <w:pPr>
-        <w:ind w:left="720"/>
-        <w:rPr>
-          <w:b/>
-          <w:sz w:val="20"/>
-          <w:szCs w:val="20"/>
-        </w:rPr>
-      </w:pPr>
-      <w:r>
-        <w:rPr>
-          <w:b/>
-          <w:sz w:val="20"/>
-          <w:szCs w:val="20"/>
-        </w:rPr>
-        <w:t xml:space="preserve">// </w:t>
-      </w:r>
-      <w:proofErr w:type="gramStart"/>
-      <w:r>
-        <w:rPr>
-          <w:b/>
-          <w:sz w:val="20"/>
-          <w:szCs w:val="20"/>
-        </w:rPr>
-        <w:t>left</w:t>
-      </w:r>
-      <w:proofErr w:type="gramEnd"/>
-      <w:r>
-        <w:rPr>
-          <w:b/>
-          <w:sz w:val="20"/>
-          <w:szCs w:val="20"/>
-        </w:rPr>
-        <w:t xml:space="preserve"> justified</w:t>
-      </w:r>
-    </w:p>
-    <w:p>
-      <w:pPr>
-        <w:ind w:left="720"/>
-        <w:rPr>
-          <w:b/>
-          <w:sz w:val="20"/>
-          <w:szCs w:val="20"/>
-        </w:rPr>
-      </w:pPr>
-    </w:p>
-    <w:p>
-      <w:pPr>
-        <w:ind w:left="720"/>
-        <w:rPr>
-          <w:b/>
-          <w:sz w:val="20"/>
-          <w:szCs w:val="20"/>
-        </w:rPr>
-      </w:pPr>
-      <w:r>
-        <w:rPr>
-          <w:b/>
-          <w:sz w:val="20"/>
-          <w:szCs w:val="20"/>
-        </w:rPr>
+        <w:ind w:left="720"/>
+        <w:rPr>
+          <w:b/>
+          <w:sz w:val="20"/>
+          <w:szCs w:val="20"/>
+        </w:rPr>
+      </w:pPr>
+      <w:r>
+        <w:rPr>
+          <w:b/>
+          <w:sz w:val="20"/>
+          <w:szCs w:val="20"/>
+        </w:rPr>
+        <w:t>// left justified</w:t>
+      </w:r>
+    </w:p>
+    <w:p>
+      <w:pPr>
+        <w:ind w:left="720"/>
+        <w:rPr>
+          <w:b/>
+          <w:sz w:val="20"/>
+          <w:szCs w:val="20"/>
+        </w:rPr>
+      </w:pPr>
+    </w:p>
+    <w:p>
+      <w:pPr>
+        <w:ind w:left="720"/>
+        <w:rPr>
+          <w:b/>
+          <w:sz w:val="20"/>
+          <w:szCs w:val="20"/>
+        </w:rPr>
+      </w:pPr>
+      <w:r>
+        <w:rPr>
+          <w:b/>
+          <w:sz w:val="20"/>
+          <w:szCs w:val="20"/>
+        </w:rPr>
+        <w:lastRenderedPageBreak/>
         <w:t>Input text</w:t>
       </w:r>
     </w:p>
@@ -4269,25 +4135,7 @@
           <w:sz w:val="20"/>
           <w:szCs w:val="20"/>
         </w:rPr>
-        <w:t xml:space="preserve">// </w:t>
-      </w:r>
-      <w:proofErr w:type="gramStart"/>
-      <w:r>
-        <w:rPr>
-          <w:b/>
-          <w:sz w:val="20"/>
-          <w:szCs w:val="20"/>
-        </w:rPr>
-        <w:t>right</w:t>
-      </w:r>
-      <w:proofErr w:type="gramEnd"/>
-      <w:r>
-        <w:rPr>
-          <w:b/>
-          <w:sz w:val="20"/>
-          <w:szCs w:val="20"/>
-        </w:rPr>
-        <w:t xml:space="preserve"> justified</w:t>
+        <w:t>// right justified</w:t>
       </w:r>
     </w:p>
     <w:p>
@@ -4644,39 +4492,9 @@
       <w:r>
         <w:t>system</w:t>
       </w:r>
-      <w:bookmarkStart w:id="0" w:name="_GoBack"/>
-      <w:bookmarkEnd w:id="0"/>
       <w:r>
         <w:t>.</w:t>
       </w:r>
-    </w:p>
-    <w:p>
-      <w:pPr>
-        <w:pStyle w:val="ListParagraph"/>
-      </w:pPr>
-    </w:p>
-    <w:p>
-      <w:pPr>
-        <w:pStyle w:val="ListParagraph"/>
-      </w:pPr>
-    </w:p>
-    <w:p>
-      <w:pPr>
-        <w:pStyle w:val="ListParagraph"/>
-        <w:rPr>
-          <w:sz w:val="20"/>
-          <w:szCs w:val="20"/>
-        </w:rPr>
-      </w:pPr>
-    </w:p>
-    <w:p>
-      <w:pPr>
-        <w:pStyle w:val="ListParagraph"/>
-        <w:rPr>
-          <w:sz w:val="20"/>
-          <w:szCs w:val="20"/>
-        </w:rPr>
-      </w:pPr>
     </w:p>
     <w:p>
       <w:pPr>
@@ -4738,7 +4556,25 @@
         <w:rPr>
           <w:rFonts w:ascii="Times New Roman" w:hAnsi="Times New Roman" w:cs="Times New Roman"/>
         </w:rPr>
-        <w:t>ERROR: File path not found</w:t>
+        <w:t xml:space="preserve">ERROR: </w:t>
+      </w:r>
+      <w:r>
+        <w:rPr>
+          <w:rFonts w:ascii="Times New Roman" w:hAnsi="Times New Roman" w:cs="Times New Roman"/>
+        </w:rPr>
+        <w:t>Output f</w:t>
+      </w:r>
+      <w:r>
+        <w:rPr>
+          <w:rFonts w:ascii="Times New Roman" w:hAnsi="Times New Roman" w:cs="Times New Roman"/>
+        </w:rPr>
+        <w:t xml:space="preserve">ile path not </w:t>
+      </w:r>
+      <w:r>
+        <w:rPr>
+          <w:rFonts w:ascii="Times New Roman" w:hAnsi="Times New Roman" w:cs="Times New Roman"/>
+        </w:rPr>
+        <w:t>specified</w:t>
       </w:r>
       <w:r>
         <w:rPr>
@@ -4771,7 +4607,19 @@
         <w:rPr>
           <w:rFonts w:ascii="Times New Roman" w:hAnsi="Times New Roman" w:cs="Times New Roman"/>
         </w:rPr>
-        <w:t>ERROR: File does not exist</w:t>
+        <w:t xml:space="preserve">ERROR: </w:t>
+      </w:r>
+      <w:r>
+        <w:rPr>
+          <w:rFonts w:ascii="Times New Roman" w:hAnsi="Times New Roman" w:cs="Times New Roman"/>
+        </w:rPr>
+        <w:t>Input f</w:t>
+      </w:r>
+      <w:r>
+        <w:rPr>
+          <w:rFonts w:ascii="Times New Roman" w:hAnsi="Times New Roman" w:cs="Times New Roman"/>
+        </w:rPr>
+        <w:t>ile does not exist</w:t>
       </w:r>
       <w:r>
         <w:rPr>
@@ -4853,7 +4701,11 @@
         <w:t xml:space="preserve"> TextFormatter desktop application might not be compatible with the user operating system.</w:t>
       </w:r>
       <w:r>
-        <w:t xml:space="preserve"> TextFormatter is compatible with Windows, Mac and Linux type operating systems.</w:t>
+        <w:t xml:space="preserve"> </w:t>
+      </w:r>
+      <w:r>
+        <w:lastRenderedPageBreak/>
+        <w:t>TextFormatter is compatible with Windows, Mac and Linux type operating systems.</w:t>
       </w:r>
     </w:p>
     <w:p>
@@ -4908,12 +4760,738 @@
         </w:rPr>
       </w:pPr>
     </w:p>
+    <w:p>
+      <w:pPr>
+        <w:rPr>
+          <w:b/>
+          <w:sz w:val="28"/>
+          <w:szCs w:val="28"/>
+        </w:rPr>
+      </w:pPr>
+      <w:r>
+        <w:rPr>
+          <w:b/>
+          <w:sz w:val="28"/>
+          <w:szCs w:val="28"/>
+        </w:rPr>
+        <w:br w:type="page"/>
+      </w:r>
+    </w:p>
+    <w:p>
+      <w:pPr>
+        <w:rPr>
+          <w:b/>
+        </w:rPr>
+      </w:pPr>
+      <w:r>
+        <w:rPr>
+          <w:b/>
+        </w:rPr>
+        <w:lastRenderedPageBreak/>
+        <w:t>Appendix A. Sample Input and Output Files</w:t>
+      </w:r>
+    </w:p>
+    <w:p>
+      <w:r>
+        <w:t>Here, we provide the screenshots of sample input and output that mentioned in Section 4.</w:t>
+      </w:r>
+    </w:p>
+    <w:p>
+      <w:r>
+        <w:t>A.1 A text file with all characters in one line</w:t>
+      </w:r>
+    </w:p>
+    <w:p>
+      <w:r>
+        <w:t>Sample Input</w:t>
+      </w:r>
+    </w:p>
+    <w:p>
+      <w:r>
+        <w:rPr>
+          <w:noProof/>
+        </w:rPr>
+        <w:drawing>
+          <wp:inline distT="0" distB="0" distL="0" distR="0" wp14:anchorId="4A80DF71" wp14:editId="361F1B07">
+            <wp:extent cx="5943600" cy="570865"/>
+            <wp:effectExtent l="0" t="0" r="0" b="635"/>
+            <wp:docPr id="1" name="Picture 1"/>
+            <wp:cNvGraphicFramePr>
+              <a:graphicFrameLocks xmlns:a="http://schemas.openxmlformats.org/drawingml/2006/main" noChangeAspect="1"/>
+            </wp:cNvGraphicFramePr>
+            <a:graphic xmlns:a="http://schemas.openxmlformats.org/drawingml/2006/main">
+              <a:graphicData uri="http://schemas.openxmlformats.org/drawingml/2006/picture">
+                <pic:pic xmlns:pic="http://schemas.openxmlformats.org/drawingml/2006/picture">
+                  <pic:nvPicPr>
+                    <pic:cNvPr id="1" name=""/>
+                    <pic:cNvPicPr/>
+                  </pic:nvPicPr>
+                  <pic:blipFill>
+                    <a:blip r:embed="rId29"/>
+                    <a:stretch>
+                      <a:fillRect/>
+                    </a:stretch>
+                  </pic:blipFill>
+                  <pic:spPr>
+                    <a:xfrm>
+                      <a:off x="0" y="0"/>
+                      <a:ext cx="5943600" cy="570865"/>
+                    </a:xfrm>
+                    <a:prstGeom prst="rect">
+                      <a:avLst/>
+                    </a:prstGeom>
+                  </pic:spPr>
+                </pic:pic>
+              </a:graphicData>
+            </a:graphic>
+          </wp:inline>
+        </w:drawing>
+      </w:r>
+    </w:p>
+    <w:p>
+      <w:r>
+        <w:t>Sample Output – Left Justified</w:t>
+      </w:r>
+    </w:p>
+    <w:p>
+      <w:r>
+        <w:rPr>
+          <w:noProof/>
+        </w:rPr>
+        <w:drawing>
+          <wp:inline distT="0" distB="0" distL="0" distR="0" wp14:anchorId="650A00EE" wp14:editId="4BD2977B">
+            <wp:extent cx="5943600" cy="944880"/>
+            <wp:effectExtent l="0" t="0" r="0" b="7620"/>
+            <wp:docPr id="4" name="Picture 4"/>
+            <wp:cNvGraphicFramePr>
+              <a:graphicFrameLocks xmlns:a="http://schemas.openxmlformats.org/drawingml/2006/main" noChangeAspect="1"/>
+            </wp:cNvGraphicFramePr>
+            <a:graphic xmlns:a="http://schemas.openxmlformats.org/drawingml/2006/main">
+              <a:graphicData uri="http://schemas.openxmlformats.org/drawingml/2006/picture">
+                <pic:pic xmlns:pic="http://schemas.openxmlformats.org/drawingml/2006/picture">
+                  <pic:nvPicPr>
+                    <pic:cNvPr id="1" name=""/>
+                    <pic:cNvPicPr/>
+                  </pic:nvPicPr>
+                  <pic:blipFill>
+                    <a:blip r:embed="rId30"/>
+                    <a:stretch>
+                      <a:fillRect/>
+                    </a:stretch>
+                  </pic:blipFill>
+                  <pic:spPr>
+                    <a:xfrm>
+                      <a:off x="0" y="0"/>
+                      <a:ext cx="5943600" cy="944880"/>
+                    </a:xfrm>
+                    <a:prstGeom prst="rect">
+                      <a:avLst/>
+                    </a:prstGeom>
+                  </pic:spPr>
+                </pic:pic>
+              </a:graphicData>
+            </a:graphic>
+          </wp:inline>
+        </w:drawing>
+      </w:r>
+    </w:p>
+    <w:p>
+      <w:r>
+        <w:t>Sample Output – Right Justified</w:t>
+      </w:r>
+    </w:p>
+    <w:p>
+      <w:r>
+        <w:rPr>
+          <w:noProof/>
+        </w:rPr>
+        <w:drawing>
+          <wp:inline distT="0" distB="0" distL="0" distR="0" wp14:anchorId="690A2E89" wp14:editId="46A82A57">
+            <wp:extent cx="5943600" cy="944880"/>
+            <wp:effectExtent l="0" t="0" r="0" b="7620"/>
+            <wp:docPr id="5" name="Picture 5"/>
+            <wp:cNvGraphicFramePr>
+              <a:graphicFrameLocks xmlns:a="http://schemas.openxmlformats.org/drawingml/2006/main" noChangeAspect="1"/>
+            </wp:cNvGraphicFramePr>
+            <a:graphic xmlns:a="http://schemas.openxmlformats.org/drawingml/2006/main">
+              <a:graphicData uri="http://schemas.openxmlformats.org/drawingml/2006/picture">
+                <pic:pic xmlns:pic="http://schemas.openxmlformats.org/drawingml/2006/picture">
+                  <pic:nvPicPr>
+                    <pic:cNvPr id="1" name=""/>
+                    <pic:cNvPicPr/>
+                  </pic:nvPicPr>
+                  <pic:blipFill>
+                    <a:blip r:embed="rId30"/>
+                    <a:stretch>
+                      <a:fillRect/>
+                    </a:stretch>
+                  </pic:blipFill>
+                  <pic:spPr>
+                    <a:xfrm>
+                      <a:off x="0" y="0"/>
+                      <a:ext cx="5943600" cy="944880"/>
+                    </a:xfrm>
+                    <a:prstGeom prst="rect">
+                      <a:avLst/>
+                    </a:prstGeom>
+                  </pic:spPr>
+                </pic:pic>
+              </a:graphicData>
+            </a:graphic>
+          </wp:inline>
+        </w:drawing>
+      </w:r>
+    </w:p>
+    <w:p>
+      <w:r>
+        <w:t>A.2</w:t>
+      </w:r>
+      <w:r>
+        <w:t>. A t</w:t>
+      </w:r>
+      <w:r>
+        <w:t>ext file with different number of characters in lines</w:t>
+      </w:r>
+    </w:p>
+    <w:p>
+      <w:r>
+        <w:t>Sample Input</w:t>
+      </w:r>
+    </w:p>
+    <w:p>
+      <w:r>
+        <w:rPr>
+          <w:noProof/>
+        </w:rPr>
+        <w:drawing>
+          <wp:inline distT="0" distB="0" distL="0" distR="0" wp14:anchorId="3C6D2D03" wp14:editId="4364AB06">
+            <wp:extent cx="5943600" cy="1838960"/>
+            <wp:effectExtent l="0" t="0" r="0" b="8890"/>
+            <wp:docPr id="18" name="Picture 18"/>
+            <wp:cNvGraphicFramePr>
+              <a:graphicFrameLocks xmlns:a="http://schemas.openxmlformats.org/drawingml/2006/main" noChangeAspect="1"/>
+            </wp:cNvGraphicFramePr>
+            <a:graphic xmlns:a="http://schemas.openxmlformats.org/drawingml/2006/main">
+              <a:graphicData uri="http://schemas.openxmlformats.org/drawingml/2006/picture">
+                <pic:pic xmlns:pic="http://schemas.openxmlformats.org/drawingml/2006/picture">
+                  <pic:nvPicPr>
+                    <pic:cNvPr id="1" name=""/>
+                    <pic:cNvPicPr/>
+                  </pic:nvPicPr>
+                  <pic:blipFill>
+                    <a:blip r:embed="rId31"/>
+                    <a:stretch>
+                      <a:fillRect/>
+                    </a:stretch>
+                  </pic:blipFill>
+                  <pic:spPr>
+                    <a:xfrm>
+                      <a:off x="0" y="0"/>
+                      <a:ext cx="5943600" cy="1838960"/>
+                    </a:xfrm>
+                    <a:prstGeom prst="rect">
+                      <a:avLst/>
+                    </a:prstGeom>
+                  </pic:spPr>
+                </pic:pic>
+              </a:graphicData>
+            </a:graphic>
+          </wp:inline>
+        </w:drawing>
+      </w:r>
+    </w:p>
+    <w:p>
+      <w:r>
+        <w:t>Sample Output – Left Justified</w:t>
+      </w:r>
+    </w:p>
+    <w:p>
+      <w:r>
+        <w:rPr>
+          <w:noProof/>
+        </w:rPr>
+        <w:drawing>
+          <wp:inline distT="0" distB="0" distL="0" distR="0" wp14:anchorId="0801E458" wp14:editId="4BA1AB4E">
+            <wp:extent cx="5943600" cy="944880"/>
+            <wp:effectExtent l="0" t="0" r="0" b="7620"/>
+            <wp:docPr id="7" name="Picture 7"/>
+            <wp:cNvGraphicFramePr>
+              <a:graphicFrameLocks xmlns:a="http://schemas.openxmlformats.org/drawingml/2006/main" noChangeAspect="1"/>
+            </wp:cNvGraphicFramePr>
+            <a:graphic xmlns:a="http://schemas.openxmlformats.org/drawingml/2006/main">
+              <a:graphicData uri="http://schemas.openxmlformats.org/drawingml/2006/picture">
+                <pic:pic xmlns:pic="http://schemas.openxmlformats.org/drawingml/2006/picture">
+                  <pic:nvPicPr>
+                    <pic:cNvPr id="1" name=""/>
+                    <pic:cNvPicPr/>
+                  </pic:nvPicPr>
+                  <pic:blipFill>
+                    <a:blip r:embed="rId30"/>
+                    <a:stretch>
+                      <a:fillRect/>
+                    </a:stretch>
+                  </pic:blipFill>
+                  <pic:spPr>
+                    <a:xfrm>
+                      <a:off x="0" y="0"/>
+                      <a:ext cx="5943600" cy="944880"/>
+                    </a:xfrm>
+                    <a:prstGeom prst="rect">
+                      <a:avLst/>
+                    </a:prstGeom>
+                  </pic:spPr>
+                </pic:pic>
+              </a:graphicData>
+            </a:graphic>
+          </wp:inline>
+        </w:drawing>
+      </w:r>
+    </w:p>
+    <w:p>
+      <w:r>
+        <w:t>Sample Output – Right Justified</w:t>
+      </w:r>
+    </w:p>
+    <w:p>
+      <w:r>
+        <w:rPr>
+          <w:noProof/>
+        </w:rPr>
+        <w:drawing>
+          <wp:inline distT="0" distB="0" distL="0" distR="0" wp14:anchorId="1435B70A" wp14:editId="6BBBBD18">
+            <wp:extent cx="5943600" cy="944880"/>
+            <wp:effectExtent l="0" t="0" r="0" b="7620"/>
+            <wp:docPr id="8" name="Picture 8"/>
+            <wp:cNvGraphicFramePr>
+              <a:graphicFrameLocks xmlns:a="http://schemas.openxmlformats.org/drawingml/2006/main" noChangeAspect="1"/>
+            </wp:cNvGraphicFramePr>
+            <a:graphic xmlns:a="http://schemas.openxmlformats.org/drawingml/2006/main">
+              <a:graphicData uri="http://schemas.openxmlformats.org/drawingml/2006/picture">
+                <pic:pic xmlns:pic="http://schemas.openxmlformats.org/drawingml/2006/picture">
+                  <pic:nvPicPr>
+                    <pic:cNvPr id="1" name=""/>
+                    <pic:cNvPicPr/>
+                  </pic:nvPicPr>
+                  <pic:blipFill>
+                    <a:blip r:embed="rId30"/>
+                    <a:stretch>
+                      <a:fillRect/>
+                    </a:stretch>
+                  </pic:blipFill>
+                  <pic:spPr>
+                    <a:xfrm>
+                      <a:off x="0" y="0"/>
+                      <a:ext cx="5943600" cy="944880"/>
+                    </a:xfrm>
+                    <a:prstGeom prst="rect">
+                      <a:avLst/>
+                    </a:prstGeom>
+                  </pic:spPr>
+                </pic:pic>
+              </a:graphicData>
+            </a:graphic>
+          </wp:inline>
+        </w:drawing>
+      </w:r>
+    </w:p>
+    <w:p/>
+    <w:p>
+      <w:r>
+        <w:t>A.3. A text file with blank lines and tabs</w:t>
+      </w:r>
+    </w:p>
+    <w:p>
+      <w:r>
+        <w:t>Sample Input</w:t>
+      </w:r>
+    </w:p>
+    <w:p>
+      <w:r>
+        <w:rPr>
+          <w:noProof/>
+        </w:rPr>
+        <w:drawing>
+          <wp:inline distT="0" distB="0" distL="0" distR="0" wp14:anchorId="1C521FFB" wp14:editId="15A1A725">
+            <wp:extent cx="5943600" cy="2127250"/>
+            <wp:effectExtent l="0" t="0" r="0" b="6350"/>
+            <wp:docPr id="19" name="Picture 19"/>
+            <wp:cNvGraphicFramePr>
+              <a:graphicFrameLocks xmlns:a="http://schemas.openxmlformats.org/drawingml/2006/main" noChangeAspect="1"/>
+            </wp:cNvGraphicFramePr>
+            <a:graphic xmlns:a="http://schemas.openxmlformats.org/drawingml/2006/main">
+              <a:graphicData uri="http://schemas.openxmlformats.org/drawingml/2006/picture">
+                <pic:pic xmlns:pic="http://schemas.openxmlformats.org/drawingml/2006/picture">
+                  <pic:nvPicPr>
+                    <pic:cNvPr id="1" name=""/>
+                    <pic:cNvPicPr/>
+                  </pic:nvPicPr>
+                  <pic:blipFill>
+                    <a:blip r:embed="rId32"/>
+                    <a:stretch>
+                      <a:fillRect/>
+                    </a:stretch>
+                  </pic:blipFill>
+                  <pic:spPr>
+                    <a:xfrm>
+                      <a:off x="0" y="0"/>
+                      <a:ext cx="5943600" cy="2127250"/>
+                    </a:xfrm>
+                    <a:prstGeom prst="rect">
+                      <a:avLst/>
+                    </a:prstGeom>
+                  </pic:spPr>
+                </pic:pic>
+              </a:graphicData>
+            </a:graphic>
+          </wp:inline>
+        </w:drawing>
+      </w:r>
+    </w:p>
+    <w:p>
+      <w:r>
+        <w:t>Sample Output – Left Justified</w:t>
+      </w:r>
+    </w:p>
+    <w:p>
+      <w:r>
+        <w:rPr>
+          <w:noProof/>
+        </w:rPr>
+        <w:drawing>
+          <wp:inline distT="0" distB="0" distL="0" distR="0" wp14:anchorId="7595EA70" wp14:editId="134FCD24">
+            <wp:extent cx="5943600" cy="944880"/>
+            <wp:effectExtent l="0" t="0" r="0" b="7620"/>
+            <wp:docPr id="10" name="Picture 10"/>
+            <wp:cNvGraphicFramePr>
+              <a:graphicFrameLocks xmlns:a="http://schemas.openxmlformats.org/drawingml/2006/main" noChangeAspect="1"/>
+            </wp:cNvGraphicFramePr>
+            <a:graphic xmlns:a="http://schemas.openxmlformats.org/drawingml/2006/main">
+              <a:graphicData uri="http://schemas.openxmlformats.org/drawingml/2006/picture">
+                <pic:pic xmlns:pic="http://schemas.openxmlformats.org/drawingml/2006/picture">
+                  <pic:nvPicPr>
+                    <pic:cNvPr id="1" name=""/>
+                    <pic:cNvPicPr/>
+                  </pic:nvPicPr>
+                  <pic:blipFill>
+                    <a:blip r:embed="rId30"/>
+                    <a:stretch>
+                      <a:fillRect/>
+                    </a:stretch>
+                  </pic:blipFill>
+                  <pic:spPr>
+                    <a:xfrm>
+                      <a:off x="0" y="0"/>
+                      <a:ext cx="5943600" cy="944880"/>
+                    </a:xfrm>
+                    <a:prstGeom prst="rect">
+                      <a:avLst/>
+                    </a:prstGeom>
+                  </pic:spPr>
+                </pic:pic>
+              </a:graphicData>
+            </a:graphic>
+          </wp:inline>
+        </w:drawing>
+      </w:r>
+    </w:p>
+    <w:p>
+      <w:r>
+        <w:t>Sample Output – Right Justified</w:t>
+      </w:r>
+    </w:p>
+    <w:p>
+      <w:r>
+        <w:rPr>
+          <w:noProof/>
+        </w:rPr>
+        <w:drawing>
+          <wp:inline distT="0" distB="0" distL="0" distR="0" wp14:anchorId="777D9AB1" wp14:editId="28A4767B">
+            <wp:extent cx="5943600" cy="944880"/>
+            <wp:effectExtent l="0" t="0" r="0" b="7620"/>
+            <wp:docPr id="11" name="Picture 11"/>
+            <wp:cNvGraphicFramePr>
+              <a:graphicFrameLocks xmlns:a="http://schemas.openxmlformats.org/drawingml/2006/main" noChangeAspect="1"/>
+            </wp:cNvGraphicFramePr>
+            <a:graphic xmlns:a="http://schemas.openxmlformats.org/drawingml/2006/main">
+              <a:graphicData uri="http://schemas.openxmlformats.org/drawingml/2006/picture">
+                <pic:pic xmlns:pic="http://schemas.openxmlformats.org/drawingml/2006/picture">
+                  <pic:nvPicPr>
+                    <pic:cNvPr id="1" name=""/>
+                    <pic:cNvPicPr/>
+                  </pic:nvPicPr>
+                  <pic:blipFill>
+                    <a:blip r:embed="rId30"/>
+                    <a:stretch>
+                      <a:fillRect/>
+                    </a:stretch>
+                  </pic:blipFill>
+                  <pic:spPr>
+                    <a:xfrm>
+                      <a:off x="0" y="0"/>
+                      <a:ext cx="5943600" cy="944880"/>
+                    </a:xfrm>
+                    <a:prstGeom prst="rect">
+                      <a:avLst/>
+                    </a:prstGeom>
+                  </pic:spPr>
+                </pic:pic>
+              </a:graphicData>
+            </a:graphic>
+          </wp:inline>
+        </w:drawing>
+      </w:r>
+    </w:p>
+    <w:p/>
+    <w:p>
+      <w:r>
+        <w:t>A.4. A text file with characters longer than 80 characters</w:t>
+      </w:r>
+    </w:p>
+    <w:p>
+      <w:r>
+        <w:t>Sample Input</w:t>
+      </w:r>
+    </w:p>
+    <w:p>
+      <w:r>
+        <w:rPr>
+          <w:noProof/>
+        </w:rPr>
+        <w:drawing>
+          <wp:inline distT="0" distB="0" distL="0" distR="0" wp14:anchorId="48622207" wp14:editId="77C03C1C">
+            <wp:extent cx="5943600" cy="1625600"/>
+            <wp:effectExtent l="0" t="0" r="0" b="0"/>
+            <wp:docPr id="15" name="Picture 15"/>
+            <wp:cNvGraphicFramePr>
+              <a:graphicFrameLocks xmlns:a="http://schemas.openxmlformats.org/drawingml/2006/main" noChangeAspect="1"/>
+            </wp:cNvGraphicFramePr>
+            <a:graphic xmlns:a="http://schemas.openxmlformats.org/drawingml/2006/main">
+              <a:graphicData uri="http://schemas.openxmlformats.org/drawingml/2006/picture">
+                <pic:pic xmlns:pic="http://schemas.openxmlformats.org/drawingml/2006/picture">
+                  <pic:nvPicPr>
+                    <pic:cNvPr id="1" name=""/>
+                    <pic:cNvPicPr/>
+                  </pic:nvPicPr>
+                  <pic:blipFill>
+                    <a:blip r:embed="rId33"/>
+                    <a:stretch>
+                      <a:fillRect/>
+                    </a:stretch>
+                  </pic:blipFill>
+                  <pic:spPr>
+                    <a:xfrm>
+                      <a:off x="0" y="0"/>
+                      <a:ext cx="5943600" cy="1625600"/>
+                    </a:xfrm>
+                    <a:prstGeom prst="rect">
+                      <a:avLst/>
+                    </a:prstGeom>
+                  </pic:spPr>
+                </pic:pic>
+              </a:graphicData>
+            </a:graphic>
+          </wp:inline>
+        </w:drawing>
+      </w:r>
+    </w:p>
+    <w:p>
+      <w:r>
+        <w:t>Sample Output – Left Justified</w:t>
+      </w:r>
+    </w:p>
+    <w:p>
+      <w:r>
+        <w:rPr>
+          <w:noProof/>
+        </w:rPr>
+        <w:lastRenderedPageBreak/>
+        <w:drawing>
+          <wp:inline distT="0" distB="0" distL="0" distR="0" wp14:anchorId="24CEE8A6" wp14:editId="30BFE021">
+            <wp:extent cx="5943600" cy="1626235"/>
+            <wp:effectExtent l="0" t="0" r="0" b="0"/>
+            <wp:docPr id="16" name="Picture 16"/>
+            <wp:cNvGraphicFramePr>
+              <a:graphicFrameLocks xmlns:a="http://schemas.openxmlformats.org/drawingml/2006/main" noChangeAspect="1"/>
+            </wp:cNvGraphicFramePr>
+            <a:graphic xmlns:a="http://schemas.openxmlformats.org/drawingml/2006/main">
+              <a:graphicData uri="http://schemas.openxmlformats.org/drawingml/2006/picture">
+                <pic:pic xmlns:pic="http://schemas.openxmlformats.org/drawingml/2006/picture">
+                  <pic:nvPicPr>
+                    <pic:cNvPr id="1" name=""/>
+                    <pic:cNvPicPr/>
+                  </pic:nvPicPr>
+                  <pic:blipFill>
+                    <a:blip r:embed="rId34"/>
+                    <a:stretch>
+                      <a:fillRect/>
+                    </a:stretch>
+                  </pic:blipFill>
+                  <pic:spPr>
+                    <a:xfrm>
+                      <a:off x="0" y="0"/>
+                      <a:ext cx="5943600" cy="1626235"/>
+                    </a:xfrm>
+                    <a:prstGeom prst="rect">
+                      <a:avLst/>
+                    </a:prstGeom>
+                  </pic:spPr>
+                </pic:pic>
+              </a:graphicData>
+            </a:graphic>
+          </wp:inline>
+        </w:drawing>
+      </w:r>
+    </w:p>
+    <w:p>
+      <w:r>
+        <w:t>Sample Output – Right Justified</w:t>
+      </w:r>
+    </w:p>
+    <w:p>
+      <w:r>
+        <w:rPr>
+          <w:noProof/>
+        </w:rPr>
+        <w:drawing>
+          <wp:inline distT="0" distB="0" distL="0" distR="0" wp14:anchorId="4C0611D4" wp14:editId="1FE6C291">
+            <wp:extent cx="5943600" cy="1626235"/>
+            <wp:effectExtent l="0" t="0" r="0" b="0"/>
+            <wp:docPr id="17" name="Picture 17"/>
+            <wp:cNvGraphicFramePr>
+              <a:graphicFrameLocks xmlns:a="http://schemas.openxmlformats.org/drawingml/2006/main" noChangeAspect="1"/>
+            </wp:cNvGraphicFramePr>
+            <a:graphic xmlns:a="http://schemas.openxmlformats.org/drawingml/2006/main">
+              <a:graphicData uri="http://schemas.openxmlformats.org/drawingml/2006/picture">
+                <pic:pic xmlns:pic="http://schemas.openxmlformats.org/drawingml/2006/picture">
+                  <pic:nvPicPr>
+                    <pic:cNvPr id="1" name=""/>
+                    <pic:cNvPicPr/>
+                  </pic:nvPicPr>
+                  <pic:blipFill>
+                    <a:blip r:embed="rId35"/>
+                    <a:stretch>
+                      <a:fillRect/>
+                    </a:stretch>
+                  </pic:blipFill>
+                  <pic:spPr>
+                    <a:xfrm>
+                      <a:off x="0" y="0"/>
+                      <a:ext cx="5943600" cy="1626235"/>
+                    </a:xfrm>
+                    <a:prstGeom prst="rect">
+                      <a:avLst/>
+                    </a:prstGeom>
+                  </pic:spPr>
+                </pic:pic>
+              </a:graphicData>
+            </a:graphic>
+          </wp:inline>
+        </w:drawing>
+      </w:r>
+    </w:p>
+    <w:p/>
+    <w:p/>
+    <w:p/>
+    <w:p>
+      <w:pPr>
+        <w:rPr>
+          <w:b/>
+        </w:rPr>
+      </w:pPr>
+      <w:r>
+        <w:rPr>
+          <w:rFonts w:hint="eastAsia"/>
+          <w:b/>
+        </w:rPr>
+        <w:t>Appendix</w:t>
+      </w:r>
+      <w:r>
+        <w:rPr>
+          <w:b/>
+        </w:rPr>
+        <w:t xml:space="preserve"> B. Glossary</w:t>
+      </w:r>
+    </w:p>
+    <w:p/>
+    <w:p>
+      <w:proofErr w:type="spellStart"/>
+      <w:r>
+        <w:t>TextFormatter</w:t>
+      </w:r>
+      <w:proofErr w:type="spellEnd"/>
+      <w:r>
+        <w:t>:</w:t>
+      </w:r>
+      <w:r>
+        <w:t xml:space="preserve"> a system, which allows the user to format a text file (.txt extension).</w:t>
+      </w:r>
+    </w:p>
+    <w:p/>
+    <w:p>
+      <w:r>
+        <w:t>L</w:t>
+      </w:r>
+      <w:r>
+        <w:t>eft justif</w:t>
+      </w:r>
+      <w:r>
+        <w:t>y: text is aligned along the left margin of the file.</w:t>
+      </w:r>
+    </w:p>
+    <w:p/>
+    <w:p>
+      <w:r>
+        <w:t>Right justified: text is aligned along the right margin of the file.</w:t>
+      </w:r>
+    </w:p>
+    <w:p/>
+    <w:p>
+      <w:r>
+        <w:t>File path: the general form of the name of a file or directory that specifies a unique location in a file system.</w:t>
+      </w:r>
+    </w:p>
+    <w:p/>
+    <w:p>
+      <w:r>
+        <w:t>Desktop application: an application that runs stand-alone in a desktop or laptop computer.</w:t>
+      </w:r>
+    </w:p>
+    <w:p/>
+    <w:p>
+      <w:r>
+        <w:t xml:space="preserve">Operating system compatibility: </w:t>
+      </w:r>
+      <w:r>
+        <w:t xml:space="preserve">the ability that </w:t>
+      </w:r>
+      <w:r>
+        <w:t>a particular software runs on different types of operating systems without having to be altered to</w:t>
+      </w:r>
+      <w:r>
+        <w:t xml:space="preserve"> do so.</w:t>
+      </w:r>
+      <w:bookmarkStart w:id="0" w:name="_GoBack"/>
+      <w:bookmarkEnd w:id="0"/>
+      <w:r>
+        <w:t xml:space="preserve">  </w:t>
+      </w:r>
+    </w:p>
+    <w:p>
+      <w:pPr>
+        <w:pStyle w:val="ListParagraph"/>
+        <w:rPr>
+          <w:b/>
+          <w:sz w:val="28"/>
+          <w:szCs w:val="28"/>
+        </w:rPr>
+      </w:pPr>
+    </w:p>
     <w:sectPr>
-      <w:headerReference w:type="even" r:id="rId30"/>
-      <w:headerReference w:type="default" r:id="rId31"/>
-      <w:footerReference w:type="even" r:id="rId32"/>
-      <w:footerReference w:type="default" r:id="rId33"/>
-      <w:footerReference w:type="first" r:id="rId34"/>
+      <w:headerReference w:type="even" r:id="rId36"/>
+      <w:headerReference w:type="default" r:id="rId37"/>
+      <w:footerReference w:type="even" r:id="rId38"/>
+      <w:footerReference w:type="default" r:id="rId39"/>
+      <w:footerReference w:type="first" r:id="rId40"/>
       <w:pgSz w:w="12240" w:h="15840"/>
       <w:pgMar w:top="1440" w:right="1800" w:bottom="1440" w:left="1800" w:header="720" w:footer="720" w:gutter="0"/>
       <w:pgBorders>
@@ -4929,7 +5507,7 @@
 </file>
 
 <file path=word/endnotes.xml><?xml version="1.0" encoding="utf-8"?>
-<w:endnotes xmlns:wpc="http://schemas.microsoft.com/office/word/2010/wordprocessingCanvas" xmlns:mo="http://schemas.microsoft.com/office/mac/office/2008/main" xmlns:mc="http://schemas.openxmlformats.org/markup-compatibility/2006" xmlns:mv="urn:schemas-microsoft-com:mac:vml" xmlns:o="urn:schemas-microsoft-com:office:office" xmlns:r="http://schemas.openxmlformats.org/officeDocument/2006/relationships" xmlns:m="http://schemas.openxmlformats.org/officeDocument/2006/math" xmlns:v="urn:schemas-microsoft-com:vml" xmlns:wp14="http://schemas.microsoft.com/office/word/2010/wordprocessingDrawing" xmlns:wp="http://schemas.openxmlformats.org/drawingml/2006/wordprocessingDrawing" xmlns:w10="urn:schemas-microsoft-com:office:word" xmlns:w="http://schemas.openxmlformats.org/wordprocessingml/2006/main" xmlns:w14="http://schemas.microsoft.com/office/word/2010/wordml" xmlns:wpg="http://schemas.microsoft.com/office/word/2010/wordprocessingGroup" xmlns:wpi="http://schemas.microsoft.com/office/word/2010/wordprocessingInk" xmlns:wne="http://schemas.microsoft.com/office/word/2006/wordml" xmlns:wps="http://schemas.microsoft.com/office/word/2010/wordprocessingShape" mc:Ignorable="w14 wp14">
+<w:endnotes xmlns:wpc="http://schemas.microsoft.com/office/word/2010/wordprocessingCanvas" xmlns:cx="http://schemas.microsoft.com/office/drawing/2014/chartex" xmlns:cx1="http://schemas.microsoft.com/office/drawing/2015/9/8/chartex" xmlns:cx2="http://schemas.microsoft.com/office/drawing/2015/10/21/chartex" xmlns:cx3="http://schemas.microsoft.com/office/drawing/2016/5/9/chartex" xmlns:cx4="http://schemas.microsoft.com/office/drawing/2016/5/10/chartex" xmlns:cx5="http://schemas.microsoft.com/office/drawing/2016/5/11/chartex" xmlns:cx6="http://schemas.microsoft.com/office/drawing/2016/5/12/chartex" xmlns:cx7="http://schemas.microsoft.com/office/drawing/2016/5/13/chartex" xmlns:cx8="http://schemas.microsoft.com/office/drawing/2016/5/14/chartex" xmlns:mc="http://schemas.openxmlformats.org/markup-compatibility/2006" xmlns:aink="http://schemas.microsoft.com/office/drawing/2016/ink" xmlns:am3d="http://schemas.microsoft.com/office/drawing/2017/model3d" xmlns:o="urn:schemas-microsoft-com:office:office" xmlns:r="http://schemas.openxmlformats.org/officeDocument/2006/relationships" xmlns:m="http://schemas.openxmlformats.org/officeDocument/2006/math" xmlns:v="urn:schemas-microsoft-com:vml" xmlns:wp14="http://schemas.microsoft.com/office/word/2010/wordprocessingDrawing" xmlns:wp="http://schemas.openxmlformats.org/drawingml/2006/wordprocessingDrawing" xmlns:w10="urn:schemas-microsoft-com:office:word" xmlns:w="http://schemas.openxmlformats.org/wordprocessingml/2006/main" xmlns:w14="http://schemas.microsoft.com/office/word/2010/wordml" xmlns:w15="http://schemas.microsoft.com/office/word/2012/wordml" xmlns:w16cid="http://schemas.microsoft.com/office/word/2016/wordml/cid" xmlns:w16se="http://schemas.microsoft.com/office/word/2015/wordml/symex" xmlns:wpg="http://schemas.microsoft.com/office/word/2010/wordprocessingGroup" xmlns:wpi="http://schemas.microsoft.com/office/word/2010/wordprocessingInk" xmlns:wne="http://schemas.microsoft.com/office/word/2006/wordml" xmlns:wps="http://schemas.microsoft.com/office/word/2010/wordprocessingShape" mc:Ignorable="w14 w15 w16se w16cid wp14">
   <w:endnote w:type="separator" w:id="-1">
     <w:p>
       <w:r>
@@ -4948,7 +5526,7 @@
 </file>
 
 <file path=word/footer1.xml><?xml version="1.0" encoding="utf-8"?>
-<w:ftr xmlns:wpc="http://schemas.microsoft.com/office/word/2010/wordprocessingCanvas" xmlns:mo="http://schemas.microsoft.com/office/mac/office/2008/main" xmlns:mc="http://schemas.openxmlformats.org/markup-compatibility/2006" xmlns:mv="urn:schemas-microsoft-com:mac:vml" xmlns:o="urn:schemas-microsoft-com:office:office" xmlns:r="http://schemas.openxmlformats.org/officeDocument/2006/relationships" xmlns:m="http://schemas.openxmlformats.org/officeDocument/2006/math" xmlns:v="urn:schemas-microsoft-com:vml" xmlns:wp14="http://schemas.microsoft.com/office/word/2010/wordprocessingDrawing" xmlns:wp="http://schemas.openxmlformats.org/drawingml/2006/wordprocessingDrawing" xmlns:w10="urn:schemas-microsoft-com:office:word" xmlns:w="http://schemas.openxmlformats.org/wordprocessingml/2006/main" xmlns:w14="http://schemas.microsoft.com/office/word/2010/wordml" xmlns:wpg="http://schemas.microsoft.com/office/word/2010/wordprocessingGroup" xmlns:wpi="http://schemas.microsoft.com/office/word/2010/wordprocessingInk" xmlns:wne="http://schemas.microsoft.com/office/word/2006/wordml" xmlns:wps="http://schemas.microsoft.com/office/word/2010/wordprocessingShape" mc:Ignorable="w14 wp14">
+<w:ftr xmlns:wpc="http://schemas.microsoft.com/office/word/2010/wordprocessingCanvas" xmlns:cx="http://schemas.microsoft.com/office/drawing/2014/chartex" xmlns:cx1="http://schemas.microsoft.com/office/drawing/2015/9/8/chartex" xmlns:cx2="http://schemas.microsoft.com/office/drawing/2015/10/21/chartex" xmlns:cx3="http://schemas.microsoft.com/office/drawing/2016/5/9/chartex" xmlns:cx4="http://schemas.microsoft.com/office/drawing/2016/5/10/chartex" xmlns:cx5="http://schemas.microsoft.com/office/drawing/2016/5/11/chartex" xmlns:cx6="http://schemas.microsoft.com/office/drawing/2016/5/12/chartex" xmlns:cx7="http://schemas.microsoft.com/office/drawing/2016/5/13/chartex" xmlns:cx8="http://schemas.microsoft.com/office/drawing/2016/5/14/chartex" xmlns:mc="http://schemas.openxmlformats.org/markup-compatibility/2006" xmlns:aink="http://schemas.microsoft.com/office/drawing/2016/ink" xmlns:am3d="http://schemas.microsoft.com/office/drawing/2017/model3d" xmlns:o="urn:schemas-microsoft-com:office:office" xmlns:r="http://schemas.openxmlformats.org/officeDocument/2006/relationships" xmlns:m="http://schemas.openxmlformats.org/officeDocument/2006/math" xmlns:v="urn:schemas-microsoft-com:vml" xmlns:wp14="http://schemas.microsoft.com/office/word/2010/wordprocessingDrawing" xmlns:wp="http://schemas.openxmlformats.org/drawingml/2006/wordprocessingDrawing" xmlns:w10="urn:schemas-microsoft-com:office:word" xmlns:w="http://schemas.openxmlformats.org/wordprocessingml/2006/main" xmlns:w14="http://schemas.microsoft.com/office/word/2010/wordml" xmlns:w15="http://schemas.microsoft.com/office/word/2012/wordml" xmlns:w16cid="http://schemas.microsoft.com/office/word/2016/wordml/cid" xmlns:w16se="http://schemas.microsoft.com/office/word/2015/wordml/symex" xmlns:wpg="http://schemas.microsoft.com/office/word/2010/wordprocessingGroup" xmlns:wpi="http://schemas.microsoft.com/office/word/2010/wordprocessingInk" xmlns:wne="http://schemas.microsoft.com/office/word/2006/wordml" xmlns:wps="http://schemas.microsoft.com/office/word/2010/wordprocessingShape" mc:Ignorable="w14 w15 w16se w16cid wp14">
   <w:p>
     <w:pPr>
       <w:pStyle w:val="Footer"/>
@@ -4996,7 +5574,7 @@
 </file>
 
 <file path=word/footer10.xml><?xml version="1.0" encoding="utf-8"?>
-<w:ftr xmlns:wpc="http://schemas.microsoft.com/office/word/2010/wordprocessingCanvas" xmlns:mo="http://schemas.microsoft.com/office/mac/office/2008/main" xmlns:mc="http://schemas.openxmlformats.org/markup-compatibility/2006" xmlns:mv="urn:schemas-microsoft-com:mac:vml" xmlns:o="urn:schemas-microsoft-com:office:office" xmlns:r="http://schemas.openxmlformats.org/officeDocument/2006/relationships" xmlns:m="http://schemas.openxmlformats.org/officeDocument/2006/math" xmlns:v="urn:schemas-microsoft-com:vml" xmlns:wp14="http://schemas.microsoft.com/office/word/2010/wordprocessingDrawing" xmlns:wp="http://schemas.openxmlformats.org/drawingml/2006/wordprocessingDrawing" xmlns:w10="urn:schemas-microsoft-com:office:word" xmlns:w="http://schemas.openxmlformats.org/wordprocessingml/2006/main" xmlns:w14="http://schemas.microsoft.com/office/word/2010/wordml" xmlns:wpg="http://schemas.microsoft.com/office/word/2010/wordprocessingGroup" xmlns:wpi="http://schemas.microsoft.com/office/word/2010/wordprocessingInk" xmlns:wne="http://schemas.microsoft.com/office/word/2006/wordml" xmlns:wps="http://schemas.microsoft.com/office/word/2010/wordprocessingShape" mc:Ignorable="w14 wp14">
+<w:ftr xmlns:wpc="http://schemas.microsoft.com/office/word/2010/wordprocessingCanvas" xmlns:cx="http://schemas.microsoft.com/office/drawing/2014/chartex" xmlns:cx1="http://schemas.microsoft.com/office/drawing/2015/9/8/chartex" xmlns:cx2="http://schemas.microsoft.com/office/drawing/2015/10/21/chartex" xmlns:cx3="http://schemas.microsoft.com/office/drawing/2016/5/9/chartex" xmlns:cx4="http://schemas.microsoft.com/office/drawing/2016/5/10/chartex" xmlns:cx5="http://schemas.microsoft.com/office/drawing/2016/5/11/chartex" xmlns:cx6="http://schemas.microsoft.com/office/drawing/2016/5/12/chartex" xmlns:cx7="http://schemas.microsoft.com/office/drawing/2016/5/13/chartex" xmlns:cx8="http://schemas.microsoft.com/office/drawing/2016/5/14/chartex" xmlns:mc="http://schemas.openxmlformats.org/markup-compatibility/2006" xmlns:aink="http://schemas.microsoft.com/office/drawing/2016/ink" xmlns:am3d="http://schemas.microsoft.com/office/drawing/2017/model3d" xmlns:o="urn:schemas-microsoft-com:office:office" xmlns:r="http://schemas.openxmlformats.org/officeDocument/2006/relationships" xmlns:m="http://schemas.openxmlformats.org/officeDocument/2006/math" xmlns:v="urn:schemas-microsoft-com:vml" xmlns:wp14="http://schemas.microsoft.com/office/word/2010/wordprocessingDrawing" xmlns:wp="http://schemas.openxmlformats.org/drawingml/2006/wordprocessingDrawing" xmlns:w10="urn:schemas-microsoft-com:office:word" xmlns:w="http://schemas.openxmlformats.org/wordprocessingml/2006/main" xmlns:w14="http://schemas.microsoft.com/office/word/2010/wordml" xmlns:w15="http://schemas.microsoft.com/office/word/2012/wordml" xmlns:w16cid="http://schemas.microsoft.com/office/word/2016/wordml/cid" xmlns:w16se="http://schemas.microsoft.com/office/word/2015/wordml/symex" xmlns:wpg="http://schemas.microsoft.com/office/word/2010/wordprocessingGroup" xmlns:wpi="http://schemas.microsoft.com/office/word/2010/wordprocessingInk" xmlns:wne="http://schemas.microsoft.com/office/word/2006/wordml" xmlns:wps="http://schemas.microsoft.com/office/word/2010/wordprocessingShape" mc:Ignorable="w14 w15 w16se w16cid wp14">
   <w:p>
     <w:pPr>
       <w:pStyle w:val="Footer"/>
@@ -5035,7 +5613,7 @@
 </file>
 
 <file path=word/footer11.xml><?xml version="1.0" encoding="utf-8"?>
-<w:ftr xmlns:wpc="http://schemas.microsoft.com/office/word/2010/wordprocessingCanvas" xmlns:mo="http://schemas.microsoft.com/office/mac/office/2008/main" xmlns:mc="http://schemas.openxmlformats.org/markup-compatibility/2006" xmlns:mv="urn:schemas-microsoft-com:mac:vml" xmlns:o="urn:schemas-microsoft-com:office:office" xmlns:r="http://schemas.openxmlformats.org/officeDocument/2006/relationships" xmlns:m="http://schemas.openxmlformats.org/officeDocument/2006/math" xmlns:v="urn:schemas-microsoft-com:vml" xmlns:wp14="http://schemas.microsoft.com/office/word/2010/wordprocessingDrawing" xmlns:wp="http://schemas.openxmlformats.org/drawingml/2006/wordprocessingDrawing" xmlns:w10="urn:schemas-microsoft-com:office:word" xmlns:w="http://schemas.openxmlformats.org/wordprocessingml/2006/main" xmlns:w14="http://schemas.microsoft.com/office/word/2010/wordml" xmlns:wpg="http://schemas.microsoft.com/office/word/2010/wordprocessingGroup" xmlns:wpi="http://schemas.microsoft.com/office/word/2010/wordprocessingInk" xmlns:wne="http://schemas.microsoft.com/office/word/2006/wordml" xmlns:wps="http://schemas.microsoft.com/office/word/2010/wordprocessingShape" mc:Ignorable="w14 wp14">
+<w:ftr xmlns:wpc="http://schemas.microsoft.com/office/word/2010/wordprocessingCanvas" xmlns:cx="http://schemas.microsoft.com/office/drawing/2014/chartex" xmlns:cx1="http://schemas.microsoft.com/office/drawing/2015/9/8/chartex" xmlns:cx2="http://schemas.microsoft.com/office/drawing/2015/10/21/chartex" xmlns:cx3="http://schemas.microsoft.com/office/drawing/2016/5/9/chartex" xmlns:cx4="http://schemas.microsoft.com/office/drawing/2016/5/10/chartex" xmlns:cx5="http://schemas.microsoft.com/office/drawing/2016/5/11/chartex" xmlns:cx6="http://schemas.microsoft.com/office/drawing/2016/5/12/chartex" xmlns:cx7="http://schemas.microsoft.com/office/drawing/2016/5/13/chartex" xmlns:cx8="http://schemas.microsoft.com/office/drawing/2016/5/14/chartex" xmlns:mc="http://schemas.openxmlformats.org/markup-compatibility/2006" xmlns:aink="http://schemas.microsoft.com/office/drawing/2016/ink" xmlns:am3d="http://schemas.microsoft.com/office/drawing/2017/model3d" xmlns:o="urn:schemas-microsoft-com:office:office" xmlns:r="http://schemas.openxmlformats.org/officeDocument/2006/relationships" xmlns:m="http://schemas.openxmlformats.org/officeDocument/2006/math" xmlns:v="urn:schemas-microsoft-com:vml" xmlns:wp14="http://schemas.microsoft.com/office/word/2010/wordprocessingDrawing" xmlns:wp="http://schemas.openxmlformats.org/drawingml/2006/wordprocessingDrawing" xmlns:w10="urn:schemas-microsoft-com:office:word" xmlns:w="http://schemas.openxmlformats.org/wordprocessingml/2006/main" xmlns:w14="http://schemas.microsoft.com/office/word/2010/wordml" xmlns:w15="http://schemas.microsoft.com/office/word/2012/wordml" xmlns:w16cid="http://schemas.microsoft.com/office/word/2016/wordml/cid" xmlns:w16se="http://schemas.microsoft.com/office/word/2015/wordml/symex" xmlns:wpg="http://schemas.microsoft.com/office/word/2010/wordprocessingGroup" xmlns:wpi="http://schemas.microsoft.com/office/word/2010/wordprocessingInk" xmlns:wne="http://schemas.microsoft.com/office/word/2006/wordml" xmlns:wps="http://schemas.microsoft.com/office/word/2010/wordprocessingShape" mc:Ignorable="w14 w15 w16se w16cid wp14">
   <w:p>
     <w:pPr>
       <w:pStyle w:val="Footer"/>
@@ -5083,7 +5661,7 @@
 </file>
 
 <file path=word/footer12.xml><?xml version="1.0" encoding="utf-8"?>
-<w:ftr xmlns:wpc="http://schemas.microsoft.com/office/word/2010/wordprocessingCanvas" xmlns:mo="http://schemas.microsoft.com/office/mac/office/2008/main" xmlns:mc="http://schemas.openxmlformats.org/markup-compatibility/2006" xmlns:mv="urn:schemas-microsoft-com:mac:vml" xmlns:o="urn:schemas-microsoft-com:office:office" xmlns:r="http://schemas.openxmlformats.org/officeDocument/2006/relationships" xmlns:m="http://schemas.openxmlformats.org/officeDocument/2006/math" xmlns:v="urn:schemas-microsoft-com:vml" xmlns:wp14="http://schemas.microsoft.com/office/word/2010/wordprocessingDrawing" xmlns:wp="http://schemas.openxmlformats.org/drawingml/2006/wordprocessingDrawing" xmlns:w10="urn:schemas-microsoft-com:office:word" xmlns:w="http://schemas.openxmlformats.org/wordprocessingml/2006/main" xmlns:w14="http://schemas.microsoft.com/office/word/2010/wordml" xmlns:wpg="http://schemas.microsoft.com/office/word/2010/wordprocessingGroup" xmlns:wpi="http://schemas.microsoft.com/office/word/2010/wordprocessingInk" xmlns:wne="http://schemas.microsoft.com/office/word/2006/wordml" xmlns:wps="http://schemas.microsoft.com/office/word/2010/wordprocessingShape" mc:Ignorable="w14 wp14">
+<w:ftr xmlns:wpc="http://schemas.microsoft.com/office/word/2010/wordprocessingCanvas" xmlns:cx="http://schemas.microsoft.com/office/drawing/2014/chartex" xmlns:cx1="http://schemas.microsoft.com/office/drawing/2015/9/8/chartex" xmlns:cx2="http://schemas.microsoft.com/office/drawing/2015/10/21/chartex" xmlns:cx3="http://schemas.microsoft.com/office/drawing/2016/5/9/chartex" xmlns:cx4="http://schemas.microsoft.com/office/drawing/2016/5/10/chartex" xmlns:cx5="http://schemas.microsoft.com/office/drawing/2016/5/11/chartex" xmlns:cx6="http://schemas.microsoft.com/office/drawing/2016/5/12/chartex" xmlns:cx7="http://schemas.microsoft.com/office/drawing/2016/5/13/chartex" xmlns:cx8="http://schemas.microsoft.com/office/drawing/2016/5/14/chartex" xmlns:mc="http://schemas.openxmlformats.org/markup-compatibility/2006" xmlns:aink="http://schemas.microsoft.com/office/drawing/2016/ink" xmlns:am3d="http://schemas.microsoft.com/office/drawing/2017/model3d" xmlns:o="urn:schemas-microsoft-com:office:office" xmlns:r="http://schemas.openxmlformats.org/officeDocument/2006/relationships" xmlns:m="http://schemas.openxmlformats.org/officeDocument/2006/math" xmlns:v="urn:schemas-microsoft-com:vml" xmlns:wp14="http://schemas.microsoft.com/office/word/2010/wordprocessingDrawing" xmlns:wp="http://schemas.openxmlformats.org/drawingml/2006/wordprocessingDrawing" xmlns:w10="urn:schemas-microsoft-com:office:word" xmlns:w="http://schemas.openxmlformats.org/wordprocessingml/2006/main" xmlns:w14="http://schemas.microsoft.com/office/word/2010/wordml" xmlns:w15="http://schemas.microsoft.com/office/word/2012/wordml" xmlns:w16cid="http://schemas.microsoft.com/office/word/2016/wordml/cid" xmlns:w16se="http://schemas.microsoft.com/office/word/2015/wordml/symex" xmlns:wpg="http://schemas.microsoft.com/office/word/2010/wordprocessingGroup" xmlns:wpi="http://schemas.microsoft.com/office/word/2010/wordprocessingInk" xmlns:wne="http://schemas.microsoft.com/office/word/2006/wordml" xmlns:wps="http://schemas.microsoft.com/office/word/2010/wordprocessingShape" mc:Ignorable="w14 w15 w16se w16cid wp14">
   <w:p>
     <w:pPr>
       <w:pStyle w:val="Footer"/>
@@ -5135,7 +5713,7 @@
 </file>
 
 <file path=word/footer13.xml><?xml version="1.0" encoding="utf-8"?>
-<w:ftr xmlns:wpc="http://schemas.microsoft.com/office/word/2010/wordprocessingCanvas" xmlns:mo="http://schemas.microsoft.com/office/mac/office/2008/main" xmlns:mc="http://schemas.openxmlformats.org/markup-compatibility/2006" xmlns:mv="urn:schemas-microsoft-com:mac:vml" xmlns:o="urn:schemas-microsoft-com:office:office" xmlns:r="http://schemas.openxmlformats.org/officeDocument/2006/relationships" xmlns:m="http://schemas.openxmlformats.org/officeDocument/2006/math" xmlns:v="urn:schemas-microsoft-com:vml" xmlns:wp14="http://schemas.microsoft.com/office/word/2010/wordprocessingDrawing" xmlns:wp="http://schemas.openxmlformats.org/drawingml/2006/wordprocessingDrawing" xmlns:w10="urn:schemas-microsoft-com:office:word" xmlns:w="http://schemas.openxmlformats.org/wordprocessingml/2006/main" xmlns:w14="http://schemas.microsoft.com/office/word/2010/wordml" xmlns:wpg="http://schemas.microsoft.com/office/word/2010/wordprocessingGroup" xmlns:wpi="http://schemas.microsoft.com/office/word/2010/wordprocessingInk" xmlns:wne="http://schemas.microsoft.com/office/word/2006/wordml" xmlns:wps="http://schemas.microsoft.com/office/word/2010/wordprocessingShape" mc:Ignorable="w14 wp14">
+<w:ftr xmlns:wpc="http://schemas.microsoft.com/office/word/2010/wordprocessingCanvas" xmlns:cx="http://schemas.microsoft.com/office/drawing/2014/chartex" xmlns:cx1="http://schemas.microsoft.com/office/drawing/2015/9/8/chartex" xmlns:cx2="http://schemas.microsoft.com/office/drawing/2015/10/21/chartex" xmlns:cx3="http://schemas.microsoft.com/office/drawing/2016/5/9/chartex" xmlns:cx4="http://schemas.microsoft.com/office/drawing/2016/5/10/chartex" xmlns:cx5="http://schemas.microsoft.com/office/drawing/2016/5/11/chartex" xmlns:cx6="http://schemas.microsoft.com/office/drawing/2016/5/12/chartex" xmlns:cx7="http://schemas.microsoft.com/office/drawing/2016/5/13/chartex" xmlns:cx8="http://schemas.microsoft.com/office/drawing/2016/5/14/chartex" xmlns:mc="http://schemas.openxmlformats.org/markup-compatibility/2006" xmlns:aink="http://schemas.microsoft.com/office/drawing/2016/ink" xmlns:am3d="http://schemas.microsoft.com/office/drawing/2017/model3d" xmlns:o="urn:schemas-microsoft-com:office:office" xmlns:r="http://schemas.openxmlformats.org/officeDocument/2006/relationships" xmlns:m="http://schemas.openxmlformats.org/officeDocument/2006/math" xmlns:v="urn:schemas-microsoft-com:vml" xmlns:wp14="http://schemas.microsoft.com/office/word/2010/wordprocessingDrawing" xmlns:wp="http://schemas.openxmlformats.org/drawingml/2006/wordprocessingDrawing" xmlns:w10="urn:schemas-microsoft-com:office:word" xmlns:w="http://schemas.openxmlformats.org/wordprocessingml/2006/main" xmlns:w14="http://schemas.microsoft.com/office/word/2010/wordml" xmlns:w15="http://schemas.microsoft.com/office/word/2012/wordml" xmlns:w16cid="http://schemas.microsoft.com/office/word/2016/wordml/cid" xmlns:w16se="http://schemas.microsoft.com/office/word/2015/wordml/symex" xmlns:wpg="http://schemas.microsoft.com/office/word/2010/wordprocessingGroup" xmlns:wpi="http://schemas.microsoft.com/office/word/2010/wordprocessingInk" xmlns:wne="http://schemas.microsoft.com/office/word/2006/wordml" xmlns:wps="http://schemas.microsoft.com/office/word/2010/wordprocessingShape" mc:Ignorable="w14 w15 w16se w16cid wp14">
   <w:p>
     <w:pPr>
       <w:pStyle w:val="Footer"/>
@@ -5182,7 +5760,7 @@
 </file>
 
 <file path=word/footer2.xml><?xml version="1.0" encoding="utf-8"?>
-<w:ftr xmlns:wpc="http://schemas.microsoft.com/office/word/2010/wordprocessingCanvas" xmlns:mo="http://schemas.microsoft.com/office/mac/office/2008/main" xmlns:mc="http://schemas.openxmlformats.org/markup-compatibility/2006" xmlns:mv="urn:schemas-microsoft-com:mac:vml" xmlns:o="urn:schemas-microsoft-com:office:office" xmlns:r="http://schemas.openxmlformats.org/officeDocument/2006/relationships" xmlns:m="http://schemas.openxmlformats.org/officeDocument/2006/math" xmlns:v="urn:schemas-microsoft-com:vml" xmlns:wp14="http://schemas.microsoft.com/office/word/2010/wordprocessingDrawing" xmlns:wp="http://schemas.openxmlformats.org/drawingml/2006/wordprocessingDrawing" xmlns:w10="urn:schemas-microsoft-com:office:word" xmlns:w="http://schemas.openxmlformats.org/wordprocessingml/2006/main" xmlns:w14="http://schemas.microsoft.com/office/word/2010/wordml" xmlns:wpg="http://schemas.microsoft.com/office/word/2010/wordprocessingGroup" xmlns:wpi="http://schemas.microsoft.com/office/word/2010/wordprocessingInk" xmlns:wne="http://schemas.microsoft.com/office/word/2006/wordml" xmlns:wps="http://schemas.microsoft.com/office/word/2010/wordprocessingShape" mc:Ignorable="w14 wp14">
+<w:ftr xmlns:wpc="http://schemas.microsoft.com/office/word/2010/wordprocessingCanvas" xmlns:cx="http://schemas.microsoft.com/office/drawing/2014/chartex" xmlns:cx1="http://schemas.microsoft.com/office/drawing/2015/9/8/chartex" xmlns:cx2="http://schemas.microsoft.com/office/drawing/2015/10/21/chartex" xmlns:cx3="http://schemas.microsoft.com/office/drawing/2016/5/9/chartex" xmlns:cx4="http://schemas.microsoft.com/office/drawing/2016/5/10/chartex" xmlns:cx5="http://schemas.microsoft.com/office/drawing/2016/5/11/chartex" xmlns:cx6="http://schemas.microsoft.com/office/drawing/2016/5/12/chartex" xmlns:cx7="http://schemas.microsoft.com/office/drawing/2016/5/13/chartex" xmlns:cx8="http://schemas.microsoft.com/office/drawing/2016/5/14/chartex" xmlns:mc="http://schemas.openxmlformats.org/markup-compatibility/2006" xmlns:aink="http://schemas.microsoft.com/office/drawing/2016/ink" xmlns:am3d="http://schemas.microsoft.com/office/drawing/2017/model3d" xmlns:o="urn:schemas-microsoft-com:office:office" xmlns:r="http://schemas.openxmlformats.org/officeDocument/2006/relationships" xmlns:m="http://schemas.openxmlformats.org/officeDocument/2006/math" xmlns:v="urn:schemas-microsoft-com:vml" xmlns:wp14="http://schemas.microsoft.com/office/word/2010/wordprocessingDrawing" xmlns:wp="http://schemas.openxmlformats.org/drawingml/2006/wordprocessingDrawing" xmlns:w10="urn:schemas-microsoft-com:office:word" xmlns:w="http://schemas.openxmlformats.org/wordprocessingml/2006/main" xmlns:w14="http://schemas.microsoft.com/office/word/2010/wordml" xmlns:w15="http://schemas.microsoft.com/office/word/2012/wordml" xmlns:w16cid="http://schemas.microsoft.com/office/word/2016/wordml/cid" xmlns:w16se="http://schemas.microsoft.com/office/word/2015/wordml/symex" xmlns:wpg="http://schemas.microsoft.com/office/word/2010/wordprocessingGroup" xmlns:wpi="http://schemas.microsoft.com/office/word/2010/wordprocessingInk" xmlns:wne="http://schemas.microsoft.com/office/word/2006/wordml" xmlns:wps="http://schemas.microsoft.com/office/word/2010/wordprocessingShape" mc:Ignorable="w14 w15 w16se w16cid wp14">
   <w:p>
     <w:pPr>
       <w:pStyle w:val="Footer"/>
@@ -5234,7 +5812,7 @@
 </file>
 
 <file path=word/footer3.xml><?xml version="1.0" encoding="utf-8"?>
-<w:ftr xmlns:wpc="http://schemas.microsoft.com/office/word/2010/wordprocessingCanvas" xmlns:mo="http://schemas.microsoft.com/office/mac/office/2008/main" xmlns:mc="http://schemas.openxmlformats.org/markup-compatibility/2006" xmlns:mv="urn:schemas-microsoft-com:mac:vml" xmlns:o="urn:schemas-microsoft-com:office:office" xmlns:r="http://schemas.openxmlformats.org/officeDocument/2006/relationships" xmlns:m="http://schemas.openxmlformats.org/officeDocument/2006/math" xmlns:v="urn:schemas-microsoft-com:vml" xmlns:wp14="http://schemas.microsoft.com/office/word/2010/wordprocessingDrawing" xmlns:wp="http://schemas.openxmlformats.org/drawingml/2006/wordprocessingDrawing" xmlns:w10="urn:schemas-microsoft-com:office:word" xmlns:w="http://schemas.openxmlformats.org/wordprocessingml/2006/main" xmlns:w14="http://schemas.microsoft.com/office/word/2010/wordml" xmlns:wpg="http://schemas.microsoft.com/office/word/2010/wordprocessingGroup" xmlns:wpi="http://schemas.microsoft.com/office/word/2010/wordprocessingInk" xmlns:wne="http://schemas.microsoft.com/office/word/2006/wordml" xmlns:wps="http://schemas.microsoft.com/office/word/2010/wordprocessingShape" mc:Ignorable="w14 wp14">
+<w:ftr xmlns:wpc="http://schemas.microsoft.com/office/word/2010/wordprocessingCanvas" xmlns:cx="http://schemas.microsoft.com/office/drawing/2014/chartex" xmlns:cx1="http://schemas.microsoft.com/office/drawing/2015/9/8/chartex" xmlns:cx2="http://schemas.microsoft.com/office/drawing/2015/10/21/chartex" xmlns:cx3="http://schemas.microsoft.com/office/drawing/2016/5/9/chartex" xmlns:cx4="http://schemas.microsoft.com/office/drawing/2016/5/10/chartex" xmlns:cx5="http://schemas.microsoft.com/office/drawing/2016/5/11/chartex" xmlns:cx6="http://schemas.microsoft.com/office/drawing/2016/5/12/chartex" xmlns:cx7="http://schemas.microsoft.com/office/drawing/2016/5/13/chartex" xmlns:cx8="http://schemas.microsoft.com/office/drawing/2016/5/14/chartex" xmlns:mc="http://schemas.openxmlformats.org/markup-compatibility/2006" xmlns:aink="http://schemas.microsoft.com/office/drawing/2016/ink" xmlns:am3d="http://schemas.microsoft.com/office/drawing/2017/model3d" xmlns:o="urn:schemas-microsoft-com:office:office" xmlns:r="http://schemas.openxmlformats.org/officeDocument/2006/relationships" xmlns:m="http://schemas.openxmlformats.org/officeDocument/2006/math" xmlns:v="urn:schemas-microsoft-com:vml" xmlns:wp14="http://schemas.microsoft.com/office/word/2010/wordprocessingDrawing" xmlns:wp="http://schemas.openxmlformats.org/drawingml/2006/wordprocessingDrawing" xmlns:w10="urn:schemas-microsoft-com:office:word" xmlns:w="http://schemas.openxmlformats.org/wordprocessingml/2006/main" xmlns:w14="http://schemas.microsoft.com/office/word/2010/wordml" xmlns:w15="http://schemas.microsoft.com/office/word/2012/wordml" xmlns:w16cid="http://schemas.microsoft.com/office/word/2016/wordml/cid" xmlns:w16se="http://schemas.microsoft.com/office/word/2015/wordml/symex" xmlns:wpg="http://schemas.microsoft.com/office/word/2010/wordprocessingGroup" xmlns:wpi="http://schemas.microsoft.com/office/word/2010/wordprocessingInk" xmlns:wne="http://schemas.microsoft.com/office/word/2006/wordml" xmlns:wps="http://schemas.microsoft.com/office/word/2010/wordprocessingShape" mc:Ignorable="w14 w15 w16se w16cid wp14">
   <w:p>
     <w:pPr>
       <w:pStyle w:val="Footer"/>
@@ -5282,7 +5860,7 @@
 </file>
 
 <file path=word/footer4.xml><?xml version="1.0" encoding="utf-8"?>
-<w:ftr xmlns:wpc="http://schemas.microsoft.com/office/word/2010/wordprocessingCanvas" xmlns:mo="http://schemas.microsoft.com/office/mac/office/2008/main" xmlns:mc="http://schemas.openxmlformats.org/markup-compatibility/2006" xmlns:mv="urn:schemas-microsoft-com:mac:vml" xmlns:o="urn:schemas-microsoft-com:office:office" xmlns:r="http://schemas.openxmlformats.org/officeDocument/2006/relationships" xmlns:m="http://schemas.openxmlformats.org/officeDocument/2006/math" xmlns:v="urn:schemas-microsoft-com:vml" xmlns:wp14="http://schemas.microsoft.com/office/word/2010/wordprocessingDrawing" xmlns:wp="http://schemas.openxmlformats.org/drawingml/2006/wordprocessingDrawing" xmlns:w10="urn:schemas-microsoft-com:office:word" xmlns:w="http://schemas.openxmlformats.org/wordprocessingml/2006/main" xmlns:w14="http://schemas.microsoft.com/office/word/2010/wordml" xmlns:wpg="http://schemas.microsoft.com/office/word/2010/wordprocessingGroup" xmlns:wpi="http://schemas.microsoft.com/office/word/2010/wordprocessingInk" xmlns:wne="http://schemas.microsoft.com/office/word/2006/wordml" xmlns:wps="http://schemas.microsoft.com/office/word/2010/wordprocessingShape" mc:Ignorable="w14 wp14">
+<w:ftr xmlns:wpc="http://schemas.microsoft.com/office/word/2010/wordprocessingCanvas" xmlns:cx="http://schemas.microsoft.com/office/drawing/2014/chartex" xmlns:cx1="http://schemas.microsoft.com/office/drawing/2015/9/8/chartex" xmlns:cx2="http://schemas.microsoft.com/office/drawing/2015/10/21/chartex" xmlns:cx3="http://schemas.microsoft.com/office/drawing/2016/5/9/chartex" xmlns:cx4="http://schemas.microsoft.com/office/drawing/2016/5/10/chartex" xmlns:cx5="http://schemas.microsoft.com/office/drawing/2016/5/11/chartex" xmlns:cx6="http://schemas.microsoft.com/office/drawing/2016/5/12/chartex" xmlns:cx7="http://schemas.microsoft.com/office/drawing/2016/5/13/chartex" xmlns:cx8="http://schemas.microsoft.com/office/drawing/2016/5/14/chartex" xmlns:mc="http://schemas.openxmlformats.org/markup-compatibility/2006" xmlns:aink="http://schemas.microsoft.com/office/drawing/2016/ink" xmlns:am3d="http://schemas.microsoft.com/office/drawing/2017/model3d" xmlns:o="urn:schemas-microsoft-com:office:office" xmlns:r="http://schemas.openxmlformats.org/officeDocument/2006/relationships" xmlns:m="http://schemas.openxmlformats.org/officeDocument/2006/math" xmlns:v="urn:schemas-microsoft-com:vml" xmlns:wp14="http://schemas.microsoft.com/office/word/2010/wordprocessingDrawing" xmlns:wp="http://schemas.openxmlformats.org/drawingml/2006/wordprocessingDrawing" xmlns:w10="urn:schemas-microsoft-com:office:word" xmlns:w="http://schemas.openxmlformats.org/wordprocessingml/2006/main" xmlns:w14="http://schemas.microsoft.com/office/word/2010/wordml" xmlns:w15="http://schemas.microsoft.com/office/word/2012/wordml" xmlns:w16cid="http://schemas.microsoft.com/office/word/2016/wordml/cid" xmlns:w16se="http://schemas.microsoft.com/office/word/2015/wordml/symex" xmlns:wpg="http://schemas.microsoft.com/office/word/2010/wordprocessingGroup" xmlns:wpi="http://schemas.microsoft.com/office/word/2010/wordprocessingInk" xmlns:wne="http://schemas.microsoft.com/office/word/2006/wordml" xmlns:wps="http://schemas.microsoft.com/office/word/2010/wordprocessingShape" mc:Ignorable="w14 w15 w16se w16cid wp14">
   <w:p>
     <w:pPr>
       <w:pStyle w:val="Footer"/>
@@ -5325,7 +5903,7 @@
 </file>
 
 <file path=word/footer5.xml><?xml version="1.0" encoding="utf-8"?>
-<w:ftr xmlns:wpc="http://schemas.microsoft.com/office/word/2010/wordprocessingCanvas" xmlns:mo="http://schemas.microsoft.com/office/mac/office/2008/main" xmlns:mc="http://schemas.openxmlformats.org/markup-compatibility/2006" xmlns:mv="urn:schemas-microsoft-com:mac:vml" xmlns:o="urn:schemas-microsoft-com:office:office" xmlns:r="http://schemas.openxmlformats.org/officeDocument/2006/relationships" xmlns:m="http://schemas.openxmlformats.org/officeDocument/2006/math" xmlns:v="urn:schemas-microsoft-com:vml" xmlns:wp14="http://schemas.microsoft.com/office/word/2010/wordprocessingDrawing" xmlns:wp="http://schemas.openxmlformats.org/drawingml/2006/wordprocessingDrawing" xmlns:w10="urn:schemas-microsoft-com:office:word" xmlns:w="http://schemas.openxmlformats.org/wordprocessingml/2006/main" xmlns:w14="http://schemas.microsoft.com/office/word/2010/wordml" xmlns:wpg="http://schemas.microsoft.com/office/word/2010/wordprocessingGroup" xmlns:wpi="http://schemas.microsoft.com/office/word/2010/wordprocessingInk" xmlns:wne="http://schemas.microsoft.com/office/word/2006/wordml" xmlns:wps="http://schemas.microsoft.com/office/word/2010/wordprocessingShape" mc:Ignorable="w14 wp14">
+<w:ftr xmlns:wpc="http://schemas.microsoft.com/office/word/2010/wordprocessingCanvas" xmlns:cx="http://schemas.microsoft.com/office/drawing/2014/chartex" xmlns:cx1="http://schemas.microsoft.com/office/drawing/2015/9/8/chartex" xmlns:cx2="http://schemas.microsoft.com/office/drawing/2015/10/21/chartex" xmlns:cx3="http://schemas.microsoft.com/office/drawing/2016/5/9/chartex" xmlns:cx4="http://schemas.microsoft.com/office/drawing/2016/5/10/chartex" xmlns:cx5="http://schemas.microsoft.com/office/drawing/2016/5/11/chartex" xmlns:cx6="http://schemas.microsoft.com/office/drawing/2016/5/12/chartex" xmlns:cx7="http://schemas.microsoft.com/office/drawing/2016/5/13/chartex" xmlns:cx8="http://schemas.microsoft.com/office/drawing/2016/5/14/chartex" xmlns:mc="http://schemas.openxmlformats.org/markup-compatibility/2006" xmlns:aink="http://schemas.microsoft.com/office/drawing/2016/ink" xmlns:am3d="http://schemas.microsoft.com/office/drawing/2017/model3d" xmlns:o="urn:schemas-microsoft-com:office:office" xmlns:r="http://schemas.openxmlformats.org/officeDocument/2006/relationships" xmlns:m="http://schemas.openxmlformats.org/officeDocument/2006/math" xmlns:v="urn:schemas-microsoft-com:vml" xmlns:wp14="http://schemas.microsoft.com/office/word/2010/wordprocessingDrawing" xmlns:wp="http://schemas.openxmlformats.org/drawingml/2006/wordprocessingDrawing" xmlns:w10="urn:schemas-microsoft-com:office:word" xmlns:w="http://schemas.openxmlformats.org/wordprocessingml/2006/main" xmlns:w14="http://schemas.microsoft.com/office/word/2010/wordml" xmlns:w15="http://schemas.microsoft.com/office/word/2012/wordml" xmlns:w16cid="http://schemas.microsoft.com/office/word/2016/wordml/cid" xmlns:w16se="http://schemas.microsoft.com/office/word/2015/wordml/symex" xmlns:wpg="http://schemas.microsoft.com/office/word/2010/wordprocessingGroup" xmlns:wpi="http://schemas.microsoft.com/office/word/2010/wordprocessingInk" xmlns:wne="http://schemas.microsoft.com/office/word/2006/wordml" xmlns:wps="http://schemas.microsoft.com/office/word/2010/wordprocessingShape" mc:Ignorable="w14 w15 w16se w16cid wp14">
   <w:p>
     <w:pPr>
       <w:pStyle w:val="Footer"/>
@@ -5372,7 +5950,7 @@
 </file>
 
 <file path=word/footer6.xml><?xml version="1.0" encoding="utf-8"?>
-<w:ftr xmlns:wpc="http://schemas.microsoft.com/office/word/2010/wordprocessingCanvas" xmlns:mo="http://schemas.microsoft.com/office/mac/office/2008/main" xmlns:mc="http://schemas.openxmlformats.org/markup-compatibility/2006" xmlns:mv="urn:schemas-microsoft-com:mac:vml" xmlns:o="urn:schemas-microsoft-com:office:office" xmlns:r="http://schemas.openxmlformats.org/officeDocument/2006/relationships" xmlns:m="http://schemas.openxmlformats.org/officeDocument/2006/math" xmlns:v="urn:schemas-microsoft-com:vml" xmlns:wp14="http://schemas.microsoft.com/office/word/2010/wordprocessingDrawing" xmlns:wp="http://schemas.openxmlformats.org/drawingml/2006/wordprocessingDrawing" xmlns:w10="urn:schemas-microsoft-com:office:word" xmlns:w="http://schemas.openxmlformats.org/wordprocessingml/2006/main" xmlns:w14="http://schemas.microsoft.com/office/word/2010/wordml" xmlns:wpg="http://schemas.microsoft.com/office/word/2010/wordprocessingGroup" xmlns:wpi="http://schemas.microsoft.com/office/word/2010/wordprocessingInk" xmlns:wne="http://schemas.microsoft.com/office/word/2006/wordml" xmlns:wps="http://schemas.microsoft.com/office/word/2010/wordprocessingShape" mc:Ignorable="w14 wp14">
+<w:ftr xmlns:wpc="http://schemas.microsoft.com/office/word/2010/wordprocessingCanvas" xmlns:cx="http://schemas.microsoft.com/office/drawing/2014/chartex" xmlns:cx1="http://schemas.microsoft.com/office/drawing/2015/9/8/chartex" xmlns:cx2="http://schemas.microsoft.com/office/drawing/2015/10/21/chartex" xmlns:cx3="http://schemas.microsoft.com/office/drawing/2016/5/9/chartex" xmlns:cx4="http://schemas.microsoft.com/office/drawing/2016/5/10/chartex" xmlns:cx5="http://schemas.microsoft.com/office/drawing/2016/5/11/chartex" xmlns:cx6="http://schemas.microsoft.com/office/drawing/2016/5/12/chartex" xmlns:cx7="http://schemas.microsoft.com/office/drawing/2016/5/13/chartex" xmlns:cx8="http://schemas.microsoft.com/office/drawing/2016/5/14/chartex" xmlns:mc="http://schemas.openxmlformats.org/markup-compatibility/2006" xmlns:aink="http://schemas.microsoft.com/office/drawing/2016/ink" xmlns:am3d="http://schemas.microsoft.com/office/drawing/2017/model3d" xmlns:o="urn:schemas-microsoft-com:office:office" xmlns:r="http://schemas.openxmlformats.org/officeDocument/2006/relationships" xmlns:m="http://schemas.openxmlformats.org/officeDocument/2006/math" xmlns:v="urn:schemas-microsoft-com:vml" xmlns:wp14="http://schemas.microsoft.com/office/word/2010/wordprocessingDrawing" xmlns:wp="http://schemas.openxmlformats.org/drawingml/2006/wordprocessingDrawing" xmlns:w10="urn:schemas-microsoft-com:office:word" xmlns:w="http://schemas.openxmlformats.org/wordprocessingml/2006/main" xmlns:w14="http://schemas.microsoft.com/office/word/2010/wordml" xmlns:w15="http://schemas.microsoft.com/office/word/2012/wordml" xmlns:w16cid="http://schemas.microsoft.com/office/word/2016/wordml/cid" xmlns:w16se="http://schemas.microsoft.com/office/word/2015/wordml/symex" xmlns:wpg="http://schemas.microsoft.com/office/word/2010/wordprocessingGroup" xmlns:wpi="http://schemas.microsoft.com/office/word/2010/wordprocessingInk" xmlns:wne="http://schemas.microsoft.com/office/word/2006/wordml" xmlns:wps="http://schemas.microsoft.com/office/word/2010/wordprocessingShape" mc:Ignorable="w14 w15 w16se w16cid wp14">
   <w:p>
     <w:pPr>
       <w:pStyle w:val="Footer"/>
@@ -5419,7 +5997,7 @@
 </file>
 
 <file path=word/footer7.xml><?xml version="1.0" encoding="utf-8"?>
-<w:ftr xmlns:wpc="http://schemas.microsoft.com/office/word/2010/wordprocessingCanvas" xmlns:mo="http://schemas.microsoft.com/office/mac/office/2008/main" xmlns:mc="http://schemas.openxmlformats.org/markup-compatibility/2006" xmlns:mv="urn:schemas-microsoft-com:mac:vml" xmlns:o="urn:schemas-microsoft-com:office:office" xmlns:r="http://schemas.openxmlformats.org/officeDocument/2006/relationships" xmlns:m="http://schemas.openxmlformats.org/officeDocument/2006/math" xmlns:v="urn:schemas-microsoft-com:vml" xmlns:wp14="http://schemas.microsoft.com/office/word/2010/wordprocessingDrawing" xmlns:wp="http://schemas.openxmlformats.org/drawingml/2006/wordprocessingDrawing" xmlns:w10="urn:schemas-microsoft-com:office:word" xmlns:w="http://schemas.openxmlformats.org/wordprocessingml/2006/main" xmlns:w14="http://schemas.microsoft.com/office/word/2010/wordml" xmlns:wpg="http://schemas.microsoft.com/office/word/2010/wordprocessingGroup" xmlns:wpi="http://schemas.microsoft.com/office/word/2010/wordprocessingInk" xmlns:wne="http://schemas.microsoft.com/office/word/2006/wordml" xmlns:wps="http://schemas.microsoft.com/office/word/2010/wordprocessingShape" mc:Ignorable="w14 wp14">
+<w:ftr xmlns:wpc="http://schemas.microsoft.com/office/word/2010/wordprocessingCanvas" xmlns:cx="http://schemas.microsoft.com/office/drawing/2014/chartex" xmlns:cx1="http://schemas.microsoft.com/office/drawing/2015/9/8/chartex" xmlns:cx2="http://schemas.microsoft.com/office/drawing/2015/10/21/chartex" xmlns:cx3="http://schemas.microsoft.com/office/drawing/2016/5/9/chartex" xmlns:cx4="http://schemas.microsoft.com/office/drawing/2016/5/10/chartex" xmlns:cx5="http://schemas.microsoft.com/office/drawing/2016/5/11/chartex" xmlns:cx6="http://schemas.microsoft.com/office/drawing/2016/5/12/chartex" xmlns:cx7="http://schemas.microsoft.com/office/drawing/2016/5/13/chartex" xmlns:cx8="http://schemas.microsoft.com/office/drawing/2016/5/14/chartex" xmlns:mc="http://schemas.openxmlformats.org/markup-compatibility/2006" xmlns:aink="http://schemas.microsoft.com/office/drawing/2016/ink" xmlns:am3d="http://schemas.microsoft.com/office/drawing/2017/model3d" xmlns:o="urn:schemas-microsoft-com:office:office" xmlns:r="http://schemas.openxmlformats.org/officeDocument/2006/relationships" xmlns:m="http://schemas.openxmlformats.org/officeDocument/2006/math" xmlns:v="urn:schemas-microsoft-com:vml" xmlns:wp14="http://schemas.microsoft.com/office/word/2010/wordprocessingDrawing" xmlns:wp="http://schemas.openxmlformats.org/drawingml/2006/wordprocessingDrawing" xmlns:w10="urn:schemas-microsoft-com:office:word" xmlns:w="http://schemas.openxmlformats.org/wordprocessingml/2006/main" xmlns:w14="http://schemas.microsoft.com/office/word/2010/wordml" xmlns:w15="http://schemas.microsoft.com/office/word/2012/wordml" xmlns:w16cid="http://schemas.microsoft.com/office/word/2016/wordml/cid" xmlns:w16se="http://schemas.microsoft.com/office/word/2015/wordml/symex" xmlns:wpg="http://schemas.microsoft.com/office/word/2010/wordprocessingGroup" xmlns:wpi="http://schemas.microsoft.com/office/word/2010/wordprocessingInk" xmlns:wne="http://schemas.microsoft.com/office/word/2006/wordml" xmlns:wps="http://schemas.microsoft.com/office/word/2010/wordprocessingShape" mc:Ignorable="w14 w15 w16se w16cid wp14">
   <w:p>
     <w:pPr>
       <w:pStyle w:val="Footer"/>
@@ -5458,7 +6036,7 @@
 </file>
 
 <file path=word/footer8.xml><?xml version="1.0" encoding="utf-8"?>
-<w:ftr xmlns:wpc="http://schemas.microsoft.com/office/word/2010/wordprocessingCanvas" xmlns:mo="http://schemas.microsoft.com/office/mac/office/2008/main" xmlns:mc="http://schemas.openxmlformats.org/markup-compatibility/2006" xmlns:mv="urn:schemas-microsoft-com:mac:vml" xmlns:o="urn:schemas-microsoft-com:office:office" xmlns:r="http://schemas.openxmlformats.org/officeDocument/2006/relationships" xmlns:m="http://schemas.openxmlformats.org/officeDocument/2006/math" xmlns:v="urn:schemas-microsoft-com:vml" xmlns:wp14="http://schemas.microsoft.com/office/word/2010/wordprocessingDrawing" xmlns:wp="http://schemas.openxmlformats.org/drawingml/2006/wordprocessingDrawing" xmlns:w10="urn:schemas-microsoft-com:office:word" xmlns:w="http://schemas.openxmlformats.org/wordprocessingml/2006/main" xmlns:w14="http://schemas.microsoft.com/office/word/2010/wordml" xmlns:wpg="http://schemas.microsoft.com/office/word/2010/wordprocessingGroup" xmlns:wpi="http://schemas.microsoft.com/office/word/2010/wordprocessingInk" xmlns:wne="http://schemas.microsoft.com/office/word/2006/wordml" xmlns:wps="http://schemas.microsoft.com/office/word/2010/wordprocessingShape" mc:Ignorable="w14 wp14">
+<w:ftr xmlns:wpc="http://schemas.microsoft.com/office/word/2010/wordprocessingCanvas" xmlns:cx="http://schemas.microsoft.com/office/drawing/2014/chartex" xmlns:cx1="http://schemas.microsoft.com/office/drawing/2015/9/8/chartex" xmlns:cx2="http://schemas.microsoft.com/office/drawing/2015/10/21/chartex" xmlns:cx3="http://schemas.microsoft.com/office/drawing/2016/5/9/chartex" xmlns:cx4="http://schemas.microsoft.com/office/drawing/2016/5/10/chartex" xmlns:cx5="http://schemas.microsoft.com/office/drawing/2016/5/11/chartex" xmlns:cx6="http://schemas.microsoft.com/office/drawing/2016/5/12/chartex" xmlns:cx7="http://schemas.microsoft.com/office/drawing/2016/5/13/chartex" xmlns:cx8="http://schemas.microsoft.com/office/drawing/2016/5/14/chartex" xmlns:mc="http://schemas.openxmlformats.org/markup-compatibility/2006" xmlns:aink="http://schemas.microsoft.com/office/drawing/2016/ink" xmlns:am3d="http://schemas.microsoft.com/office/drawing/2017/model3d" xmlns:o="urn:schemas-microsoft-com:office:office" xmlns:r="http://schemas.openxmlformats.org/officeDocument/2006/relationships" xmlns:m="http://schemas.openxmlformats.org/officeDocument/2006/math" xmlns:v="urn:schemas-microsoft-com:vml" xmlns:wp14="http://schemas.microsoft.com/office/word/2010/wordprocessingDrawing" xmlns:wp="http://schemas.openxmlformats.org/drawingml/2006/wordprocessingDrawing" xmlns:w10="urn:schemas-microsoft-com:office:word" xmlns:w="http://schemas.openxmlformats.org/wordprocessingml/2006/main" xmlns:w14="http://schemas.microsoft.com/office/word/2010/wordml" xmlns:w15="http://schemas.microsoft.com/office/word/2012/wordml" xmlns:w16cid="http://schemas.microsoft.com/office/word/2016/wordml/cid" xmlns:w16se="http://schemas.microsoft.com/office/word/2015/wordml/symex" xmlns:wpg="http://schemas.microsoft.com/office/word/2010/wordprocessingGroup" xmlns:wpi="http://schemas.microsoft.com/office/word/2010/wordprocessingInk" xmlns:wne="http://schemas.microsoft.com/office/word/2006/wordml" xmlns:wps="http://schemas.microsoft.com/office/word/2010/wordprocessingShape" mc:Ignorable="w14 w15 w16se w16cid wp14">
   <w:p>
     <w:pPr>
       <w:pStyle w:val="Footer"/>
@@ -5505,7 +6083,7 @@
 </file>
 
 <file path=word/footer9.xml><?xml version="1.0" encoding="utf-8"?>
-<w:ftr xmlns:wpc="http://schemas.microsoft.com/office/word/2010/wordprocessingCanvas" xmlns:mo="http://schemas.microsoft.com/office/mac/office/2008/main" xmlns:mc="http://schemas.openxmlformats.org/markup-compatibility/2006" xmlns:mv="urn:schemas-microsoft-com:mac:vml" xmlns:o="urn:schemas-microsoft-com:office:office" xmlns:r="http://schemas.openxmlformats.org/officeDocument/2006/relationships" xmlns:m="http://schemas.openxmlformats.org/officeDocument/2006/math" xmlns:v="urn:schemas-microsoft-com:vml" xmlns:wp14="http://schemas.microsoft.com/office/word/2010/wordprocessingDrawing" xmlns:wp="http://schemas.openxmlformats.org/drawingml/2006/wordprocessingDrawing" xmlns:w10="urn:schemas-microsoft-com:office:word" xmlns:w="http://schemas.openxmlformats.org/wordprocessingml/2006/main" xmlns:w14="http://schemas.microsoft.com/office/word/2010/wordml" xmlns:wpg="http://schemas.microsoft.com/office/word/2010/wordprocessingGroup" xmlns:wpi="http://schemas.microsoft.com/office/word/2010/wordprocessingInk" xmlns:wne="http://schemas.microsoft.com/office/word/2006/wordml" xmlns:wps="http://schemas.microsoft.com/office/word/2010/wordprocessingShape" mc:Ignorable="w14 wp14">
+<w:ftr xmlns:wpc="http://schemas.microsoft.com/office/word/2010/wordprocessingCanvas" xmlns:cx="http://schemas.microsoft.com/office/drawing/2014/chartex" xmlns:cx1="http://schemas.microsoft.com/office/drawing/2015/9/8/chartex" xmlns:cx2="http://schemas.microsoft.com/office/drawing/2015/10/21/chartex" xmlns:cx3="http://schemas.microsoft.com/office/drawing/2016/5/9/chartex" xmlns:cx4="http://schemas.microsoft.com/office/drawing/2016/5/10/chartex" xmlns:cx5="http://schemas.microsoft.com/office/drawing/2016/5/11/chartex" xmlns:cx6="http://schemas.microsoft.com/office/drawing/2016/5/12/chartex" xmlns:cx7="http://schemas.microsoft.com/office/drawing/2016/5/13/chartex" xmlns:cx8="http://schemas.microsoft.com/office/drawing/2016/5/14/chartex" xmlns:mc="http://schemas.openxmlformats.org/markup-compatibility/2006" xmlns:aink="http://schemas.microsoft.com/office/drawing/2016/ink" xmlns:am3d="http://schemas.microsoft.com/office/drawing/2017/model3d" xmlns:o="urn:schemas-microsoft-com:office:office" xmlns:r="http://schemas.openxmlformats.org/officeDocument/2006/relationships" xmlns:m="http://schemas.openxmlformats.org/officeDocument/2006/math" xmlns:v="urn:schemas-microsoft-com:vml" xmlns:wp14="http://schemas.microsoft.com/office/word/2010/wordprocessingDrawing" xmlns:wp="http://schemas.openxmlformats.org/drawingml/2006/wordprocessingDrawing" xmlns:w10="urn:schemas-microsoft-com:office:word" xmlns:w="http://schemas.openxmlformats.org/wordprocessingml/2006/main" xmlns:w14="http://schemas.microsoft.com/office/word/2010/wordml" xmlns:w15="http://schemas.microsoft.com/office/word/2012/wordml" xmlns:w16cid="http://schemas.microsoft.com/office/word/2016/wordml/cid" xmlns:w16se="http://schemas.microsoft.com/office/word/2015/wordml/symex" xmlns:wpg="http://schemas.microsoft.com/office/word/2010/wordprocessingGroup" xmlns:wpi="http://schemas.microsoft.com/office/word/2010/wordprocessingInk" xmlns:wne="http://schemas.microsoft.com/office/word/2006/wordml" xmlns:wps="http://schemas.microsoft.com/office/word/2010/wordprocessingShape" mc:Ignorable="w14 w15 w16se w16cid wp14">
   <w:p>
     <w:pPr>
       <w:pStyle w:val="Footer"/>
@@ -5552,7 +6130,7 @@
 </file>
 
 <file path=word/footnotes.xml><?xml version="1.0" encoding="utf-8"?>
-<w:footnotes xmlns:wpc="http://schemas.microsoft.com/office/word/2010/wordprocessingCanvas" xmlns:mo="http://schemas.microsoft.com/office/mac/office/2008/main" xmlns:mc="http://schemas.openxmlformats.org/markup-compatibility/2006" xmlns:mv="urn:schemas-microsoft-com:mac:vml" xmlns:o="urn:schemas-microsoft-com:office:office" xmlns:r="http://schemas.openxmlformats.org/officeDocument/2006/relationships" xmlns:m="http://schemas.openxmlformats.org/officeDocument/2006/math" xmlns:v="urn:schemas-microsoft-com:vml" xmlns:wp14="http://schemas.microsoft.com/office/word/2010/wordprocessingDrawing" xmlns:wp="http://schemas.openxmlformats.org/drawingml/2006/wordprocessingDrawing" xmlns:w10="urn:schemas-microsoft-com:office:word" xmlns:w="http://schemas.openxmlformats.org/wordprocessingml/2006/main" xmlns:w14="http://schemas.microsoft.com/office/word/2010/wordml" xmlns:wpg="http://schemas.microsoft.com/office/word/2010/wordprocessingGroup" xmlns:wpi="http://schemas.microsoft.com/office/word/2010/wordprocessingInk" xmlns:wne="http://schemas.microsoft.com/office/word/2006/wordml" xmlns:wps="http://schemas.microsoft.com/office/word/2010/wordprocessingShape" mc:Ignorable="w14 wp14">
+<w:footnotes xmlns:wpc="http://schemas.microsoft.com/office/word/2010/wordprocessingCanvas" xmlns:cx="http://schemas.microsoft.com/office/drawing/2014/chartex" xmlns:cx1="http://schemas.microsoft.com/office/drawing/2015/9/8/chartex" xmlns:cx2="http://schemas.microsoft.com/office/drawing/2015/10/21/chartex" xmlns:cx3="http://schemas.microsoft.com/office/drawing/2016/5/9/chartex" xmlns:cx4="http://schemas.microsoft.com/office/drawing/2016/5/10/chartex" xmlns:cx5="http://schemas.microsoft.com/office/drawing/2016/5/11/chartex" xmlns:cx6="http://schemas.microsoft.com/office/drawing/2016/5/12/chartex" xmlns:cx7="http://schemas.microsoft.com/office/drawing/2016/5/13/chartex" xmlns:cx8="http://schemas.microsoft.com/office/drawing/2016/5/14/chartex" xmlns:mc="http://schemas.openxmlformats.org/markup-compatibility/2006" xmlns:aink="http://schemas.microsoft.com/office/drawing/2016/ink" xmlns:am3d="http://schemas.microsoft.com/office/drawing/2017/model3d" xmlns:o="urn:schemas-microsoft-com:office:office" xmlns:r="http://schemas.openxmlformats.org/officeDocument/2006/relationships" xmlns:m="http://schemas.openxmlformats.org/officeDocument/2006/math" xmlns:v="urn:schemas-microsoft-com:vml" xmlns:wp14="http://schemas.microsoft.com/office/word/2010/wordprocessingDrawing" xmlns:wp="http://schemas.openxmlformats.org/drawingml/2006/wordprocessingDrawing" xmlns:w10="urn:schemas-microsoft-com:office:word" xmlns:w="http://schemas.openxmlformats.org/wordprocessingml/2006/main" xmlns:w14="http://schemas.microsoft.com/office/word/2010/wordml" xmlns:w15="http://schemas.microsoft.com/office/word/2012/wordml" xmlns:w16cid="http://schemas.microsoft.com/office/word/2016/wordml/cid" xmlns:w16se="http://schemas.microsoft.com/office/word/2015/wordml/symex" xmlns:wpg="http://schemas.microsoft.com/office/word/2010/wordprocessingGroup" xmlns:wpi="http://schemas.microsoft.com/office/word/2010/wordprocessingInk" xmlns:wne="http://schemas.microsoft.com/office/word/2006/wordml" xmlns:wps="http://schemas.microsoft.com/office/word/2010/wordprocessingShape" mc:Ignorable="w14 w15 w16se w16cid wp14">
   <w:footnote w:type="separator" w:id="-1">
     <w:p>
       <w:r>
@@ -5571,7 +6149,7 @@
 </file>
 
 <file path=word/header1.xml><?xml version="1.0" encoding="utf-8"?>
-<w:hdr xmlns:wpc="http://schemas.microsoft.com/office/word/2010/wordprocessingCanvas" xmlns:mo="http://schemas.microsoft.com/office/mac/office/2008/main" xmlns:mc="http://schemas.openxmlformats.org/markup-compatibility/2006" xmlns:mv="urn:schemas-microsoft-com:mac:vml" xmlns:o="urn:schemas-microsoft-com:office:office" xmlns:r="http://schemas.openxmlformats.org/officeDocument/2006/relationships" xmlns:m="http://schemas.openxmlformats.org/officeDocument/2006/math" xmlns:v="urn:schemas-microsoft-com:vml" xmlns:wp14="http://schemas.microsoft.com/office/word/2010/wordprocessingDrawing" xmlns:wp="http://schemas.openxmlformats.org/drawingml/2006/wordprocessingDrawing" xmlns:w10="urn:schemas-microsoft-com:office:word" xmlns:w="http://schemas.openxmlformats.org/wordprocessingml/2006/main" xmlns:w14="http://schemas.microsoft.com/office/word/2010/wordml" xmlns:wpg="http://schemas.microsoft.com/office/word/2010/wordprocessingGroup" xmlns:wpi="http://schemas.microsoft.com/office/word/2010/wordprocessingInk" xmlns:wne="http://schemas.microsoft.com/office/word/2006/wordml" xmlns:wps="http://schemas.microsoft.com/office/word/2010/wordprocessingShape" mc:Ignorable="w14 wp14">
+<w:hdr xmlns:wpc="http://schemas.microsoft.com/office/word/2010/wordprocessingCanvas" xmlns:cx="http://schemas.microsoft.com/office/drawing/2014/chartex" xmlns:cx1="http://schemas.microsoft.com/office/drawing/2015/9/8/chartex" xmlns:cx2="http://schemas.microsoft.com/office/drawing/2015/10/21/chartex" xmlns:cx3="http://schemas.microsoft.com/office/drawing/2016/5/9/chartex" xmlns:cx4="http://schemas.microsoft.com/office/drawing/2016/5/10/chartex" xmlns:cx5="http://schemas.microsoft.com/office/drawing/2016/5/11/chartex" xmlns:cx6="http://schemas.microsoft.com/office/drawing/2016/5/12/chartex" xmlns:cx7="http://schemas.microsoft.com/office/drawing/2016/5/13/chartex" xmlns:cx8="http://schemas.microsoft.com/office/drawing/2016/5/14/chartex" xmlns:mc="http://schemas.openxmlformats.org/markup-compatibility/2006" xmlns:aink="http://schemas.microsoft.com/office/drawing/2016/ink" xmlns:am3d="http://schemas.microsoft.com/office/drawing/2017/model3d" xmlns:o="urn:schemas-microsoft-com:office:office" xmlns:r="http://schemas.openxmlformats.org/officeDocument/2006/relationships" xmlns:m="http://schemas.openxmlformats.org/officeDocument/2006/math" xmlns:v="urn:schemas-microsoft-com:vml" xmlns:wp14="http://schemas.microsoft.com/office/word/2010/wordprocessingDrawing" xmlns:wp="http://schemas.openxmlformats.org/drawingml/2006/wordprocessingDrawing" xmlns:w10="urn:schemas-microsoft-com:office:word" xmlns:w="http://schemas.openxmlformats.org/wordprocessingml/2006/main" xmlns:w14="http://schemas.microsoft.com/office/word/2010/wordml" xmlns:w15="http://schemas.microsoft.com/office/word/2012/wordml" xmlns:w16cid="http://schemas.microsoft.com/office/word/2016/wordml/cid" xmlns:w16se="http://schemas.microsoft.com/office/word/2015/wordml/symex" xmlns:wpg="http://schemas.microsoft.com/office/word/2010/wordprocessingGroup" xmlns:wpi="http://schemas.microsoft.com/office/word/2010/wordprocessingInk" xmlns:wne="http://schemas.microsoft.com/office/word/2006/wordml" xmlns:wps="http://schemas.microsoft.com/office/word/2010/wordprocessingShape" mc:Ignorable="w14 w15 w16se w16cid wp14">
   <w:p>
     <w:pPr>
       <w:pStyle w:val="Header"/>
@@ -5592,7 +6170,7 @@
 </file>
 
 <file path=word/header10.xml><?xml version="1.0" encoding="utf-8"?>
-<w:hdr xmlns:wpc="http://schemas.microsoft.com/office/word/2010/wordprocessingCanvas" xmlns:mo="http://schemas.microsoft.com/office/mac/office/2008/main" xmlns:mc="http://schemas.openxmlformats.org/markup-compatibility/2006" xmlns:mv="urn:schemas-microsoft-com:mac:vml" xmlns:o="urn:schemas-microsoft-com:office:office" xmlns:r="http://schemas.openxmlformats.org/officeDocument/2006/relationships" xmlns:m="http://schemas.openxmlformats.org/officeDocument/2006/math" xmlns:v="urn:schemas-microsoft-com:vml" xmlns:wp14="http://schemas.microsoft.com/office/word/2010/wordprocessingDrawing" xmlns:wp="http://schemas.openxmlformats.org/drawingml/2006/wordprocessingDrawing" xmlns:w10="urn:schemas-microsoft-com:office:word" xmlns:w="http://schemas.openxmlformats.org/wordprocessingml/2006/main" xmlns:w14="http://schemas.microsoft.com/office/word/2010/wordml" xmlns:wpg="http://schemas.microsoft.com/office/word/2010/wordprocessingGroup" xmlns:wpi="http://schemas.microsoft.com/office/word/2010/wordprocessingInk" xmlns:wne="http://schemas.microsoft.com/office/word/2006/wordml" xmlns:wps="http://schemas.microsoft.com/office/word/2010/wordprocessingShape" mc:Ignorable="w14 wp14">
+<w:hdr xmlns:wpc="http://schemas.microsoft.com/office/word/2010/wordprocessingCanvas" xmlns:cx="http://schemas.microsoft.com/office/drawing/2014/chartex" xmlns:cx1="http://schemas.microsoft.com/office/drawing/2015/9/8/chartex" xmlns:cx2="http://schemas.microsoft.com/office/drawing/2015/10/21/chartex" xmlns:cx3="http://schemas.microsoft.com/office/drawing/2016/5/9/chartex" xmlns:cx4="http://schemas.microsoft.com/office/drawing/2016/5/10/chartex" xmlns:cx5="http://schemas.microsoft.com/office/drawing/2016/5/11/chartex" xmlns:cx6="http://schemas.microsoft.com/office/drawing/2016/5/12/chartex" xmlns:cx7="http://schemas.microsoft.com/office/drawing/2016/5/13/chartex" xmlns:cx8="http://schemas.microsoft.com/office/drawing/2016/5/14/chartex" xmlns:mc="http://schemas.openxmlformats.org/markup-compatibility/2006" xmlns:aink="http://schemas.microsoft.com/office/drawing/2016/ink" xmlns:am3d="http://schemas.microsoft.com/office/drawing/2017/model3d" xmlns:o="urn:schemas-microsoft-com:office:office" xmlns:r="http://schemas.openxmlformats.org/officeDocument/2006/relationships" xmlns:m="http://schemas.openxmlformats.org/officeDocument/2006/math" xmlns:v="urn:schemas-microsoft-com:vml" xmlns:wp14="http://schemas.microsoft.com/office/word/2010/wordprocessingDrawing" xmlns:wp="http://schemas.openxmlformats.org/drawingml/2006/wordprocessingDrawing" xmlns:w10="urn:schemas-microsoft-com:office:word" xmlns:w="http://schemas.openxmlformats.org/wordprocessingml/2006/main" xmlns:w14="http://schemas.microsoft.com/office/word/2010/wordml" xmlns:w15="http://schemas.microsoft.com/office/word/2012/wordml" xmlns:w16cid="http://schemas.microsoft.com/office/word/2016/wordml/cid" xmlns:w16se="http://schemas.microsoft.com/office/word/2015/wordml/symex" xmlns:wpg="http://schemas.microsoft.com/office/word/2010/wordprocessingGroup" xmlns:wpi="http://schemas.microsoft.com/office/word/2010/wordprocessingInk" xmlns:wne="http://schemas.microsoft.com/office/word/2006/wordml" xmlns:wps="http://schemas.microsoft.com/office/word/2010/wordprocessingShape" mc:Ignorable="w14 w15 w16se w16cid wp14">
   <w:p>
     <w:pPr>
       <w:pStyle w:val="Header"/>
@@ -5636,7 +6214,7 @@
 </file>
 
 <file path=word/header11.xml><?xml version="1.0" encoding="utf-8"?>
-<w:hdr xmlns:wpc="http://schemas.microsoft.com/office/word/2010/wordprocessingCanvas" xmlns:mo="http://schemas.microsoft.com/office/mac/office/2008/main" xmlns:mc="http://schemas.openxmlformats.org/markup-compatibility/2006" xmlns:mv="urn:schemas-microsoft-com:mac:vml" xmlns:o="urn:schemas-microsoft-com:office:office" xmlns:r="http://schemas.openxmlformats.org/officeDocument/2006/relationships" xmlns:m="http://schemas.openxmlformats.org/officeDocument/2006/math" xmlns:v="urn:schemas-microsoft-com:vml" xmlns:wp14="http://schemas.microsoft.com/office/word/2010/wordprocessingDrawing" xmlns:wp="http://schemas.openxmlformats.org/drawingml/2006/wordprocessingDrawing" xmlns:w10="urn:schemas-microsoft-com:office:word" xmlns:w="http://schemas.openxmlformats.org/wordprocessingml/2006/main" xmlns:w14="http://schemas.microsoft.com/office/word/2010/wordml" xmlns:wpg="http://schemas.microsoft.com/office/word/2010/wordprocessingGroup" xmlns:wpi="http://schemas.microsoft.com/office/word/2010/wordprocessingInk" xmlns:wne="http://schemas.microsoft.com/office/word/2006/wordml" xmlns:wps="http://schemas.microsoft.com/office/word/2010/wordprocessingShape" mc:Ignorable="w14 wp14">
+<w:hdr xmlns:wpc="http://schemas.microsoft.com/office/word/2010/wordprocessingCanvas" xmlns:cx="http://schemas.microsoft.com/office/drawing/2014/chartex" xmlns:cx1="http://schemas.microsoft.com/office/drawing/2015/9/8/chartex" xmlns:cx2="http://schemas.microsoft.com/office/drawing/2015/10/21/chartex" xmlns:cx3="http://schemas.microsoft.com/office/drawing/2016/5/9/chartex" xmlns:cx4="http://schemas.microsoft.com/office/drawing/2016/5/10/chartex" xmlns:cx5="http://schemas.microsoft.com/office/drawing/2016/5/11/chartex" xmlns:cx6="http://schemas.microsoft.com/office/drawing/2016/5/12/chartex" xmlns:cx7="http://schemas.microsoft.com/office/drawing/2016/5/13/chartex" xmlns:cx8="http://schemas.microsoft.com/office/drawing/2016/5/14/chartex" xmlns:mc="http://schemas.openxmlformats.org/markup-compatibility/2006" xmlns:aink="http://schemas.microsoft.com/office/drawing/2016/ink" xmlns:am3d="http://schemas.microsoft.com/office/drawing/2017/model3d" xmlns:o="urn:schemas-microsoft-com:office:office" xmlns:r="http://schemas.openxmlformats.org/officeDocument/2006/relationships" xmlns:m="http://schemas.openxmlformats.org/officeDocument/2006/math" xmlns:v="urn:schemas-microsoft-com:vml" xmlns:wp14="http://schemas.microsoft.com/office/word/2010/wordprocessingDrawing" xmlns:wp="http://schemas.openxmlformats.org/drawingml/2006/wordprocessingDrawing" xmlns:w10="urn:schemas-microsoft-com:office:word" xmlns:w="http://schemas.openxmlformats.org/wordprocessingml/2006/main" xmlns:w14="http://schemas.microsoft.com/office/word/2010/wordml" xmlns:w15="http://schemas.microsoft.com/office/word/2012/wordml" xmlns:w16cid="http://schemas.microsoft.com/office/word/2016/wordml/cid" xmlns:w16se="http://schemas.microsoft.com/office/word/2015/wordml/symex" xmlns:wpg="http://schemas.microsoft.com/office/word/2010/wordprocessingGroup" xmlns:wpi="http://schemas.microsoft.com/office/word/2010/wordprocessingInk" xmlns:wne="http://schemas.microsoft.com/office/word/2006/wordml" xmlns:wps="http://schemas.microsoft.com/office/word/2010/wordprocessingShape" mc:Ignorable="w14 w15 w16se w16cid wp14">
   <w:p>
     <w:pPr>
       <w:pStyle w:val="Header"/>
@@ -5680,7 +6258,7 @@
 </file>
 
 <file path=word/header2.xml><?xml version="1.0" encoding="utf-8"?>
-<w:hdr xmlns:wpc="http://schemas.microsoft.com/office/word/2010/wordprocessingCanvas" xmlns:mo="http://schemas.microsoft.com/office/mac/office/2008/main" xmlns:mc="http://schemas.openxmlformats.org/markup-compatibility/2006" xmlns:mv="urn:schemas-microsoft-com:mac:vml" xmlns:o="urn:schemas-microsoft-com:office:office" xmlns:r="http://schemas.openxmlformats.org/officeDocument/2006/relationships" xmlns:m="http://schemas.openxmlformats.org/officeDocument/2006/math" xmlns:v="urn:schemas-microsoft-com:vml" xmlns:wp14="http://schemas.microsoft.com/office/word/2010/wordprocessingDrawing" xmlns:wp="http://schemas.openxmlformats.org/drawingml/2006/wordprocessingDrawing" xmlns:w10="urn:schemas-microsoft-com:office:word" xmlns:w="http://schemas.openxmlformats.org/wordprocessingml/2006/main" xmlns:w14="http://schemas.microsoft.com/office/word/2010/wordml" xmlns:wpg="http://schemas.microsoft.com/office/word/2010/wordprocessingGroup" xmlns:wpi="http://schemas.microsoft.com/office/word/2010/wordprocessingInk" xmlns:wne="http://schemas.microsoft.com/office/word/2006/wordml" xmlns:wps="http://schemas.microsoft.com/office/word/2010/wordprocessingShape" mc:Ignorable="w14 wp14">
+<w:hdr xmlns:wpc="http://schemas.microsoft.com/office/word/2010/wordprocessingCanvas" xmlns:cx="http://schemas.microsoft.com/office/drawing/2014/chartex" xmlns:cx1="http://schemas.microsoft.com/office/drawing/2015/9/8/chartex" xmlns:cx2="http://schemas.microsoft.com/office/drawing/2015/10/21/chartex" xmlns:cx3="http://schemas.microsoft.com/office/drawing/2016/5/9/chartex" xmlns:cx4="http://schemas.microsoft.com/office/drawing/2016/5/10/chartex" xmlns:cx5="http://schemas.microsoft.com/office/drawing/2016/5/11/chartex" xmlns:cx6="http://schemas.microsoft.com/office/drawing/2016/5/12/chartex" xmlns:cx7="http://schemas.microsoft.com/office/drawing/2016/5/13/chartex" xmlns:cx8="http://schemas.microsoft.com/office/drawing/2016/5/14/chartex" xmlns:mc="http://schemas.openxmlformats.org/markup-compatibility/2006" xmlns:aink="http://schemas.microsoft.com/office/drawing/2016/ink" xmlns:am3d="http://schemas.microsoft.com/office/drawing/2017/model3d" xmlns:o="urn:schemas-microsoft-com:office:office" xmlns:r="http://schemas.openxmlformats.org/officeDocument/2006/relationships" xmlns:m="http://schemas.openxmlformats.org/officeDocument/2006/math" xmlns:v="urn:schemas-microsoft-com:vml" xmlns:wp14="http://schemas.microsoft.com/office/word/2010/wordprocessingDrawing" xmlns:wp="http://schemas.openxmlformats.org/drawingml/2006/wordprocessingDrawing" xmlns:w10="urn:schemas-microsoft-com:office:word" xmlns:w="http://schemas.openxmlformats.org/wordprocessingml/2006/main" xmlns:w14="http://schemas.microsoft.com/office/word/2010/wordml" xmlns:w15="http://schemas.microsoft.com/office/word/2012/wordml" xmlns:w16cid="http://schemas.microsoft.com/office/word/2016/wordml/cid" xmlns:w16se="http://schemas.microsoft.com/office/word/2015/wordml/symex" xmlns:wpg="http://schemas.microsoft.com/office/word/2010/wordprocessingGroup" xmlns:wpi="http://schemas.microsoft.com/office/word/2010/wordprocessingInk" xmlns:wne="http://schemas.microsoft.com/office/word/2006/wordml" xmlns:wps="http://schemas.microsoft.com/office/word/2010/wordprocessingShape" mc:Ignorable="w14 w15 w16se w16cid wp14">
   <w:p>
     <w:pPr>
       <w:pStyle w:val="Header"/>
@@ -5701,7 +6279,7 @@
 </file>
 
 <file path=word/header3.xml><?xml version="1.0" encoding="utf-8"?>
-<w:hdr xmlns:wpc="http://schemas.microsoft.com/office/word/2010/wordprocessingCanvas" xmlns:mo="http://schemas.microsoft.com/office/mac/office/2008/main" xmlns:mc="http://schemas.openxmlformats.org/markup-compatibility/2006" xmlns:mv="urn:schemas-microsoft-com:mac:vml" xmlns:o="urn:schemas-microsoft-com:office:office" xmlns:r="http://schemas.openxmlformats.org/officeDocument/2006/relationships" xmlns:m="http://schemas.openxmlformats.org/officeDocument/2006/math" xmlns:v="urn:schemas-microsoft-com:vml" xmlns:wp14="http://schemas.microsoft.com/office/word/2010/wordprocessingDrawing" xmlns:wp="http://schemas.openxmlformats.org/drawingml/2006/wordprocessingDrawing" xmlns:w10="urn:schemas-microsoft-com:office:word" xmlns:w="http://schemas.openxmlformats.org/wordprocessingml/2006/main" xmlns:w14="http://schemas.microsoft.com/office/word/2010/wordml" xmlns:wpg="http://schemas.microsoft.com/office/word/2010/wordprocessingGroup" xmlns:wpi="http://schemas.microsoft.com/office/word/2010/wordprocessingInk" xmlns:wne="http://schemas.microsoft.com/office/word/2006/wordml" xmlns:wps="http://schemas.microsoft.com/office/word/2010/wordprocessingShape" mc:Ignorable="w14 wp14">
+<w:hdr xmlns:wpc="http://schemas.microsoft.com/office/word/2010/wordprocessingCanvas" xmlns:cx="http://schemas.microsoft.com/office/drawing/2014/chartex" xmlns:cx1="http://schemas.microsoft.com/office/drawing/2015/9/8/chartex" xmlns:cx2="http://schemas.microsoft.com/office/drawing/2015/10/21/chartex" xmlns:cx3="http://schemas.microsoft.com/office/drawing/2016/5/9/chartex" xmlns:cx4="http://schemas.microsoft.com/office/drawing/2016/5/10/chartex" xmlns:cx5="http://schemas.microsoft.com/office/drawing/2016/5/11/chartex" xmlns:cx6="http://schemas.microsoft.com/office/drawing/2016/5/12/chartex" xmlns:cx7="http://schemas.microsoft.com/office/drawing/2016/5/13/chartex" xmlns:cx8="http://schemas.microsoft.com/office/drawing/2016/5/14/chartex" xmlns:mc="http://schemas.openxmlformats.org/markup-compatibility/2006" xmlns:aink="http://schemas.microsoft.com/office/drawing/2016/ink" xmlns:am3d="http://schemas.microsoft.com/office/drawing/2017/model3d" xmlns:o="urn:schemas-microsoft-com:office:office" xmlns:r="http://schemas.openxmlformats.org/officeDocument/2006/relationships" xmlns:m="http://schemas.openxmlformats.org/officeDocument/2006/math" xmlns:v="urn:schemas-microsoft-com:vml" xmlns:wp14="http://schemas.microsoft.com/office/word/2010/wordprocessingDrawing" xmlns:wp="http://schemas.openxmlformats.org/drawingml/2006/wordprocessingDrawing" xmlns:w10="urn:schemas-microsoft-com:office:word" xmlns:w="http://schemas.openxmlformats.org/wordprocessingml/2006/main" xmlns:w14="http://schemas.microsoft.com/office/word/2010/wordml" xmlns:w15="http://schemas.microsoft.com/office/word/2012/wordml" xmlns:w16cid="http://schemas.microsoft.com/office/word/2016/wordml/cid" xmlns:w16se="http://schemas.microsoft.com/office/word/2015/wordml/symex" xmlns:wpg="http://schemas.microsoft.com/office/word/2010/wordprocessingGroup" xmlns:wpi="http://schemas.microsoft.com/office/word/2010/wordprocessingInk" xmlns:wne="http://schemas.microsoft.com/office/word/2006/wordml" xmlns:wps="http://schemas.microsoft.com/office/word/2010/wordprocessingShape" mc:Ignorable="w14 w15 w16se w16cid wp14">
   <w:p>
     <w:pPr>
       <w:pStyle w:val="Header"/>
@@ -5721,7 +6299,7 @@
 </file>
 
 <file path=word/header4.xml><?xml version="1.0" encoding="utf-8"?>
-<w:hdr xmlns:wpc="http://schemas.microsoft.com/office/word/2010/wordprocessingCanvas" xmlns:mo="http://schemas.microsoft.com/office/mac/office/2008/main" xmlns:mc="http://schemas.openxmlformats.org/markup-compatibility/2006" xmlns:mv="urn:schemas-microsoft-com:mac:vml" xmlns:o="urn:schemas-microsoft-com:office:office" xmlns:r="http://schemas.openxmlformats.org/officeDocument/2006/relationships" xmlns:m="http://schemas.openxmlformats.org/officeDocument/2006/math" xmlns:v="urn:schemas-microsoft-com:vml" xmlns:wp14="http://schemas.microsoft.com/office/word/2010/wordprocessingDrawing" xmlns:wp="http://schemas.openxmlformats.org/drawingml/2006/wordprocessingDrawing" xmlns:w10="urn:schemas-microsoft-com:office:word" xmlns:w="http://schemas.openxmlformats.org/wordprocessingml/2006/main" xmlns:w14="http://schemas.microsoft.com/office/word/2010/wordml" xmlns:wpg="http://schemas.microsoft.com/office/word/2010/wordprocessingGroup" xmlns:wpi="http://schemas.microsoft.com/office/word/2010/wordprocessingInk" xmlns:wne="http://schemas.microsoft.com/office/word/2006/wordml" xmlns:wps="http://schemas.microsoft.com/office/word/2010/wordprocessingShape" mc:Ignorable="w14 wp14">
+<w:hdr xmlns:wpc="http://schemas.microsoft.com/office/word/2010/wordprocessingCanvas" xmlns:cx="http://schemas.microsoft.com/office/drawing/2014/chartex" xmlns:cx1="http://schemas.microsoft.com/office/drawing/2015/9/8/chartex" xmlns:cx2="http://schemas.microsoft.com/office/drawing/2015/10/21/chartex" xmlns:cx3="http://schemas.microsoft.com/office/drawing/2016/5/9/chartex" xmlns:cx4="http://schemas.microsoft.com/office/drawing/2016/5/10/chartex" xmlns:cx5="http://schemas.microsoft.com/office/drawing/2016/5/11/chartex" xmlns:cx6="http://schemas.microsoft.com/office/drawing/2016/5/12/chartex" xmlns:cx7="http://schemas.microsoft.com/office/drawing/2016/5/13/chartex" xmlns:cx8="http://schemas.microsoft.com/office/drawing/2016/5/14/chartex" xmlns:mc="http://schemas.openxmlformats.org/markup-compatibility/2006" xmlns:aink="http://schemas.microsoft.com/office/drawing/2016/ink" xmlns:am3d="http://schemas.microsoft.com/office/drawing/2017/model3d" xmlns:o="urn:schemas-microsoft-com:office:office" xmlns:r="http://schemas.openxmlformats.org/officeDocument/2006/relationships" xmlns:m="http://schemas.openxmlformats.org/officeDocument/2006/math" xmlns:v="urn:schemas-microsoft-com:vml" xmlns:wp14="http://schemas.microsoft.com/office/word/2010/wordprocessingDrawing" xmlns:wp="http://schemas.openxmlformats.org/drawingml/2006/wordprocessingDrawing" xmlns:w10="urn:schemas-microsoft-com:office:word" xmlns:w="http://schemas.openxmlformats.org/wordprocessingml/2006/main" xmlns:w14="http://schemas.microsoft.com/office/word/2010/wordml" xmlns:w15="http://schemas.microsoft.com/office/word/2012/wordml" xmlns:w16cid="http://schemas.microsoft.com/office/word/2016/wordml/cid" xmlns:w16se="http://schemas.microsoft.com/office/word/2015/wordml/symex" xmlns:wpg="http://schemas.microsoft.com/office/word/2010/wordprocessingGroup" xmlns:wpi="http://schemas.microsoft.com/office/word/2010/wordprocessingInk" xmlns:wne="http://schemas.microsoft.com/office/word/2006/wordml" xmlns:wps="http://schemas.microsoft.com/office/word/2010/wordprocessingShape" mc:Ignorable="w14 w15 w16se w16cid wp14">
   <w:p>
     <w:pPr>
       <w:pStyle w:val="Header"/>
@@ -5765,7 +6343,7 @@
 </file>
 
 <file path=word/header5.xml><?xml version="1.0" encoding="utf-8"?>
-<w:hdr xmlns:wpc="http://schemas.microsoft.com/office/word/2010/wordprocessingCanvas" xmlns:mo="http://schemas.microsoft.com/office/mac/office/2008/main" xmlns:mc="http://schemas.openxmlformats.org/markup-compatibility/2006" xmlns:mv="urn:schemas-microsoft-com:mac:vml" xmlns:o="urn:schemas-microsoft-com:office:office" xmlns:r="http://schemas.openxmlformats.org/officeDocument/2006/relationships" xmlns:m="http://schemas.openxmlformats.org/officeDocument/2006/math" xmlns:v="urn:schemas-microsoft-com:vml" xmlns:wp14="http://schemas.microsoft.com/office/word/2010/wordprocessingDrawing" xmlns:wp="http://schemas.openxmlformats.org/drawingml/2006/wordprocessingDrawing" xmlns:w10="urn:schemas-microsoft-com:office:word" xmlns:w="http://schemas.openxmlformats.org/wordprocessingml/2006/main" xmlns:w14="http://schemas.microsoft.com/office/word/2010/wordml" xmlns:wpg="http://schemas.microsoft.com/office/word/2010/wordprocessingGroup" xmlns:wpi="http://schemas.microsoft.com/office/word/2010/wordprocessingInk" xmlns:wne="http://schemas.microsoft.com/office/word/2006/wordml" xmlns:wps="http://schemas.microsoft.com/office/word/2010/wordprocessingShape" mc:Ignorable="w14 wp14">
+<w:hdr xmlns:wpc="http://schemas.microsoft.com/office/word/2010/wordprocessingCanvas" xmlns:cx="http://schemas.microsoft.com/office/drawing/2014/chartex" xmlns:cx1="http://schemas.microsoft.com/office/drawing/2015/9/8/chartex" xmlns:cx2="http://schemas.microsoft.com/office/drawing/2015/10/21/chartex" xmlns:cx3="http://schemas.microsoft.com/office/drawing/2016/5/9/chartex" xmlns:cx4="http://schemas.microsoft.com/office/drawing/2016/5/10/chartex" xmlns:cx5="http://schemas.microsoft.com/office/drawing/2016/5/11/chartex" xmlns:cx6="http://schemas.microsoft.com/office/drawing/2016/5/12/chartex" xmlns:cx7="http://schemas.microsoft.com/office/drawing/2016/5/13/chartex" xmlns:cx8="http://schemas.microsoft.com/office/drawing/2016/5/14/chartex" xmlns:mc="http://schemas.openxmlformats.org/markup-compatibility/2006" xmlns:aink="http://schemas.microsoft.com/office/drawing/2016/ink" xmlns:am3d="http://schemas.microsoft.com/office/drawing/2017/model3d" xmlns:o="urn:schemas-microsoft-com:office:office" xmlns:r="http://schemas.openxmlformats.org/officeDocument/2006/relationships" xmlns:m="http://schemas.openxmlformats.org/officeDocument/2006/math" xmlns:v="urn:schemas-microsoft-com:vml" xmlns:wp14="http://schemas.microsoft.com/office/word/2010/wordprocessingDrawing" xmlns:wp="http://schemas.openxmlformats.org/drawingml/2006/wordprocessingDrawing" xmlns:w10="urn:schemas-microsoft-com:office:word" xmlns:w="http://schemas.openxmlformats.org/wordprocessingml/2006/main" xmlns:w14="http://schemas.microsoft.com/office/word/2010/wordml" xmlns:w15="http://schemas.microsoft.com/office/word/2012/wordml" xmlns:w16cid="http://schemas.microsoft.com/office/word/2016/wordml/cid" xmlns:w16se="http://schemas.microsoft.com/office/word/2015/wordml/symex" xmlns:wpg="http://schemas.microsoft.com/office/word/2010/wordprocessingGroup" xmlns:wpi="http://schemas.microsoft.com/office/word/2010/wordprocessingInk" xmlns:wne="http://schemas.microsoft.com/office/word/2006/wordml" xmlns:wps="http://schemas.microsoft.com/office/word/2010/wordprocessingShape" mc:Ignorable="w14 w15 w16se w16cid wp14">
   <w:p>
     <w:pPr>
       <w:pStyle w:val="Header"/>
@@ -5809,7 +6387,7 @@
 </file>
 
 <file path=word/header6.xml><?xml version="1.0" encoding="utf-8"?>
-<w:hdr xmlns:wpc="http://schemas.microsoft.com/office/word/2010/wordprocessingCanvas" xmlns:mo="http://schemas.microsoft.com/office/mac/office/2008/main" xmlns:mc="http://schemas.openxmlformats.org/markup-compatibility/2006" xmlns:mv="urn:schemas-microsoft-com:mac:vml" xmlns:o="urn:schemas-microsoft-com:office:office" xmlns:r="http://schemas.openxmlformats.org/officeDocument/2006/relationships" xmlns:m="http://schemas.openxmlformats.org/officeDocument/2006/math" xmlns:v="urn:schemas-microsoft-com:vml" xmlns:wp14="http://schemas.microsoft.com/office/word/2010/wordprocessingDrawing" xmlns:wp="http://schemas.openxmlformats.org/drawingml/2006/wordprocessingDrawing" xmlns:w10="urn:schemas-microsoft-com:office:word" xmlns:w="http://schemas.openxmlformats.org/wordprocessingml/2006/main" xmlns:w14="http://schemas.microsoft.com/office/word/2010/wordml" xmlns:wpg="http://schemas.microsoft.com/office/word/2010/wordprocessingGroup" xmlns:wpi="http://schemas.microsoft.com/office/word/2010/wordprocessingInk" xmlns:wne="http://schemas.microsoft.com/office/word/2006/wordml" xmlns:wps="http://schemas.microsoft.com/office/word/2010/wordprocessingShape" mc:Ignorable="w14 wp14">
+<w:hdr xmlns:wpc="http://schemas.microsoft.com/office/word/2010/wordprocessingCanvas" xmlns:cx="http://schemas.microsoft.com/office/drawing/2014/chartex" xmlns:cx1="http://schemas.microsoft.com/office/drawing/2015/9/8/chartex" xmlns:cx2="http://schemas.microsoft.com/office/drawing/2015/10/21/chartex" xmlns:cx3="http://schemas.microsoft.com/office/drawing/2016/5/9/chartex" xmlns:cx4="http://schemas.microsoft.com/office/drawing/2016/5/10/chartex" xmlns:cx5="http://schemas.microsoft.com/office/drawing/2016/5/11/chartex" xmlns:cx6="http://schemas.microsoft.com/office/drawing/2016/5/12/chartex" xmlns:cx7="http://schemas.microsoft.com/office/drawing/2016/5/13/chartex" xmlns:cx8="http://schemas.microsoft.com/office/drawing/2016/5/14/chartex" xmlns:mc="http://schemas.openxmlformats.org/markup-compatibility/2006" xmlns:aink="http://schemas.microsoft.com/office/drawing/2016/ink" xmlns:am3d="http://schemas.microsoft.com/office/drawing/2017/model3d" xmlns:o="urn:schemas-microsoft-com:office:office" xmlns:r="http://schemas.openxmlformats.org/officeDocument/2006/relationships" xmlns:m="http://schemas.openxmlformats.org/officeDocument/2006/math" xmlns:v="urn:schemas-microsoft-com:vml" xmlns:wp14="http://schemas.microsoft.com/office/word/2010/wordprocessingDrawing" xmlns:wp="http://schemas.openxmlformats.org/drawingml/2006/wordprocessingDrawing" xmlns:w10="urn:schemas-microsoft-com:office:word" xmlns:w="http://schemas.openxmlformats.org/wordprocessingml/2006/main" xmlns:w14="http://schemas.microsoft.com/office/word/2010/wordml" xmlns:w15="http://schemas.microsoft.com/office/word/2012/wordml" xmlns:w16cid="http://schemas.microsoft.com/office/word/2016/wordml/cid" xmlns:w16se="http://schemas.microsoft.com/office/word/2015/wordml/symex" xmlns:wpg="http://schemas.microsoft.com/office/word/2010/wordprocessingGroup" xmlns:wpi="http://schemas.microsoft.com/office/word/2010/wordprocessingInk" xmlns:wne="http://schemas.microsoft.com/office/word/2006/wordml" xmlns:wps="http://schemas.microsoft.com/office/word/2010/wordprocessingShape" mc:Ignorable="w14 w15 w16se w16cid wp14">
   <w:p>
     <w:pPr>
       <w:pStyle w:val="Header"/>
@@ -5853,7 +6431,7 @@
 </file>
 
 <file path=word/header7.xml><?xml version="1.0" encoding="utf-8"?>
-<w:hdr xmlns:wpc="http://schemas.microsoft.com/office/word/2010/wordprocessingCanvas" xmlns:mo="http://schemas.microsoft.com/office/mac/office/2008/main" xmlns:mc="http://schemas.openxmlformats.org/markup-compatibility/2006" xmlns:mv="urn:schemas-microsoft-com:mac:vml" xmlns:o="urn:schemas-microsoft-com:office:office" xmlns:r="http://schemas.openxmlformats.org/officeDocument/2006/relationships" xmlns:m="http://schemas.openxmlformats.org/officeDocument/2006/math" xmlns:v="urn:schemas-microsoft-com:vml" xmlns:wp14="http://schemas.microsoft.com/office/word/2010/wordprocessingDrawing" xmlns:wp="http://schemas.openxmlformats.org/drawingml/2006/wordprocessingDrawing" xmlns:w10="urn:schemas-microsoft-com:office:word" xmlns:w="http://schemas.openxmlformats.org/wordprocessingml/2006/main" xmlns:w14="http://schemas.microsoft.com/office/word/2010/wordml" xmlns:wpg="http://schemas.microsoft.com/office/word/2010/wordprocessingGroup" xmlns:wpi="http://schemas.microsoft.com/office/word/2010/wordprocessingInk" xmlns:wne="http://schemas.microsoft.com/office/word/2006/wordml" xmlns:wps="http://schemas.microsoft.com/office/word/2010/wordprocessingShape" mc:Ignorable="w14 wp14">
+<w:hdr xmlns:wpc="http://schemas.microsoft.com/office/word/2010/wordprocessingCanvas" xmlns:cx="http://schemas.microsoft.com/office/drawing/2014/chartex" xmlns:cx1="http://schemas.microsoft.com/office/drawing/2015/9/8/chartex" xmlns:cx2="http://schemas.microsoft.com/office/drawing/2015/10/21/chartex" xmlns:cx3="http://schemas.microsoft.com/office/drawing/2016/5/9/chartex" xmlns:cx4="http://schemas.microsoft.com/office/drawing/2016/5/10/chartex" xmlns:cx5="http://schemas.microsoft.com/office/drawing/2016/5/11/chartex" xmlns:cx6="http://schemas.microsoft.com/office/drawing/2016/5/12/chartex" xmlns:cx7="http://schemas.microsoft.com/office/drawing/2016/5/13/chartex" xmlns:cx8="http://schemas.microsoft.com/office/drawing/2016/5/14/chartex" xmlns:mc="http://schemas.openxmlformats.org/markup-compatibility/2006" xmlns:aink="http://schemas.microsoft.com/office/drawing/2016/ink" xmlns:am3d="http://schemas.microsoft.com/office/drawing/2017/model3d" xmlns:o="urn:schemas-microsoft-com:office:office" xmlns:r="http://schemas.openxmlformats.org/officeDocument/2006/relationships" xmlns:m="http://schemas.openxmlformats.org/officeDocument/2006/math" xmlns:v="urn:schemas-microsoft-com:vml" xmlns:wp14="http://schemas.microsoft.com/office/word/2010/wordprocessingDrawing" xmlns:wp="http://schemas.openxmlformats.org/drawingml/2006/wordprocessingDrawing" xmlns:w10="urn:schemas-microsoft-com:office:word" xmlns:w="http://schemas.openxmlformats.org/wordprocessingml/2006/main" xmlns:w14="http://schemas.microsoft.com/office/word/2010/wordml" xmlns:w15="http://schemas.microsoft.com/office/word/2012/wordml" xmlns:w16cid="http://schemas.microsoft.com/office/word/2016/wordml/cid" xmlns:w16se="http://schemas.microsoft.com/office/word/2015/wordml/symex" xmlns:wpg="http://schemas.microsoft.com/office/word/2010/wordprocessingGroup" xmlns:wpi="http://schemas.microsoft.com/office/word/2010/wordprocessingInk" xmlns:wne="http://schemas.microsoft.com/office/word/2006/wordml" xmlns:wps="http://schemas.microsoft.com/office/word/2010/wordprocessingShape" mc:Ignorable="w14 w15 w16se w16cid wp14">
   <w:p>
     <w:pPr>
       <w:pStyle w:val="Header"/>
@@ -5897,7 +6475,7 @@
 </file>
 
 <file path=word/header8.xml><?xml version="1.0" encoding="utf-8"?>
-<w:hdr xmlns:wpc="http://schemas.microsoft.com/office/word/2010/wordprocessingCanvas" xmlns:mo="http://schemas.microsoft.com/office/mac/office/2008/main" xmlns:mc="http://schemas.openxmlformats.org/markup-compatibility/2006" xmlns:mv="urn:schemas-microsoft-com:mac:vml" xmlns:o="urn:schemas-microsoft-com:office:office" xmlns:r="http://schemas.openxmlformats.org/officeDocument/2006/relationships" xmlns:m="http://schemas.openxmlformats.org/officeDocument/2006/math" xmlns:v="urn:schemas-microsoft-com:vml" xmlns:wp14="http://schemas.microsoft.com/office/word/2010/wordprocessingDrawing" xmlns:wp="http://schemas.openxmlformats.org/drawingml/2006/wordprocessingDrawing" xmlns:w10="urn:schemas-microsoft-com:office:word" xmlns:w="http://schemas.openxmlformats.org/wordprocessingml/2006/main" xmlns:w14="http://schemas.microsoft.com/office/word/2010/wordml" xmlns:wpg="http://schemas.microsoft.com/office/word/2010/wordprocessingGroup" xmlns:wpi="http://schemas.microsoft.com/office/word/2010/wordprocessingInk" xmlns:wne="http://schemas.microsoft.com/office/word/2006/wordml" xmlns:wps="http://schemas.microsoft.com/office/word/2010/wordprocessingShape" mc:Ignorable="w14 wp14">
+<w:hdr xmlns:wpc="http://schemas.microsoft.com/office/word/2010/wordprocessingCanvas" xmlns:cx="http://schemas.microsoft.com/office/drawing/2014/chartex" xmlns:cx1="http://schemas.microsoft.com/office/drawing/2015/9/8/chartex" xmlns:cx2="http://schemas.microsoft.com/office/drawing/2015/10/21/chartex" xmlns:cx3="http://schemas.microsoft.com/office/drawing/2016/5/9/chartex" xmlns:cx4="http://schemas.microsoft.com/office/drawing/2016/5/10/chartex" xmlns:cx5="http://schemas.microsoft.com/office/drawing/2016/5/11/chartex" xmlns:cx6="http://schemas.microsoft.com/office/drawing/2016/5/12/chartex" xmlns:cx7="http://schemas.microsoft.com/office/drawing/2016/5/13/chartex" xmlns:cx8="http://schemas.microsoft.com/office/drawing/2016/5/14/chartex" xmlns:mc="http://schemas.openxmlformats.org/markup-compatibility/2006" xmlns:aink="http://schemas.microsoft.com/office/drawing/2016/ink" xmlns:am3d="http://schemas.microsoft.com/office/drawing/2017/model3d" xmlns:o="urn:schemas-microsoft-com:office:office" xmlns:r="http://schemas.openxmlformats.org/officeDocument/2006/relationships" xmlns:m="http://schemas.openxmlformats.org/officeDocument/2006/math" xmlns:v="urn:schemas-microsoft-com:vml" xmlns:wp14="http://schemas.microsoft.com/office/word/2010/wordprocessingDrawing" xmlns:wp="http://schemas.openxmlformats.org/drawingml/2006/wordprocessingDrawing" xmlns:w10="urn:schemas-microsoft-com:office:word" xmlns:w="http://schemas.openxmlformats.org/wordprocessingml/2006/main" xmlns:w14="http://schemas.microsoft.com/office/word/2010/wordml" xmlns:w15="http://schemas.microsoft.com/office/word/2012/wordml" xmlns:w16cid="http://schemas.microsoft.com/office/word/2016/wordml/cid" xmlns:w16se="http://schemas.microsoft.com/office/word/2015/wordml/symex" xmlns:wpg="http://schemas.microsoft.com/office/word/2010/wordprocessingGroup" xmlns:wpi="http://schemas.microsoft.com/office/word/2010/wordprocessingInk" xmlns:wne="http://schemas.microsoft.com/office/word/2006/wordml" xmlns:wps="http://schemas.microsoft.com/office/word/2010/wordprocessingShape" mc:Ignorable="w14 w15 w16se w16cid wp14">
   <w:p>
     <w:pPr>
       <w:pStyle w:val="Header"/>
@@ -5941,7 +6519,7 @@
 </file>
 
 <file path=word/header9.xml><?xml version="1.0" encoding="utf-8"?>
-<w:hdr xmlns:wpc="http://schemas.microsoft.com/office/word/2010/wordprocessingCanvas" xmlns:mo="http://schemas.microsoft.com/office/mac/office/2008/main" xmlns:mc="http://schemas.openxmlformats.org/markup-compatibility/2006" xmlns:mv="urn:schemas-microsoft-com:mac:vml" xmlns:o="urn:schemas-microsoft-com:office:office" xmlns:r="http://schemas.openxmlformats.org/officeDocument/2006/relationships" xmlns:m="http://schemas.openxmlformats.org/officeDocument/2006/math" xmlns:v="urn:schemas-microsoft-com:vml" xmlns:wp14="http://schemas.microsoft.com/office/word/2010/wordprocessingDrawing" xmlns:wp="http://schemas.openxmlformats.org/drawingml/2006/wordprocessingDrawing" xmlns:w10="urn:schemas-microsoft-com:office:word" xmlns:w="http://schemas.openxmlformats.org/wordprocessingml/2006/main" xmlns:w14="http://schemas.microsoft.com/office/word/2010/wordml" xmlns:wpg="http://schemas.microsoft.com/office/word/2010/wordprocessingGroup" xmlns:wpi="http://schemas.microsoft.com/office/word/2010/wordprocessingInk" xmlns:wne="http://schemas.microsoft.com/office/word/2006/wordml" xmlns:wps="http://schemas.microsoft.com/office/word/2010/wordprocessingShape" mc:Ignorable="w14 wp14">
+<w:hdr xmlns:wpc="http://schemas.microsoft.com/office/word/2010/wordprocessingCanvas" xmlns:cx="http://schemas.microsoft.com/office/drawing/2014/chartex" xmlns:cx1="http://schemas.microsoft.com/office/drawing/2015/9/8/chartex" xmlns:cx2="http://schemas.microsoft.com/office/drawing/2015/10/21/chartex" xmlns:cx3="http://schemas.microsoft.com/office/drawing/2016/5/9/chartex" xmlns:cx4="http://schemas.microsoft.com/office/drawing/2016/5/10/chartex" xmlns:cx5="http://schemas.microsoft.com/office/drawing/2016/5/11/chartex" xmlns:cx6="http://schemas.microsoft.com/office/drawing/2016/5/12/chartex" xmlns:cx7="http://schemas.microsoft.com/office/drawing/2016/5/13/chartex" xmlns:cx8="http://schemas.microsoft.com/office/drawing/2016/5/14/chartex" xmlns:mc="http://schemas.openxmlformats.org/markup-compatibility/2006" xmlns:aink="http://schemas.microsoft.com/office/drawing/2016/ink" xmlns:am3d="http://schemas.microsoft.com/office/drawing/2017/model3d" xmlns:o="urn:schemas-microsoft-com:office:office" xmlns:r="http://schemas.openxmlformats.org/officeDocument/2006/relationships" xmlns:m="http://schemas.openxmlformats.org/officeDocument/2006/math" xmlns:v="urn:schemas-microsoft-com:vml" xmlns:wp14="http://schemas.microsoft.com/office/word/2010/wordprocessingDrawing" xmlns:wp="http://schemas.openxmlformats.org/drawingml/2006/wordprocessingDrawing" xmlns:w10="urn:schemas-microsoft-com:office:word" xmlns:w="http://schemas.openxmlformats.org/wordprocessingml/2006/main" xmlns:w14="http://schemas.microsoft.com/office/word/2010/wordml" xmlns:w15="http://schemas.microsoft.com/office/word/2012/wordml" xmlns:w16cid="http://schemas.microsoft.com/office/word/2016/wordml/cid" xmlns:w16se="http://schemas.microsoft.com/office/word/2015/wordml/symex" xmlns:wpg="http://schemas.microsoft.com/office/word/2010/wordprocessingGroup" xmlns:wpi="http://schemas.microsoft.com/office/word/2010/wordprocessingInk" xmlns:wne="http://schemas.microsoft.com/office/word/2006/wordml" xmlns:wps="http://schemas.microsoft.com/office/word/2010/wordprocessingShape" mc:Ignorable="w14 w15 w16se w16cid wp14">
   <w:p>
     <w:pPr>
       <w:pStyle w:val="Header"/>
@@ -5985,8 +6563,8 @@
 </file>
 
 <file path=word/numbering.xml><?xml version="1.0" encoding="utf-8"?>
-<w:numbering xmlns:wpc="http://schemas.microsoft.com/office/word/2010/wordprocessingCanvas" xmlns:mo="http://schemas.microsoft.com/office/mac/office/2008/main" xmlns:mc="http://schemas.openxmlformats.org/markup-compatibility/2006" xmlns:mv="urn:schemas-microsoft-com:mac:vml" xmlns:o="urn:schemas-microsoft-com:office:office" xmlns:r="http://schemas.openxmlformats.org/officeDocument/2006/relationships" xmlns:m="http://schemas.openxmlformats.org/officeDocument/2006/math" xmlns:v="urn:schemas-microsoft-com:vml" xmlns:wp14="http://schemas.microsoft.com/office/word/2010/wordprocessingDrawing" xmlns:wp="http://schemas.openxmlformats.org/drawingml/2006/wordprocessingDrawing" xmlns:w10="urn:schemas-microsoft-com:office:word" xmlns:w="http://schemas.openxmlformats.org/wordprocessingml/2006/main" xmlns:w14="http://schemas.microsoft.com/office/word/2010/wordml" xmlns:wpg="http://schemas.microsoft.com/office/word/2010/wordprocessingGroup" xmlns:wpi="http://schemas.microsoft.com/office/word/2010/wordprocessingInk" xmlns:wne="http://schemas.microsoft.com/office/word/2006/wordml" xmlns:wps="http://schemas.microsoft.com/office/word/2010/wordprocessingShape" mc:Ignorable="w14 wp14">
-  <w:abstractNum w:abstractNumId="0">
+<w:numbering xmlns:wpc="http://schemas.microsoft.com/office/word/2010/wordprocessingCanvas" xmlns:cx="http://schemas.microsoft.com/office/drawing/2014/chartex" xmlns:cx1="http://schemas.microsoft.com/office/drawing/2015/9/8/chartex" xmlns:cx2="http://schemas.microsoft.com/office/drawing/2015/10/21/chartex" xmlns:cx3="http://schemas.microsoft.com/office/drawing/2016/5/9/chartex" xmlns:cx4="http://schemas.microsoft.com/office/drawing/2016/5/10/chartex" xmlns:cx5="http://schemas.microsoft.com/office/drawing/2016/5/11/chartex" xmlns:cx6="http://schemas.microsoft.com/office/drawing/2016/5/12/chartex" xmlns:cx7="http://schemas.microsoft.com/office/drawing/2016/5/13/chartex" xmlns:cx8="http://schemas.microsoft.com/office/drawing/2016/5/14/chartex" xmlns:mc="http://schemas.openxmlformats.org/markup-compatibility/2006" xmlns:aink="http://schemas.microsoft.com/office/drawing/2016/ink" xmlns:am3d="http://schemas.microsoft.com/office/drawing/2017/model3d" xmlns:o="urn:schemas-microsoft-com:office:office" xmlns:r="http://schemas.openxmlformats.org/officeDocument/2006/relationships" xmlns:m="http://schemas.openxmlformats.org/officeDocument/2006/math" xmlns:v="urn:schemas-microsoft-com:vml" xmlns:wp14="http://schemas.microsoft.com/office/word/2010/wordprocessingDrawing" xmlns:wp="http://schemas.openxmlformats.org/drawingml/2006/wordprocessingDrawing" xmlns:w10="urn:schemas-microsoft-com:office:word" xmlns:w="http://schemas.openxmlformats.org/wordprocessingml/2006/main" xmlns:w14="http://schemas.microsoft.com/office/word/2010/wordml" xmlns:w15="http://schemas.microsoft.com/office/word/2012/wordml" xmlns:w16cid="http://schemas.microsoft.com/office/word/2016/wordml/cid" xmlns:w16se="http://schemas.microsoft.com/office/word/2015/wordml/symex" xmlns:wpg="http://schemas.microsoft.com/office/word/2010/wordprocessingGroup" xmlns:wpi="http://schemas.microsoft.com/office/word/2010/wordprocessingInk" xmlns:wne="http://schemas.microsoft.com/office/word/2006/wordml" xmlns:wps="http://schemas.microsoft.com/office/word/2010/wordprocessingShape" mc:Ignorable="w14 w15 w16se w16cid wp14">
+  <w:abstractNum w:abstractNumId="0" w15:restartNumberingAfterBreak="0">
     <w:nsid w:val="1CFF0D44"/>
     <w:multiLevelType w:val="multilevel"/>
     <w:tmpl w:val="1B0E3706"/>
@@ -6099,7 +6677,7 @@
       </w:rPr>
     </w:lvl>
   </w:abstractNum>
-  <w:abstractNum w:abstractNumId="1">
+  <w:abstractNum w:abstractNumId="1" w15:restartNumberingAfterBreak="0">
     <w:nsid w:val="2FD54B35"/>
     <w:multiLevelType w:val="multilevel"/>
     <w:tmpl w:val="08DA0768"/>
@@ -6212,7 +6790,7 @@
       </w:rPr>
     </w:lvl>
   </w:abstractNum>
-  <w:abstractNum w:abstractNumId="2">
+  <w:abstractNum w:abstractNumId="2" w15:restartNumberingAfterBreak="0">
     <w:nsid w:val="4621173B"/>
     <w:multiLevelType w:val="hybridMultilevel"/>
     <w:tmpl w:val="FC04B4DA"/>
@@ -6301,7 +6879,7 @@
       </w:pPr>
     </w:lvl>
   </w:abstractNum>
-  <w:abstractNum w:abstractNumId="3">
+  <w:abstractNum w:abstractNumId="3" w15:restartNumberingAfterBreak="0">
     <w:nsid w:val="4E4C782A"/>
     <w:multiLevelType w:val="multilevel"/>
     <w:tmpl w:val="6074DBA0"/>
@@ -6414,7 +6992,7 @@
       </w:rPr>
     </w:lvl>
   </w:abstractNum>
-  <w:abstractNum w:abstractNumId="4">
+  <w:abstractNum w:abstractNumId="4" w15:restartNumberingAfterBreak="0">
     <w:nsid w:val="4EAE2EAA"/>
     <w:multiLevelType w:val="multilevel"/>
     <w:tmpl w:val="B5BEC36E"/>
@@ -6527,7 +7105,7 @@
       </w:rPr>
     </w:lvl>
   </w:abstractNum>
-  <w:abstractNum w:abstractNumId="5">
+  <w:abstractNum w:abstractNumId="5" w15:restartNumberingAfterBreak="0">
     <w:nsid w:val="6C792F6B"/>
     <w:multiLevelType w:val="multilevel"/>
     <w:tmpl w:val="C7C21620"/>
@@ -6640,7 +7218,7 @@
       </w:rPr>
     </w:lvl>
   </w:abstractNum>
-  <w:abstractNum w:abstractNumId="6">
+  <w:abstractNum w:abstractNumId="6" w15:restartNumberingAfterBreak="0">
     <w:nsid w:val="7B194078"/>
     <w:multiLevelType w:val="multilevel"/>
     <w:tmpl w:val="1938C182"/>
@@ -6753,7 +7331,7 @@
       </w:rPr>
     </w:lvl>
   </w:abstractNum>
-  <w:abstractNum w:abstractNumId="7">
+  <w:abstractNum w:abstractNumId="7" w15:restartNumberingAfterBreak="0">
     <w:nsid w:val="7F175BE2"/>
     <w:multiLevelType w:val="multilevel"/>
     <w:tmpl w:val="971A4348"/>
@@ -6902,7 +7480,7 @@
 </file>
 
 <file path=word/styles.xml><?xml version="1.0" encoding="utf-8"?>
-<w:styles xmlns:mc="http://schemas.openxmlformats.org/markup-compatibility/2006" xmlns:r="http://schemas.openxmlformats.org/officeDocument/2006/relationships" xmlns:w="http://schemas.openxmlformats.org/wordprocessingml/2006/main" xmlns:w14="http://schemas.microsoft.com/office/word/2010/wordml" mc:Ignorable="w14">
+<w:styles xmlns:mc="http://schemas.openxmlformats.org/markup-compatibility/2006" xmlns:r="http://schemas.openxmlformats.org/officeDocument/2006/relationships" xmlns:w="http://schemas.openxmlformats.org/wordprocessingml/2006/main" xmlns:w14="http://schemas.microsoft.com/office/word/2010/wordml" xmlns:w15="http://schemas.microsoft.com/office/word/2012/wordml" xmlns:w16cid="http://schemas.microsoft.com/office/word/2016/wordml/cid" xmlns:w16se="http://schemas.microsoft.com/office/word/2015/wordml/symex" mc:Ignorable="w14 w15 w16se w16cid">
   <w:docDefaults>
     <w:rPrDefault>
       <w:rPr>
@@ -6914,144 +7492,373 @@
     </w:rPrDefault>
     <w:pPrDefault/>
   </w:docDefaults>
-  <w:latentStyles w:defLockedState="0" w:defUIPriority="99" w:defSemiHidden="1" w:defUnhideWhenUsed="1" w:defQFormat="0" w:count="276">
-    <w:lsdException w:name="Normal" w:semiHidden="0" w:uiPriority="0" w:unhideWhenUsed="0" w:qFormat="1"/>
-    <w:lsdException w:name="heading 1" w:semiHidden="0" w:uiPriority="9" w:unhideWhenUsed="0" w:qFormat="1"/>
-    <w:lsdException w:name="heading 2" w:uiPriority="9" w:qFormat="1"/>
-    <w:lsdException w:name="heading 3" w:uiPriority="9" w:qFormat="1"/>
-    <w:lsdException w:name="heading 4" w:uiPriority="9" w:qFormat="1"/>
-    <w:lsdException w:name="heading 5" w:uiPriority="9" w:qFormat="1"/>
-    <w:lsdException w:name="heading 6" w:uiPriority="9" w:qFormat="1"/>
-    <w:lsdException w:name="heading 7" w:uiPriority="9" w:qFormat="1"/>
-    <w:lsdException w:name="heading 8" w:uiPriority="9" w:qFormat="1"/>
-    <w:lsdException w:name="heading 9" w:uiPriority="9" w:qFormat="1"/>
-    <w:lsdException w:name="toc 1" w:uiPriority="39"/>
-    <w:lsdException w:name="toc 2" w:uiPriority="39"/>
-    <w:lsdException w:name="toc 3" w:uiPriority="39"/>
-    <w:lsdException w:name="toc 4" w:uiPriority="39"/>
-    <w:lsdException w:name="toc 5" w:uiPriority="39"/>
-    <w:lsdException w:name="toc 6" w:uiPriority="39"/>
-    <w:lsdException w:name="toc 7" w:uiPriority="39"/>
-    <w:lsdException w:name="toc 8" w:uiPriority="39"/>
-    <w:lsdException w:name="toc 9" w:uiPriority="39"/>
-    <w:lsdException w:name="caption" w:uiPriority="35" w:qFormat="1"/>
-    <w:lsdException w:name="Title" w:semiHidden="0" w:uiPriority="10" w:unhideWhenUsed="0" w:qFormat="1"/>
-    <w:lsdException w:name="Default Paragraph Font" w:uiPriority="1"/>
-    <w:lsdException w:name="Subtitle" w:semiHidden="0" w:uiPriority="11" w:unhideWhenUsed="0" w:qFormat="1"/>
-    <w:lsdException w:name="Strong" w:semiHidden="0" w:uiPriority="22" w:unhideWhenUsed="0" w:qFormat="1"/>
-    <w:lsdException w:name="Emphasis" w:semiHidden="0" w:uiPriority="20" w:unhideWhenUsed="0" w:qFormat="1"/>
-    <w:lsdException w:name="Table Grid" w:semiHidden="0" w:uiPriority="59" w:unhideWhenUsed="0"/>
-    <w:lsdException w:name="Placeholder Text" w:unhideWhenUsed="0"/>
-    <w:lsdException w:name="No Spacing" w:semiHidden="0" w:uiPriority="1" w:unhideWhenUsed="0" w:qFormat="1"/>
-    <w:lsdException w:name="Light Shading" w:semiHidden="0" w:uiPriority="60" w:unhideWhenUsed="0"/>
-    <w:lsdException w:name="Light List" w:semiHidden="0" w:uiPriority="61" w:unhideWhenUsed="0"/>
-    <w:lsdException w:name="Light Grid" w:semiHidden="0" w:uiPriority="62" w:unhideWhenUsed="0"/>
-    <w:lsdException w:name="Medium Shading 1" w:semiHidden="0" w:uiPriority="63" w:unhideWhenUsed="0"/>
-    <w:lsdException w:name="Medium Shading 2" w:semiHidden="0" w:uiPriority="64" w:unhideWhenUsed="0"/>
-    <w:lsdException w:name="Medium List 1" w:semiHidden="0" w:uiPriority="65" w:unhideWhenUsed="0"/>
-    <w:lsdException w:name="Medium List 2" w:semiHidden="0" w:uiPriority="66" w:unhideWhenUsed="0"/>
-    <w:lsdException w:name="Medium Grid 1" w:semiHidden="0" w:uiPriority="67" w:unhideWhenUsed="0"/>
-    <w:lsdException w:name="Medium Grid 2" w:semiHidden="0" w:uiPriority="68" w:unhideWhenUsed="0"/>
-    <w:lsdException w:name="Medium Grid 3" w:semiHidden="0" w:uiPriority="69" w:unhideWhenUsed="0"/>
-    <w:lsdException w:name="Dark List" w:semiHidden="0" w:uiPriority="70" w:unhideWhenUsed="0"/>
-    <w:lsdException w:name="Colorful Shading" w:semiHidden="0" w:uiPriority="71" w:unhideWhenUsed="0"/>
-    <w:lsdException w:name="Colorful List" w:semiHidden="0" w:uiPriority="72" w:unhideWhenUsed="0"/>
-    <w:lsdException w:name="Colorful Grid" w:semiHidden="0" w:uiPriority="73" w:unhideWhenUsed="0"/>
-    <w:lsdException w:name="Light Shading Accent 1" w:semiHidden="0" w:uiPriority="60" w:unhideWhenUsed="0"/>
-    <w:lsdException w:name="Light List Accent 1" w:semiHidden="0" w:uiPriority="61" w:unhideWhenUsed="0"/>
-    <w:lsdException w:name="Light Grid Accent 1" w:semiHidden="0" w:uiPriority="62" w:unhideWhenUsed="0"/>
-    <w:lsdException w:name="Medium Shading 1 Accent 1" w:semiHidden="0" w:uiPriority="63" w:unhideWhenUsed="0"/>
-    <w:lsdException w:name="Medium Shading 2 Accent 1" w:semiHidden="0" w:uiPriority="64" w:unhideWhenUsed="0"/>
-    <w:lsdException w:name="Medium List 1 Accent 1" w:semiHidden="0" w:uiPriority="65" w:unhideWhenUsed="0"/>
-    <w:lsdException w:name="Revision" w:unhideWhenUsed="0"/>
-    <w:lsdException w:name="List Paragraph" w:semiHidden="0" w:uiPriority="34" w:unhideWhenUsed="0" w:qFormat="1"/>
-    <w:lsdException w:name="Quote" w:semiHidden="0" w:uiPriority="29" w:unhideWhenUsed="0" w:qFormat="1"/>
-    <w:lsdException w:name="Intense Quote" w:semiHidden="0" w:uiPriority="30" w:unhideWhenUsed="0" w:qFormat="1"/>
-    <w:lsdException w:name="Medium List 2 Accent 1" w:semiHidden="0" w:uiPriority="66" w:unhideWhenUsed="0"/>
-    <w:lsdException w:name="Medium Grid 1 Accent 1" w:semiHidden="0" w:uiPriority="67" w:unhideWhenUsed="0"/>
-    <w:lsdException w:name="Medium Grid 2 Accent 1" w:semiHidden="0" w:uiPriority="68" w:unhideWhenUsed="0"/>
-    <w:lsdException w:name="Medium Grid 3 Accent 1" w:semiHidden="0" w:uiPriority="69" w:unhideWhenUsed="0"/>
-    <w:lsdException w:name="Dark List Accent 1" w:semiHidden="0" w:uiPriority="70" w:unhideWhenUsed="0"/>
-    <w:lsdException w:name="Colorful Shading Accent 1" w:semiHidden="0" w:uiPriority="71" w:unhideWhenUsed="0"/>
-    <w:lsdException w:name="Colorful List Accent 1" w:semiHidden="0" w:uiPriority="72" w:unhideWhenUsed="0"/>
-    <w:lsdException w:name="Colorful Grid Accent 1" w:semiHidden="0" w:uiPriority="73" w:unhideWhenUsed="0"/>
-    <w:lsdException w:name="Light Shading Accent 2" w:semiHidden="0" w:uiPriority="60" w:unhideWhenUsed="0"/>
-    <w:lsdException w:name="Light List Accent 2" w:semiHidden="0" w:uiPriority="61" w:unhideWhenUsed="0"/>
-    <w:lsdException w:name="Light Grid Accent 2" w:semiHidden="0" w:uiPriority="62" w:unhideWhenUsed="0"/>
-    <w:lsdException w:name="Medium Shading 1 Accent 2" w:semiHidden="0" w:uiPriority="63" w:unhideWhenUsed="0"/>
-    <w:lsdException w:name="Medium Shading 2 Accent 2" w:semiHidden="0" w:uiPriority="64" w:unhideWhenUsed="0"/>
-    <w:lsdException w:name="Medium List 1 Accent 2" w:semiHidden="0" w:uiPriority="65" w:unhideWhenUsed="0"/>
-    <w:lsdException w:name="Medium List 2 Accent 2" w:semiHidden="0" w:uiPriority="66" w:unhideWhenUsed="0"/>
-    <w:lsdException w:name="Medium Grid 1 Accent 2" w:semiHidden="0" w:uiPriority="67" w:unhideWhenUsed="0"/>
-    <w:lsdException w:name="Medium Grid 2 Accent 2" w:semiHidden="0" w:uiPriority="68" w:unhideWhenUsed="0"/>
-    <w:lsdException w:name="Medium Grid 3 Accent 2" w:semiHidden="0" w:uiPriority="69" w:unhideWhenUsed="0"/>
-    <w:lsdException w:name="Dark List Accent 2" w:semiHidden="0" w:uiPriority="70" w:unhideWhenUsed="0"/>
-    <w:lsdException w:name="Colorful Shading Accent 2" w:semiHidden="0" w:uiPriority="71" w:unhideWhenUsed="0"/>
-    <w:lsdException w:name="Colorful List Accent 2" w:semiHidden="0" w:uiPriority="72" w:unhideWhenUsed="0"/>
-    <w:lsdException w:name="Colorful Grid Accent 2" w:semiHidden="0" w:uiPriority="73" w:unhideWhenUsed="0"/>
-    <w:lsdException w:name="Light Shading Accent 3" w:semiHidden="0" w:uiPriority="60" w:unhideWhenUsed="0"/>
-    <w:lsdException w:name="Light List Accent 3" w:semiHidden="0" w:uiPriority="61" w:unhideWhenUsed="0"/>
-    <w:lsdException w:name="Light Grid Accent 3" w:semiHidden="0" w:uiPriority="62" w:unhideWhenUsed="0"/>
-    <w:lsdException w:name="Medium Shading 1 Accent 3" w:semiHidden="0" w:uiPriority="63" w:unhideWhenUsed="0"/>
-    <w:lsdException w:name="Medium Shading 2 Accent 3" w:semiHidden="0" w:uiPriority="64" w:unhideWhenUsed="0"/>
-    <w:lsdException w:name="Medium List 1 Accent 3" w:semiHidden="0" w:uiPriority="65" w:unhideWhenUsed="0"/>
-    <w:lsdException w:name="Medium List 2 Accent 3" w:semiHidden="0" w:uiPriority="66" w:unhideWhenUsed="0"/>
-    <w:lsdException w:name="Medium Grid 1 Accent 3" w:semiHidden="0" w:uiPriority="67" w:unhideWhenUsed="0"/>
-    <w:lsdException w:name="Medium Grid 2 Accent 3" w:semiHidden="0" w:uiPriority="68" w:unhideWhenUsed="0"/>
-    <w:lsdException w:name="Medium Grid 3 Accent 3" w:semiHidden="0" w:uiPriority="69" w:unhideWhenUsed="0"/>
-    <w:lsdException w:name="Dark List Accent 3" w:semiHidden="0" w:uiPriority="70" w:unhideWhenUsed="0"/>
-    <w:lsdException w:name="Colorful Shading Accent 3" w:semiHidden="0" w:uiPriority="71" w:unhideWhenUsed="0"/>
-    <w:lsdException w:name="Colorful List Accent 3" w:semiHidden="0" w:uiPriority="72" w:unhideWhenUsed="0"/>
-    <w:lsdException w:name="Colorful Grid Accent 3" w:semiHidden="0" w:uiPriority="73" w:unhideWhenUsed="0"/>
-    <w:lsdException w:name="Light Shading Accent 4" w:semiHidden="0" w:uiPriority="60" w:unhideWhenUsed="0"/>
-    <w:lsdException w:name="Light List Accent 4" w:semiHidden="0" w:uiPriority="61" w:unhideWhenUsed="0"/>
-    <w:lsdException w:name="Light Grid Accent 4" w:semiHidden="0" w:uiPriority="62" w:unhideWhenUsed="0"/>
-    <w:lsdException w:name="Medium Shading 1 Accent 4" w:semiHidden="0" w:uiPriority="63" w:unhideWhenUsed="0"/>
-    <w:lsdException w:name="Medium Shading 2 Accent 4" w:semiHidden="0" w:uiPriority="64" w:unhideWhenUsed="0"/>
-    <w:lsdException w:name="Medium List 1 Accent 4" w:semiHidden="0" w:uiPriority="65" w:unhideWhenUsed="0"/>
-    <w:lsdException w:name="Medium List 2 Accent 4" w:semiHidden="0" w:uiPriority="66" w:unhideWhenUsed="0"/>
-    <w:lsdException w:name="Medium Grid 1 Accent 4" w:semiHidden="0" w:uiPriority="67" w:unhideWhenUsed="0"/>
-    <w:lsdException w:name="Medium Grid 2 Accent 4" w:semiHidden="0" w:uiPriority="68" w:unhideWhenUsed="0"/>
-    <w:lsdException w:name="Medium Grid 3 Accent 4" w:semiHidden="0" w:uiPriority="69" w:unhideWhenUsed="0"/>
-    <w:lsdException w:name="Dark List Accent 4" w:semiHidden="0" w:uiPriority="70" w:unhideWhenUsed="0"/>
-    <w:lsdException w:name="Colorful Shading Accent 4" w:semiHidden="0" w:uiPriority="71" w:unhideWhenUsed="0"/>
-    <w:lsdException w:name="Colorful List Accent 4" w:semiHidden="0" w:uiPriority="72" w:unhideWhenUsed="0"/>
-    <w:lsdException w:name="Colorful Grid Accent 4" w:semiHidden="0" w:uiPriority="73" w:unhideWhenUsed="0"/>
-    <w:lsdException w:name="Light Shading Accent 5" w:semiHidden="0" w:uiPriority="60" w:unhideWhenUsed="0"/>
-    <w:lsdException w:name="Light List Accent 5" w:semiHidden="0" w:uiPriority="61" w:unhideWhenUsed="0"/>
-    <w:lsdException w:name="Light Grid Accent 5" w:semiHidden="0" w:uiPriority="62" w:unhideWhenUsed="0"/>
-    <w:lsdException w:name="Medium Shading 1 Accent 5" w:semiHidden="0" w:uiPriority="63" w:unhideWhenUsed="0"/>
-    <w:lsdException w:name="Medium Shading 2 Accent 5" w:semiHidden="0" w:uiPriority="64" w:unhideWhenUsed="0"/>
-    <w:lsdException w:name="Medium List 1 Accent 5" w:semiHidden="0" w:uiPriority="65" w:unhideWhenUsed="0"/>
-    <w:lsdException w:name="Medium List 2 Accent 5" w:semiHidden="0" w:uiPriority="66" w:unhideWhenUsed="0"/>
-    <w:lsdException w:name="Medium Grid 1 Accent 5" w:semiHidden="0" w:uiPriority="67" w:unhideWhenUsed="0"/>
-    <w:lsdException w:name="Medium Grid 2 Accent 5" w:semiHidden="0" w:uiPriority="68" w:unhideWhenUsed="0"/>
-    <w:lsdException w:name="Medium Grid 3 Accent 5" w:semiHidden="0" w:uiPriority="69" w:unhideWhenUsed="0"/>
-    <w:lsdException w:name="Dark List Accent 5" w:semiHidden="0" w:uiPriority="70" w:unhideWhenUsed="0"/>
-    <w:lsdException w:name="Colorful Shading Accent 5" w:semiHidden="0" w:uiPriority="71" w:unhideWhenUsed="0"/>
-    <w:lsdException w:name="Colorful List Accent 5" w:semiHidden="0" w:uiPriority="72" w:unhideWhenUsed="0"/>
-    <w:lsdException w:name="Colorful Grid Accent 5" w:semiHidden="0" w:uiPriority="73" w:unhideWhenUsed="0"/>
-    <w:lsdException w:name="Light Shading Accent 6" w:semiHidden="0" w:uiPriority="60" w:unhideWhenUsed="0"/>
-    <w:lsdException w:name="Light List Accent 6" w:semiHidden="0" w:uiPriority="61" w:unhideWhenUsed="0"/>
-    <w:lsdException w:name="Light Grid Accent 6" w:semiHidden="0" w:uiPriority="62" w:unhideWhenUsed="0"/>
-    <w:lsdException w:name="Medium Shading 1 Accent 6" w:semiHidden="0" w:uiPriority="63" w:unhideWhenUsed="0"/>
-    <w:lsdException w:name="Medium Shading 2 Accent 6" w:semiHidden="0" w:uiPriority="64" w:unhideWhenUsed="0"/>
-    <w:lsdException w:name="Medium List 1 Accent 6" w:semiHidden="0" w:uiPriority="65" w:unhideWhenUsed="0"/>
-    <w:lsdException w:name="Medium List 2 Accent 6" w:semiHidden="0" w:uiPriority="66" w:unhideWhenUsed="0"/>
-    <w:lsdException w:name="Medium Grid 1 Accent 6" w:semiHidden="0" w:uiPriority="67" w:unhideWhenUsed="0"/>
-    <w:lsdException w:name="Medium Grid 2 Accent 6" w:semiHidden="0" w:uiPriority="68" w:unhideWhenUsed="0"/>
-    <w:lsdException w:name="Medium Grid 3 Accent 6" w:semiHidden="0" w:uiPriority="69" w:unhideWhenUsed="0"/>
-    <w:lsdException w:name="Dark List Accent 6" w:semiHidden="0" w:uiPriority="70" w:unhideWhenUsed="0"/>
-    <w:lsdException w:name="Colorful Shading Accent 6" w:semiHidden="0" w:uiPriority="71" w:unhideWhenUsed="0"/>
-    <w:lsdException w:name="Colorful List Accent 6" w:semiHidden="0" w:uiPriority="72" w:unhideWhenUsed="0"/>
-    <w:lsdException w:name="Colorful Grid Accent 6" w:semiHidden="0" w:uiPriority="73" w:unhideWhenUsed="0"/>
-    <w:lsdException w:name="Subtle Emphasis" w:semiHidden="0" w:uiPriority="19" w:unhideWhenUsed="0" w:qFormat="1"/>
-    <w:lsdException w:name="Intense Emphasis" w:semiHidden="0" w:uiPriority="21" w:unhideWhenUsed="0" w:qFormat="1"/>
-    <w:lsdException w:name="Subtle Reference" w:semiHidden="0" w:uiPriority="31" w:unhideWhenUsed="0" w:qFormat="1"/>
-    <w:lsdException w:name="Intense Reference" w:semiHidden="0" w:uiPriority="32" w:unhideWhenUsed="0" w:qFormat="1"/>
-    <w:lsdException w:name="Book Title" w:semiHidden="0" w:uiPriority="33" w:unhideWhenUsed="0" w:qFormat="1"/>
-    <w:lsdException w:name="Bibliography" w:uiPriority="37"/>
-    <w:lsdException w:name="TOC Heading" w:uiPriority="39" w:qFormat="1"/>
+  <w:latentStyles w:defLockedState="0" w:defUIPriority="99" w:defSemiHidden="0" w:defUnhideWhenUsed="0" w:defQFormat="0" w:count="375">
+    <w:lsdException w:name="Normal" w:uiPriority="0" w:qFormat="1"/>
+    <w:lsdException w:name="heading 1" w:uiPriority="9" w:qFormat="1"/>
+    <w:lsdException w:name="heading 2" w:semiHidden="1" w:uiPriority="9" w:unhideWhenUsed="1" w:qFormat="1"/>
+    <w:lsdException w:name="heading 3" w:semiHidden="1" w:uiPriority="9" w:unhideWhenUsed="1" w:qFormat="1"/>
+    <w:lsdException w:name="heading 4" w:semiHidden="1" w:uiPriority="9" w:unhideWhenUsed="1" w:qFormat="1"/>
+    <w:lsdException w:name="heading 5" w:semiHidden="1" w:uiPriority="9" w:unhideWhenUsed="1" w:qFormat="1"/>
+    <w:lsdException w:name="heading 6" w:semiHidden="1" w:uiPriority="9" w:unhideWhenUsed="1" w:qFormat="1"/>
+    <w:lsdException w:name="heading 7" w:semiHidden="1" w:uiPriority="9" w:unhideWhenUsed="1" w:qFormat="1"/>
+    <w:lsdException w:name="heading 8" w:semiHidden="1" w:uiPriority="9" w:unhideWhenUsed="1" w:qFormat="1"/>
+    <w:lsdException w:name="heading 9" w:semiHidden="1" w:uiPriority="9" w:unhideWhenUsed="1" w:qFormat="1"/>
+    <w:lsdException w:name="index 1" w:semiHidden="1" w:unhideWhenUsed="1"/>
+    <w:lsdException w:name="index 2" w:semiHidden="1" w:unhideWhenUsed="1"/>
+    <w:lsdException w:name="index 3" w:semiHidden="1" w:unhideWhenUsed="1"/>
+    <w:lsdException w:name="index 4" w:semiHidden="1" w:unhideWhenUsed="1"/>
+    <w:lsdException w:name="index 5" w:semiHidden="1" w:unhideWhenUsed="1"/>
+    <w:lsdException w:name="index 6" w:semiHidden="1" w:unhideWhenUsed="1"/>
+    <w:lsdException w:name="index 7" w:semiHidden="1" w:unhideWhenUsed="1"/>
+    <w:lsdException w:name="index 8" w:semiHidden="1" w:unhideWhenUsed="1"/>
+    <w:lsdException w:name="index 9" w:semiHidden="1" w:unhideWhenUsed="1"/>
+    <w:lsdException w:name="toc 1" w:semiHidden="1" w:uiPriority="39" w:unhideWhenUsed="1"/>
+    <w:lsdException w:name="toc 2" w:semiHidden="1" w:uiPriority="39" w:unhideWhenUsed="1"/>
+    <w:lsdException w:name="toc 3" w:semiHidden="1" w:uiPriority="39" w:unhideWhenUsed="1"/>
+    <w:lsdException w:name="toc 4" w:semiHidden="1" w:uiPriority="39" w:unhideWhenUsed="1"/>
+    <w:lsdException w:name="toc 5" w:semiHidden="1" w:uiPriority="39" w:unhideWhenUsed="1"/>
+    <w:lsdException w:name="toc 6" w:semiHidden="1" w:uiPriority="39" w:unhideWhenUsed="1"/>
+    <w:lsdException w:name="toc 7" w:semiHidden="1" w:uiPriority="39" w:unhideWhenUsed="1"/>
+    <w:lsdException w:name="toc 8" w:semiHidden="1" w:uiPriority="39" w:unhideWhenUsed="1"/>
+    <w:lsdException w:name="toc 9" w:semiHidden="1" w:uiPriority="39" w:unhideWhenUsed="1"/>
+    <w:lsdException w:name="Normal Indent" w:semiHidden="1" w:unhideWhenUsed="1"/>
+    <w:lsdException w:name="footnote text" w:semiHidden="1" w:unhideWhenUsed="1"/>
+    <w:lsdException w:name="annotation text" w:semiHidden="1" w:unhideWhenUsed="1"/>
+    <w:lsdException w:name="header" w:semiHidden="1" w:unhideWhenUsed="1"/>
+    <w:lsdException w:name="footer" w:semiHidden="1" w:unhideWhenUsed="1"/>
+    <w:lsdException w:name="index heading" w:semiHidden="1" w:unhideWhenUsed="1"/>
+    <w:lsdException w:name="caption" w:semiHidden="1" w:uiPriority="35" w:unhideWhenUsed="1" w:qFormat="1"/>
+    <w:lsdException w:name="table of figures" w:semiHidden="1" w:unhideWhenUsed="1"/>
+    <w:lsdException w:name="envelope address" w:semiHidden="1" w:unhideWhenUsed="1"/>
+    <w:lsdException w:name="envelope return" w:semiHidden="1" w:unhideWhenUsed="1"/>
+    <w:lsdException w:name="footnote reference" w:semiHidden="1" w:unhideWhenUsed="1"/>
+    <w:lsdException w:name="annotation reference" w:semiHidden="1" w:unhideWhenUsed="1"/>
+    <w:lsdException w:name="line number" w:semiHidden="1" w:unhideWhenUsed="1"/>
+    <w:lsdException w:name="page number" w:semiHidden="1" w:unhideWhenUsed="1"/>
+    <w:lsdException w:name="endnote reference" w:semiHidden="1" w:unhideWhenUsed="1"/>
+    <w:lsdException w:name="endnote text" w:semiHidden="1" w:unhideWhenUsed="1"/>
+    <w:lsdException w:name="table of authorities" w:semiHidden="1" w:unhideWhenUsed="1"/>
+    <w:lsdException w:name="macro" w:semiHidden="1" w:unhideWhenUsed="1"/>
+    <w:lsdException w:name="toa heading" w:semiHidden="1" w:unhideWhenUsed="1"/>
+    <w:lsdException w:name="List" w:semiHidden="1" w:unhideWhenUsed="1"/>
+    <w:lsdException w:name="List Bullet" w:semiHidden="1" w:unhideWhenUsed="1"/>
+    <w:lsdException w:name="List Number" w:semiHidden="1" w:unhideWhenUsed="1"/>
+    <w:lsdException w:name="List 2" w:semiHidden="1" w:unhideWhenUsed="1"/>
+    <w:lsdException w:name="List 3" w:semiHidden="1" w:unhideWhenUsed="1"/>
+    <w:lsdException w:name="List 4" w:semiHidden="1" w:unhideWhenUsed="1"/>
+    <w:lsdException w:name="List 5" w:semiHidden="1" w:unhideWhenUsed="1"/>
+    <w:lsdException w:name="List Bullet 2" w:semiHidden="1" w:unhideWhenUsed="1"/>
+    <w:lsdException w:name="List Bullet 3" w:semiHidden="1" w:unhideWhenUsed="1"/>
+    <w:lsdException w:name="List Bullet 4" w:semiHidden="1" w:unhideWhenUsed="1"/>
+    <w:lsdException w:name="List Bullet 5" w:semiHidden="1" w:unhideWhenUsed="1"/>
+    <w:lsdException w:name="List Number 2" w:semiHidden="1" w:unhideWhenUsed="1"/>
+    <w:lsdException w:name="List Number 3" w:semiHidden="1" w:unhideWhenUsed="1"/>
+    <w:lsdException w:name="List Number 4" w:semiHidden="1" w:unhideWhenUsed="1"/>
+    <w:lsdException w:name="List Number 5" w:semiHidden="1" w:unhideWhenUsed="1"/>
+    <w:lsdException w:name="Title" w:uiPriority="10" w:qFormat="1"/>
+    <w:lsdException w:name="Closing" w:semiHidden="1" w:unhideWhenUsed="1"/>
+    <w:lsdException w:name="Signature" w:semiHidden="1" w:unhideWhenUsed="1"/>
+    <w:lsdException w:name="Default Paragraph Font" w:semiHidden="1" w:uiPriority="1" w:unhideWhenUsed="1"/>
+    <w:lsdException w:name="Body Text" w:semiHidden="1" w:unhideWhenUsed="1"/>
+    <w:lsdException w:name="Body Text Indent" w:semiHidden="1" w:unhideWhenUsed="1"/>
+    <w:lsdException w:name="List Continue" w:semiHidden="1" w:unhideWhenUsed="1"/>
+    <w:lsdException w:name="List Continue 2" w:semiHidden="1" w:unhideWhenUsed="1"/>
+    <w:lsdException w:name="List Continue 3" w:semiHidden="1" w:unhideWhenUsed="1"/>
+    <w:lsdException w:name="List Continue 4" w:semiHidden="1" w:unhideWhenUsed="1"/>
+    <w:lsdException w:name="List Continue 5" w:semiHidden="1" w:unhideWhenUsed="1"/>
+    <w:lsdException w:name="Message Header" w:semiHidden="1" w:unhideWhenUsed="1"/>
+    <w:lsdException w:name="Subtitle" w:uiPriority="11" w:qFormat="1"/>
+    <w:lsdException w:name="Salutation" w:semiHidden="1" w:unhideWhenUsed="1"/>
+    <w:lsdException w:name="Date" w:semiHidden="1" w:unhideWhenUsed="1"/>
+    <w:lsdException w:name="Body Text First Indent" w:semiHidden="1" w:unhideWhenUsed="1"/>
+    <w:lsdException w:name="Body Text First Indent 2" w:semiHidden="1" w:unhideWhenUsed="1"/>
+    <w:lsdException w:name="Note Heading" w:semiHidden="1" w:unhideWhenUsed="1"/>
+    <w:lsdException w:name="Body Text 2" w:semiHidden="1" w:unhideWhenUsed="1"/>
+    <w:lsdException w:name="Body Text 3" w:semiHidden="1" w:unhideWhenUsed="1"/>
+    <w:lsdException w:name="Body Text Indent 2" w:semiHidden="1" w:unhideWhenUsed="1"/>
+    <w:lsdException w:name="Body Text Indent 3" w:semiHidden="1" w:unhideWhenUsed="1"/>
+    <w:lsdException w:name="Block Text" w:semiHidden="1" w:unhideWhenUsed="1"/>
+    <w:lsdException w:name="Hyperlink" w:semiHidden="1" w:unhideWhenUsed="1"/>
+    <w:lsdException w:name="FollowedHyperlink" w:semiHidden="1" w:unhideWhenUsed="1"/>
+    <w:lsdException w:name="Strong" w:uiPriority="22" w:qFormat="1"/>
+    <w:lsdException w:name="Emphasis" w:uiPriority="20" w:qFormat="1"/>
+    <w:lsdException w:name="Document Map" w:semiHidden="1" w:unhideWhenUsed="1"/>
+    <w:lsdException w:name="Plain Text" w:semiHidden="1" w:unhideWhenUsed="1"/>
+    <w:lsdException w:name="E-mail Signature" w:semiHidden="1" w:unhideWhenUsed="1"/>
+    <w:lsdException w:name="HTML Top of Form" w:semiHidden="1" w:unhideWhenUsed="1"/>
+    <w:lsdException w:name="HTML Bottom of Form" w:semiHidden="1" w:unhideWhenUsed="1"/>
+    <w:lsdException w:name="Normal (Web)" w:semiHidden="1" w:unhideWhenUsed="1"/>
+    <w:lsdException w:name="HTML Acronym" w:semiHidden="1" w:unhideWhenUsed="1"/>
+    <w:lsdException w:name="HTML Address" w:semiHidden="1" w:unhideWhenUsed="1"/>
+    <w:lsdException w:name="HTML Cite" w:semiHidden="1" w:unhideWhenUsed="1"/>
+    <w:lsdException w:name="HTML Code" w:semiHidden="1" w:unhideWhenUsed="1"/>
+    <w:lsdException w:name="HTML Definition" w:semiHidden="1" w:unhideWhenUsed="1"/>
+    <w:lsdException w:name="HTML Keyboard" w:semiHidden="1" w:unhideWhenUsed="1"/>
+    <w:lsdException w:name="HTML Preformatted" w:semiHidden="1" w:unhideWhenUsed="1"/>
+    <w:lsdException w:name="HTML Sample" w:semiHidden="1" w:unhideWhenUsed="1"/>
+    <w:lsdException w:name="HTML Typewriter" w:semiHidden="1" w:unhideWhenUsed="1"/>
+    <w:lsdException w:name="HTML Variable" w:semiHidden="1" w:unhideWhenUsed="1"/>
+    <w:lsdException w:name="Normal Table" w:semiHidden="1" w:unhideWhenUsed="1"/>
+    <w:lsdException w:name="annotation subject" w:semiHidden="1" w:unhideWhenUsed="1"/>
+    <w:lsdException w:name="No List" w:semiHidden="1" w:unhideWhenUsed="1"/>
+    <w:lsdException w:name="Outline List 1" w:semiHidden="1" w:unhideWhenUsed="1"/>
+    <w:lsdException w:name="Outline List 2" w:semiHidden="1" w:unhideWhenUsed="1"/>
+    <w:lsdException w:name="Outline List 3" w:semiHidden="1" w:unhideWhenUsed="1"/>
+    <w:lsdException w:name="Table Simple 1" w:semiHidden="1" w:unhideWhenUsed="1"/>
+    <w:lsdException w:name="Table Simple 2" w:semiHidden="1" w:unhideWhenUsed="1"/>
+    <w:lsdException w:name="Table Simple 3" w:semiHidden="1" w:unhideWhenUsed="1"/>
+    <w:lsdException w:name="Table Classic 1" w:semiHidden="1" w:unhideWhenUsed="1"/>
+    <w:lsdException w:name="Table Classic 2" w:semiHidden="1" w:unhideWhenUsed="1"/>
+    <w:lsdException w:name="Table Classic 3" w:semiHidden="1" w:unhideWhenUsed="1"/>
+    <w:lsdException w:name="Table Classic 4" w:semiHidden="1" w:unhideWhenUsed="1"/>
+    <w:lsdException w:name="Table Colorful 1" w:semiHidden="1" w:unhideWhenUsed="1"/>
+    <w:lsdException w:name="Table Colorful 2" w:semiHidden="1" w:unhideWhenUsed="1"/>
+    <w:lsdException w:name="Table Colorful 3" w:semiHidden="1" w:unhideWhenUsed="1"/>
+    <w:lsdException w:name="Table Columns 1" w:semiHidden="1" w:unhideWhenUsed="1"/>
+    <w:lsdException w:name="Table Columns 2" w:semiHidden="1" w:unhideWhenUsed="1"/>
+    <w:lsdException w:name="Table Columns 3" w:semiHidden="1" w:unhideWhenUsed="1"/>
+    <w:lsdException w:name="Table Columns 4" w:semiHidden="1" w:unhideWhenUsed="1"/>
+    <w:lsdException w:name="Table Columns 5" w:semiHidden="1" w:unhideWhenUsed="1"/>
+    <w:lsdException w:name="Table Grid 1" w:semiHidden="1" w:unhideWhenUsed="1"/>
+    <w:lsdException w:name="Table Grid 2" w:semiHidden="1" w:unhideWhenUsed="1"/>
+    <w:lsdException w:name="Table Grid 3" w:semiHidden="1" w:unhideWhenUsed="1"/>
+    <w:lsdException w:name="Table Grid 4" w:semiHidden="1" w:unhideWhenUsed="1"/>
+    <w:lsdException w:name="Table Grid 5" w:semiHidden="1" w:unhideWhenUsed="1"/>
+    <w:lsdException w:name="Table Grid 6" w:semiHidden="1" w:unhideWhenUsed="1"/>
+    <w:lsdException w:name="Table Grid 7" w:semiHidden="1" w:unhideWhenUsed="1"/>
+    <w:lsdException w:name="Table Grid 8" w:semiHidden="1" w:unhideWhenUsed="1"/>
+    <w:lsdException w:name="Table List 1" w:semiHidden="1" w:unhideWhenUsed="1"/>
+    <w:lsdException w:name="Table List 2" w:semiHidden="1" w:unhideWhenUsed="1"/>
+    <w:lsdException w:name="Table List 3" w:semiHidden="1" w:unhideWhenUsed="1"/>
+    <w:lsdException w:name="Table List 4" w:semiHidden="1" w:unhideWhenUsed="1"/>
+    <w:lsdException w:name="Table List 5" w:semiHidden="1" w:unhideWhenUsed="1"/>
+    <w:lsdException w:name="Table List 6" w:semiHidden="1" w:unhideWhenUsed="1"/>
+    <w:lsdException w:name="Table List 7" w:semiHidden="1" w:unhideWhenUsed="1"/>
+    <w:lsdException w:name="Table List 8" w:semiHidden="1" w:unhideWhenUsed="1"/>
+    <w:lsdException w:name="Table 3D effects 1" w:semiHidden="1" w:unhideWhenUsed="1"/>
+    <w:lsdException w:name="Table 3D effects 2" w:semiHidden="1" w:unhideWhenUsed="1"/>
+    <w:lsdException w:name="Table 3D effects 3" w:semiHidden="1" w:unhideWhenUsed="1"/>
+    <w:lsdException w:name="Table Contemporary" w:semiHidden="1" w:unhideWhenUsed="1"/>
+    <w:lsdException w:name="Table Elegant" w:semiHidden="1" w:unhideWhenUsed="1"/>
+    <w:lsdException w:name="Table Professional" w:semiHidden="1" w:unhideWhenUsed="1"/>
+    <w:lsdException w:name="Table Subtle 1" w:semiHidden="1" w:unhideWhenUsed="1"/>
+    <w:lsdException w:name="Table Subtle 2" w:semiHidden="1" w:unhideWhenUsed="1"/>
+    <w:lsdException w:name="Table Web 1" w:semiHidden="1" w:unhideWhenUsed="1"/>
+    <w:lsdException w:name="Table Web 2" w:semiHidden="1" w:unhideWhenUsed="1"/>
+    <w:lsdException w:name="Table Web 3" w:semiHidden="1" w:unhideWhenUsed="1"/>
+    <w:lsdException w:name="Balloon Text" w:semiHidden="1" w:unhideWhenUsed="1"/>
+    <w:lsdException w:name="Table Grid" w:uiPriority="59"/>
+    <w:lsdException w:name="Table Theme" w:semiHidden="1" w:unhideWhenUsed="1"/>
+    <w:lsdException w:name="Placeholder Text" w:semiHidden="1"/>
+    <w:lsdException w:name="No Spacing" w:uiPriority="1" w:qFormat="1"/>
+    <w:lsdException w:name="Light Shading" w:uiPriority="60"/>
+    <w:lsdException w:name="Light List" w:uiPriority="61"/>
+    <w:lsdException w:name="Light Grid" w:uiPriority="62"/>
+    <w:lsdException w:name="Medium Shading 1" w:uiPriority="63"/>
+    <w:lsdException w:name="Medium Shading 2" w:uiPriority="64"/>
+    <w:lsdException w:name="Medium List 1" w:uiPriority="65"/>
+    <w:lsdException w:name="Medium List 2" w:uiPriority="66"/>
+    <w:lsdException w:name="Medium Grid 1" w:uiPriority="67"/>
+    <w:lsdException w:name="Medium Grid 2" w:uiPriority="68"/>
+    <w:lsdException w:name="Medium Grid 3" w:uiPriority="69"/>
+    <w:lsdException w:name="Dark List" w:uiPriority="70"/>
+    <w:lsdException w:name="Colorful Shading" w:uiPriority="71"/>
+    <w:lsdException w:name="Colorful List" w:uiPriority="72"/>
+    <w:lsdException w:name="Colorful Grid" w:uiPriority="73"/>
+    <w:lsdException w:name="Light Shading Accent 1" w:uiPriority="60"/>
+    <w:lsdException w:name="Light List Accent 1" w:uiPriority="61"/>
+    <w:lsdException w:name="Light Grid Accent 1" w:uiPriority="62"/>
+    <w:lsdException w:name="Medium Shading 1 Accent 1" w:uiPriority="63"/>
+    <w:lsdException w:name="Medium Shading 2 Accent 1" w:uiPriority="64"/>
+    <w:lsdException w:name="Medium List 1 Accent 1" w:uiPriority="65"/>
+    <w:lsdException w:name="Revision" w:semiHidden="1"/>
+    <w:lsdException w:name="List Paragraph" w:uiPriority="34" w:qFormat="1"/>
+    <w:lsdException w:name="Quote" w:uiPriority="29" w:qFormat="1"/>
+    <w:lsdException w:name="Intense Quote" w:uiPriority="30" w:qFormat="1"/>
+    <w:lsdException w:name="Medium List 2 Accent 1" w:uiPriority="66"/>
+    <w:lsdException w:name="Medium Grid 1 Accent 1" w:uiPriority="67"/>
+    <w:lsdException w:name="Medium Grid 2 Accent 1" w:uiPriority="68"/>
+    <w:lsdException w:name="Medium Grid 3 Accent 1" w:uiPriority="69"/>
+    <w:lsdException w:name="Dark List Accent 1" w:uiPriority="70"/>
+    <w:lsdException w:name="Colorful Shading Accent 1" w:uiPriority="71"/>
+    <w:lsdException w:name="Colorful List Accent 1" w:uiPriority="72"/>
+    <w:lsdException w:name="Colorful Grid Accent 1" w:uiPriority="73"/>
+    <w:lsdException w:name="Light Shading Accent 2" w:uiPriority="60"/>
+    <w:lsdException w:name="Light List Accent 2" w:uiPriority="61"/>
+    <w:lsdException w:name="Light Grid Accent 2" w:uiPriority="62"/>
+    <w:lsdException w:name="Medium Shading 1 Accent 2" w:uiPriority="63"/>
+    <w:lsdException w:name="Medium Shading 2 Accent 2" w:uiPriority="64"/>
+    <w:lsdException w:name="Medium List 1 Accent 2" w:uiPriority="65"/>
+    <w:lsdException w:name="Medium List 2 Accent 2" w:uiPriority="66"/>
+    <w:lsdException w:name="Medium Grid 1 Accent 2" w:uiPriority="67"/>
+    <w:lsdException w:name="Medium Grid 2 Accent 2" w:uiPriority="68"/>
+    <w:lsdException w:name="Medium Grid 3 Accent 2" w:uiPriority="69"/>
+    <w:lsdException w:name="Dark List Accent 2" w:uiPriority="70"/>
+    <w:lsdException w:name="Colorful Shading Accent 2" w:uiPriority="71"/>
+    <w:lsdException w:name="Colorful List Accent 2" w:uiPriority="72"/>
+    <w:lsdException w:name="Colorful Grid Accent 2" w:uiPriority="73"/>
+    <w:lsdException w:name="Light Shading Accent 3" w:uiPriority="60"/>
+    <w:lsdException w:name="Light List Accent 3" w:uiPriority="61"/>
+    <w:lsdException w:name="Light Grid Accent 3" w:uiPriority="62"/>
+    <w:lsdException w:name="Medium Shading 1 Accent 3" w:uiPriority="63"/>
+    <w:lsdException w:name="Medium Shading 2 Accent 3" w:uiPriority="64"/>
+    <w:lsdException w:name="Medium List 1 Accent 3" w:uiPriority="65"/>
+    <w:lsdException w:name="Medium List 2 Accent 3" w:uiPriority="66"/>
+    <w:lsdException w:name="Medium Grid 1 Accent 3" w:uiPriority="67"/>
+    <w:lsdException w:name="Medium Grid 2 Accent 3" w:uiPriority="68"/>
+    <w:lsdException w:name="Medium Grid 3 Accent 3" w:uiPriority="69"/>
+    <w:lsdException w:name="Dark List Accent 3" w:uiPriority="70"/>
+    <w:lsdException w:name="Colorful Shading Accent 3" w:uiPriority="71"/>
+    <w:lsdException w:name="Colorful List Accent 3" w:uiPriority="72"/>
+    <w:lsdException w:name="Colorful Grid Accent 3" w:uiPriority="73"/>
+    <w:lsdException w:name="Light Shading Accent 4" w:uiPriority="60"/>
+    <w:lsdException w:name="Light List Accent 4" w:uiPriority="61"/>
+    <w:lsdException w:name="Light Grid Accent 4" w:uiPriority="62"/>
+    <w:lsdException w:name="Medium Shading 1 Accent 4" w:uiPriority="63"/>
+    <w:lsdException w:name="Medium Shading 2 Accent 4" w:uiPriority="64"/>
+    <w:lsdException w:name="Medium List 1 Accent 4" w:uiPriority="65"/>
+    <w:lsdException w:name="Medium List 2 Accent 4" w:uiPriority="66"/>
+    <w:lsdException w:name="Medium Grid 1 Accent 4" w:uiPriority="67"/>
+    <w:lsdException w:name="Medium Grid 2 Accent 4" w:uiPriority="68"/>
+    <w:lsdException w:name="Medium Grid 3 Accent 4" w:uiPriority="69"/>
+    <w:lsdException w:name="Dark List Accent 4" w:uiPriority="70"/>
+    <w:lsdException w:name="Colorful Shading Accent 4" w:uiPriority="71"/>
+    <w:lsdException w:name="Colorful List Accent 4" w:uiPriority="72"/>
+    <w:lsdException w:name="Colorful Grid Accent 4" w:uiPriority="73"/>
+    <w:lsdException w:name="Light Shading Accent 5" w:uiPriority="60"/>
+    <w:lsdException w:name="Light List Accent 5" w:uiPriority="61"/>
+    <w:lsdException w:name="Light Grid Accent 5" w:uiPriority="62"/>
+    <w:lsdException w:name="Medium Shading 1 Accent 5" w:uiPriority="63"/>
+    <w:lsdException w:name="Medium Shading 2 Accent 5" w:uiPriority="64"/>
+    <w:lsdException w:name="Medium List 1 Accent 5" w:uiPriority="65"/>
+    <w:lsdException w:name="Medium List 2 Accent 5" w:uiPriority="66"/>
+    <w:lsdException w:name="Medium Grid 1 Accent 5" w:uiPriority="67"/>
+    <w:lsdException w:name="Medium Grid 2 Accent 5" w:uiPriority="68"/>
+    <w:lsdException w:name="Medium Grid 3 Accent 5" w:uiPriority="69"/>
+    <w:lsdException w:name="Dark List Accent 5" w:uiPriority="70"/>
+    <w:lsdException w:name="Colorful Shading Accent 5" w:uiPriority="71"/>
+    <w:lsdException w:name="Colorful List Accent 5" w:uiPriority="72"/>
+    <w:lsdException w:name="Colorful Grid Accent 5" w:uiPriority="73"/>
+    <w:lsdException w:name="Light Shading Accent 6" w:uiPriority="60"/>
+    <w:lsdException w:name="Light List Accent 6" w:uiPriority="61"/>
+    <w:lsdException w:name="Light Grid Accent 6" w:uiPriority="62"/>
+    <w:lsdException w:name="Medium Shading 1 Accent 6" w:uiPriority="63"/>
+    <w:lsdException w:name="Medium Shading 2 Accent 6" w:uiPriority="64"/>
+    <w:lsdException w:name="Medium List 1 Accent 6" w:uiPriority="65"/>
+    <w:lsdException w:name="Medium List 2 Accent 6" w:uiPriority="66"/>
+    <w:lsdException w:name="Medium Grid 1 Accent 6" w:uiPriority="67"/>
+    <w:lsdException w:name="Medium Grid 2 Accent 6" w:uiPriority="68"/>
+    <w:lsdException w:name="Medium Grid 3 Accent 6" w:uiPriority="69"/>
+    <w:lsdException w:name="Dark List Accent 6" w:uiPriority="70"/>
+    <w:lsdException w:name="Colorful Shading Accent 6" w:uiPriority="71"/>
+    <w:lsdException w:name="Colorful List Accent 6" w:uiPriority="72"/>
+    <w:lsdException w:name="Colorful Grid Accent 6" w:uiPriority="73"/>
+    <w:lsdException w:name="Subtle Emphasis" w:uiPriority="19" w:qFormat="1"/>
+    <w:lsdException w:name="Intense Emphasis" w:uiPriority="21" w:qFormat="1"/>
+    <w:lsdException w:name="Subtle Reference" w:uiPriority="31" w:qFormat="1"/>
+    <w:lsdException w:name="Intense Reference" w:uiPriority="32" w:qFormat="1"/>
+    <w:lsdException w:name="Book Title" w:uiPriority="33" w:qFormat="1"/>
+    <w:lsdException w:name="Bibliography" w:semiHidden="1" w:uiPriority="37" w:unhideWhenUsed="1"/>
+    <w:lsdException w:name="TOC Heading" w:semiHidden="1" w:uiPriority="39" w:unhideWhenUsed="1" w:qFormat="1"/>
+    <w:lsdException w:name="Grid Table 4" w:uiPriority="49"/>
+    <w:lsdException w:name="Grid Table 5 Dark" w:uiPriority="50"/>
+    <w:lsdException w:name="Grid Table 6 Colorful" w:uiPriority="51"/>
+    <w:lsdException w:name="Grid Table 7 Colorful" w:uiPriority="52"/>
+    <w:lsdException w:name="Grid Table 1 Light Accent 1" w:uiPriority="46"/>
+    <w:lsdException w:name="Grid Table 2 Accent 1" w:uiPriority="47"/>
+    <w:lsdException w:name="Grid Table 3 Accent 1" w:uiPriority="48"/>
+    <w:lsdException w:name="Grid Table 4 Accent 1" w:uiPriority="49"/>
+    <w:lsdException w:name="Grid Table 5 Dark Accent 1" w:uiPriority="50"/>
+    <w:lsdException w:name="Grid Table 6 Colorful Accent 1" w:uiPriority="51"/>
+    <w:lsdException w:name="Grid Table 7 Colorful Accent 1" w:uiPriority="52"/>
+    <w:lsdException w:name="Grid Table 1 Light Accent 2" w:uiPriority="46"/>
+    <w:lsdException w:name="Grid Table 2 Accent 2" w:uiPriority="47"/>
+    <w:lsdException w:name="Grid Table 3 Accent 2" w:uiPriority="48"/>
+    <w:lsdException w:name="Grid Table 4 Accent 2" w:uiPriority="49"/>
+    <w:lsdException w:name="Grid Table 5 Dark Accent 2" w:uiPriority="50"/>
+    <w:lsdException w:name="Grid Table 6 Colorful Accent 2" w:uiPriority="51"/>
+    <w:lsdException w:name="Grid Table 7 Colorful Accent 2" w:uiPriority="52"/>
+    <w:lsdException w:name="Grid Table 1 Light Accent 3" w:uiPriority="46"/>
+    <w:lsdException w:name="Grid Table 2 Accent 3" w:uiPriority="47"/>
+    <w:lsdException w:name="Grid Table 3 Accent 3" w:uiPriority="48"/>
+    <w:lsdException w:name="Grid Table 4 Accent 3" w:uiPriority="49"/>
+    <w:lsdException w:name="Grid Table 5 Dark Accent 3" w:uiPriority="50"/>
+    <w:lsdException w:name="Grid Table 6 Colorful Accent 3" w:uiPriority="51"/>
+    <w:lsdException w:name="Grid Table 7 Colorful Accent 3" w:uiPriority="52"/>
+    <w:lsdException w:name="Grid Table 1 Light Accent 4" w:uiPriority="46"/>
+    <w:lsdException w:name="Grid Table 2 Accent 4" w:uiPriority="47"/>
+    <w:lsdException w:name="Grid Table 3 Accent 4" w:uiPriority="48"/>
+    <w:lsdException w:name="Grid Table 4 Accent 4" w:uiPriority="49"/>
+    <w:lsdException w:name="Grid Table 5 Dark Accent 4" w:uiPriority="50"/>
+    <w:lsdException w:name="Grid Table 6 Colorful Accent 4" w:uiPriority="51"/>
+    <w:lsdException w:name="Grid Table 7 Colorful Accent 4" w:uiPriority="52"/>
+    <w:lsdException w:name="Grid Table 1 Light Accent 5" w:uiPriority="46"/>
+    <w:lsdException w:name="Grid Table 2 Accent 5" w:uiPriority="47"/>
+    <w:lsdException w:name="Grid Table 3 Accent 5" w:uiPriority="48"/>
+    <w:lsdException w:name="Grid Table 4 Accent 5" w:uiPriority="49"/>
+    <w:lsdException w:name="Grid Table 5 Dark Accent 5" w:uiPriority="50"/>
+    <w:lsdException w:name="Grid Table 6 Colorful Accent 5" w:uiPriority="51"/>
+    <w:lsdException w:name="Grid Table 7 Colorful Accent 5" w:uiPriority="52"/>
+    <w:lsdException w:name="Grid Table 1 Light Accent 6" w:uiPriority="46"/>
+    <w:lsdException w:name="Grid Table 2 Accent 6" w:uiPriority="47"/>
+    <w:lsdException w:name="Grid Table 3 Accent 6" w:uiPriority="48"/>
+    <w:lsdException w:name="Grid Table 4 Accent 6" w:uiPriority="49"/>
+    <w:lsdException w:name="Grid Table 5 Dark Accent 6" w:uiPriority="50"/>
+    <w:lsdException w:name="Grid Table 6 Colorful Accent 6" w:uiPriority="51"/>
+    <w:lsdException w:name="Grid Table 7 Colorful Accent 6" w:uiPriority="52"/>
+    <w:lsdException w:name="List Table 1 Light" w:uiPriority="46"/>
+    <w:lsdException w:name="List Table 2" w:uiPriority="47"/>
+    <w:lsdException w:name="List Table 3" w:uiPriority="48"/>
+    <w:lsdException w:name="List Table 4" w:uiPriority="49"/>
+    <w:lsdException w:name="List Table 5 Dark" w:uiPriority="50"/>
+    <w:lsdException w:name="List Table 6 Colorful" w:uiPriority="51"/>
+    <w:lsdException w:name="List Table 7 Colorful" w:uiPriority="52"/>
+    <w:lsdException w:name="List Table 1 Light Accent 1" w:uiPriority="46"/>
+    <w:lsdException w:name="List Table 2 Accent 1" w:uiPriority="47"/>
+    <w:lsdException w:name="List Table 3 Accent 1" w:uiPriority="48"/>
+    <w:lsdException w:name="List Table 4 Accent 1" w:uiPriority="49"/>
+    <w:lsdException w:name="List Table 5 Dark Accent 1" w:uiPriority="50"/>
+    <w:lsdException w:name="List Table 6 Colorful Accent 1" w:uiPriority="51"/>
+    <w:lsdException w:name="List Table 7 Colorful Accent 1" w:uiPriority="52"/>
+    <w:lsdException w:name="List Table 1 Light Accent 2" w:uiPriority="46"/>
+    <w:lsdException w:name="List Table 2 Accent 2" w:uiPriority="47"/>
+    <w:lsdException w:name="List Table 3 Accent 2" w:uiPriority="48"/>
+    <w:lsdException w:name="List Table 4 Accent 2" w:uiPriority="49"/>
+    <w:lsdException w:name="List Table 5 Dark Accent 2" w:uiPriority="50"/>
+    <w:lsdException w:name="List Table 6 Colorful Accent 2" w:uiPriority="51"/>
+    <w:lsdException w:name="List Table 7 Colorful Accent 2" w:uiPriority="52"/>
+    <w:lsdException w:name="List Table 1 Light Accent 3" w:uiPriority="46"/>
+    <w:lsdException w:name="List Table 2 Accent 3" w:uiPriority="47"/>
+    <w:lsdException w:name="List Table 3 Accent 3" w:uiPriority="48"/>
+    <w:lsdException w:name="List Table 4 Accent 3" w:uiPriority="49"/>
+    <w:lsdException w:name="List Table 5 Dark Accent 3" w:uiPriority="50"/>
+    <w:lsdException w:name="List Table 6 Colorful Accent 3" w:uiPriority="51"/>
+    <w:lsdException w:name="List Table 7 Colorful Accent 3" w:uiPriority="52"/>
+    <w:lsdException w:name="List Table 1 Light Accent 4" w:uiPriority="46"/>
+    <w:lsdException w:name="List Table 2 Accent 4" w:uiPriority="47"/>
+    <w:lsdException w:name="List Table 3 Accent 4" w:uiPriority="48"/>
+    <w:lsdException w:name="List Table 4 Accent 4" w:uiPriority="49"/>
+    <w:lsdException w:name="List Table 5 Dark Accent 4" w:uiPriority="50"/>
+    <w:lsdException w:name="List Table 6 Colorful Accent 4" w:uiPriority="51"/>
+    <w:lsdException w:name="List Table 7 Colorful Accent 4" w:uiPriority="52"/>
+    <w:lsdException w:name="List Table 1 Light Accent 5" w:uiPriority="46"/>
+    <w:lsdException w:name="List Table 2 Accent 5" w:uiPriority="47"/>
+    <w:lsdException w:name="List Table 3 Accent 5" w:uiPriority="48"/>
+    <w:lsdException w:name="List Table 4 Accent 5" w:uiPriority="49"/>
+    <w:lsdException w:name="List Table 5 Dark Accent 5" w:uiPriority="50"/>
+    <w:lsdException w:name="List Table 6 Colorful Accent 5" w:uiPriority="51"/>
+    <w:lsdException w:name="List Table 7 Colorful Accent 5" w:uiPriority="52"/>
+    <w:lsdException w:name="List Table 1 Light Accent 6" w:uiPriority="46"/>
+    <w:lsdException w:name="List Table 2 Accent 6" w:uiPriority="47"/>
+    <w:lsdException w:name="List Table 3 Accent 6" w:uiPriority="48"/>
+    <w:lsdException w:name="List Table 4 Accent 6" w:uiPriority="49"/>
+    <w:lsdException w:name="List Table 5 Dark Accent 6" w:uiPriority="50"/>
+    <w:lsdException w:name="List Table 6 Colorful Accent 6" w:uiPriority="51"/>
+    <w:lsdException w:name="List Table 7 Colorful Accent 6" w:uiPriority="52"/>
+    <w:lsdException w:name="Mention" w:semiHidden="1" w:unhideWhenUsed="1"/>
+    <w:lsdException w:name="Smart Hyperlink" w:semiHidden="1" w:unhideWhenUsed="1"/>
+    <w:lsdException w:name="Hashtag" w:semiHidden="1" w:unhideWhenUsed="1"/>
+    <w:lsdException w:name="Unresolved Mention" w:semiHidden="1" w:unhideWhenUsed="1"/>
   </w:latentStyles>
   <w:style w:type="paragraph" w:default="1" w:styleId="Normal">
     <w:name w:val="Normal"/>
@@ -7190,297 +7997,35 @@
     <w:semiHidden/>
     <w:rsid w:val="00BD6B5E"/>
   </w:style>
-</w:styles>
-</file>
-
-<file path=word/stylesWithEffects.xml><?xml version="1.0" encoding="utf-8"?>
-<w:styles xmlns:wpc="http://schemas.microsoft.com/office/word/2010/wordprocessingCanvas" xmlns:mo="http://schemas.microsoft.com/office/mac/office/2008/main" xmlns:mc="http://schemas.openxmlformats.org/markup-compatibility/2006" xmlns:mv="urn:schemas-microsoft-com:mac:vml" xmlns:o="urn:schemas-microsoft-com:office:office" xmlns:r="http://schemas.openxmlformats.org/officeDocument/2006/relationships" xmlns:m="http://schemas.openxmlformats.org/officeDocument/2006/math" xmlns:v="urn:schemas-microsoft-com:vml" xmlns:wp14="http://schemas.microsoft.com/office/word/2010/wordprocessingDrawing" xmlns:wp="http://schemas.openxmlformats.org/drawingml/2006/wordprocessingDrawing" xmlns:w10="urn:schemas-microsoft-com:office:word" xmlns:w="http://schemas.openxmlformats.org/wordprocessingml/2006/main" xmlns:w14="http://schemas.microsoft.com/office/word/2010/wordml" xmlns:wpg="http://schemas.microsoft.com/office/word/2010/wordprocessingGroup" xmlns:wpi="http://schemas.microsoft.com/office/word/2010/wordprocessingInk" xmlns:wne="http://schemas.microsoft.com/office/word/2006/wordml" xmlns:wps="http://schemas.microsoft.com/office/word/2010/wordprocessingShape" mc:Ignorable="w14 wp14">
-  <w:docDefaults>
-    <w:rPrDefault>
-      <w:rPr>
-        <w:rFonts w:asciiTheme="minorHAnsi" w:eastAsiaTheme="minorEastAsia" w:hAnsiTheme="minorHAnsi" w:cstheme="minorBidi"/>
-        <w:sz w:val="24"/>
-        <w:szCs w:val="24"/>
-        <w:lang w:val="en-US" w:eastAsia="en-US" w:bidi="ar-SA"/>
-      </w:rPr>
-    </w:rPrDefault>
-    <w:pPrDefault/>
-  </w:docDefaults>
-  <w:latentStyles w:defLockedState="0" w:defUIPriority="99" w:defSemiHidden="1" w:defUnhideWhenUsed="1" w:defQFormat="0" w:count="276">
-    <w:lsdException w:name="Normal" w:semiHidden="0" w:uiPriority="0" w:unhideWhenUsed="0" w:qFormat="1"/>
-    <w:lsdException w:name="heading 1" w:semiHidden="0" w:uiPriority="9" w:unhideWhenUsed="0" w:qFormat="1"/>
-    <w:lsdException w:name="heading 2" w:uiPriority="9" w:qFormat="1"/>
-    <w:lsdException w:name="heading 3" w:uiPriority="9" w:qFormat="1"/>
-    <w:lsdException w:name="heading 4" w:uiPriority="9" w:qFormat="1"/>
-    <w:lsdException w:name="heading 5" w:uiPriority="9" w:qFormat="1"/>
-    <w:lsdException w:name="heading 6" w:uiPriority="9" w:qFormat="1"/>
-    <w:lsdException w:name="heading 7" w:uiPriority="9" w:qFormat="1"/>
-    <w:lsdException w:name="heading 8" w:uiPriority="9" w:qFormat="1"/>
-    <w:lsdException w:name="heading 9" w:uiPriority="9" w:qFormat="1"/>
-    <w:lsdException w:name="toc 1" w:uiPriority="39"/>
-    <w:lsdException w:name="toc 2" w:uiPriority="39"/>
-    <w:lsdException w:name="toc 3" w:uiPriority="39"/>
-    <w:lsdException w:name="toc 4" w:uiPriority="39"/>
-    <w:lsdException w:name="toc 5" w:uiPriority="39"/>
-    <w:lsdException w:name="toc 6" w:uiPriority="39"/>
-    <w:lsdException w:name="toc 7" w:uiPriority="39"/>
-    <w:lsdException w:name="toc 8" w:uiPriority="39"/>
-    <w:lsdException w:name="toc 9" w:uiPriority="39"/>
-    <w:lsdException w:name="caption" w:uiPriority="35" w:qFormat="1"/>
-    <w:lsdException w:name="Title" w:semiHidden="0" w:uiPriority="10" w:unhideWhenUsed="0" w:qFormat="1"/>
-    <w:lsdException w:name="Default Paragraph Font" w:uiPriority="1"/>
-    <w:lsdException w:name="Subtitle" w:semiHidden="0" w:uiPriority="11" w:unhideWhenUsed="0" w:qFormat="1"/>
-    <w:lsdException w:name="Strong" w:semiHidden="0" w:uiPriority="22" w:unhideWhenUsed="0" w:qFormat="1"/>
-    <w:lsdException w:name="Emphasis" w:semiHidden="0" w:uiPriority="20" w:unhideWhenUsed="0" w:qFormat="1"/>
-    <w:lsdException w:name="Table Grid" w:semiHidden="0" w:uiPriority="59" w:unhideWhenUsed="0"/>
-    <w:lsdException w:name="Placeholder Text" w:unhideWhenUsed="0"/>
-    <w:lsdException w:name="No Spacing" w:semiHidden="0" w:uiPriority="1" w:unhideWhenUsed="0" w:qFormat="1"/>
-    <w:lsdException w:name="Light Shading" w:semiHidden="0" w:uiPriority="60" w:unhideWhenUsed="0"/>
-    <w:lsdException w:name="Light List" w:semiHidden="0" w:uiPriority="61" w:unhideWhenUsed="0"/>
-    <w:lsdException w:name="Light Grid" w:semiHidden="0" w:uiPriority="62" w:unhideWhenUsed="0"/>
-    <w:lsdException w:name="Medium Shading 1" w:semiHidden="0" w:uiPriority="63" w:unhideWhenUsed="0"/>
-    <w:lsdException w:name="Medium Shading 2" w:semiHidden="0" w:uiPriority="64" w:unhideWhenUsed="0"/>
-    <w:lsdException w:name="Medium List 1" w:semiHidden="0" w:uiPriority="65" w:unhideWhenUsed="0"/>
-    <w:lsdException w:name="Medium List 2" w:semiHidden="0" w:uiPriority="66" w:unhideWhenUsed="0"/>
-    <w:lsdException w:name="Medium Grid 1" w:semiHidden="0" w:uiPriority="67" w:unhideWhenUsed="0"/>
-    <w:lsdException w:name="Medium Grid 2" w:semiHidden="0" w:uiPriority="68" w:unhideWhenUsed="0"/>
-    <w:lsdException w:name="Medium Grid 3" w:semiHidden="0" w:uiPriority="69" w:unhideWhenUsed="0"/>
-    <w:lsdException w:name="Dark List" w:semiHidden="0" w:uiPriority="70" w:unhideWhenUsed="0"/>
-    <w:lsdException w:name="Colorful Shading" w:semiHidden="0" w:uiPriority="71" w:unhideWhenUsed="0"/>
-    <w:lsdException w:name="Colorful List" w:semiHidden="0" w:uiPriority="72" w:unhideWhenUsed="0"/>
-    <w:lsdException w:name="Colorful Grid" w:semiHidden="0" w:uiPriority="73" w:unhideWhenUsed="0"/>
-    <w:lsdException w:name="Light Shading Accent 1" w:semiHidden="0" w:uiPriority="60" w:unhideWhenUsed="0"/>
-    <w:lsdException w:name="Light List Accent 1" w:semiHidden="0" w:uiPriority="61" w:unhideWhenUsed="0"/>
-    <w:lsdException w:name="Light Grid Accent 1" w:semiHidden="0" w:uiPriority="62" w:unhideWhenUsed="0"/>
-    <w:lsdException w:name="Medium Shading 1 Accent 1" w:semiHidden="0" w:uiPriority="63" w:unhideWhenUsed="0"/>
-    <w:lsdException w:name="Medium Shading 2 Accent 1" w:semiHidden="0" w:uiPriority="64" w:unhideWhenUsed="0"/>
-    <w:lsdException w:name="Medium List 1 Accent 1" w:semiHidden="0" w:uiPriority="65" w:unhideWhenUsed="0"/>
-    <w:lsdException w:name="Revision" w:unhideWhenUsed="0"/>
-    <w:lsdException w:name="List Paragraph" w:semiHidden="0" w:uiPriority="34" w:unhideWhenUsed="0" w:qFormat="1"/>
-    <w:lsdException w:name="Quote" w:semiHidden="0" w:uiPriority="29" w:unhideWhenUsed="0" w:qFormat="1"/>
-    <w:lsdException w:name="Intense Quote" w:semiHidden="0" w:uiPriority="30" w:unhideWhenUsed="0" w:qFormat="1"/>
-    <w:lsdException w:name="Medium List 2 Accent 1" w:semiHidden="0" w:uiPriority="66" w:unhideWhenUsed="0"/>
-    <w:lsdException w:name="Medium Grid 1 Accent 1" w:semiHidden="0" w:uiPriority="67" w:unhideWhenUsed="0"/>
-    <w:lsdException w:name="Medium Grid 2 Accent 1" w:semiHidden="0" w:uiPriority="68" w:unhideWhenUsed="0"/>
-    <w:lsdException w:name="Medium Grid 3 Accent 1" w:semiHidden="0" w:uiPriority="69" w:unhideWhenUsed="0"/>
-    <w:lsdException w:name="Dark List Accent 1" w:semiHidden="0" w:uiPriority="70" w:unhideWhenUsed="0"/>
-    <w:lsdException w:name="Colorful Shading Accent 1" w:semiHidden="0" w:uiPriority="71" w:unhideWhenUsed="0"/>
-    <w:lsdException w:name="Colorful List Accent 1" w:semiHidden="0" w:uiPriority="72" w:unhideWhenUsed="0"/>
-    <w:lsdException w:name="Colorful Grid Accent 1" w:semiHidden="0" w:uiPriority="73" w:unhideWhenUsed="0"/>
-    <w:lsdException w:name="Light Shading Accent 2" w:semiHidden="0" w:uiPriority="60" w:unhideWhenUsed="0"/>
-    <w:lsdException w:name="Light List Accent 2" w:semiHidden="0" w:uiPriority="61" w:unhideWhenUsed="0"/>
-    <w:lsdException w:name="Light Grid Accent 2" w:semiHidden="0" w:uiPriority="62" w:unhideWhenUsed="0"/>
-    <w:lsdException w:name="Medium Shading 1 Accent 2" w:semiHidden="0" w:uiPriority="63" w:unhideWhenUsed="0"/>
-    <w:lsdException w:name="Medium Shading 2 Accent 2" w:semiHidden="0" w:uiPriority="64" w:unhideWhenUsed="0"/>
-    <w:lsdException w:name="Medium List 1 Accent 2" w:semiHidden="0" w:uiPriority="65" w:unhideWhenUsed="0"/>
-    <w:lsdException w:name="Medium List 2 Accent 2" w:semiHidden="0" w:uiPriority="66" w:unhideWhenUsed="0"/>
-    <w:lsdException w:name="Medium Grid 1 Accent 2" w:semiHidden="0" w:uiPriority="67" w:unhideWhenUsed="0"/>
-    <w:lsdException w:name="Medium Grid 2 Accent 2" w:semiHidden="0" w:uiPriority="68" w:unhideWhenUsed="0"/>
-    <w:lsdException w:name="Medium Grid 3 Accent 2" w:semiHidden="0" w:uiPriority="69" w:unhideWhenUsed="0"/>
-    <w:lsdException w:name="Dark List Accent 2" w:semiHidden="0" w:uiPriority="70" w:unhideWhenUsed="0"/>
-    <w:lsdException w:name="Colorful Shading Accent 2" w:semiHidden="0" w:uiPriority="71" w:unhideWhenUsed="0"/>
-    <w:lsdException w:name="Colorful List Accent 2" w:semiHidden="0" w:uiPriority="72" w:unhideWhenUsed="0"/>
-    <w:lsdException w:name="Colorful Grid Accent 2" w:semiHidden="0" w:uiPriority="73" w:unhideWhenUsed="0"/>
-    <w:lsdException w:name="Light Shading Accent 3" w:semiHidden="0" w:uiPriority="60" w:unhideWhenUsed="0"/>
-    <w:lsdException w:name="Light List Accent 3" w:semiHidden="0" w:uiPriority="61" w:unhideWhenUsed="0"/>
-    <w:lsdException w:name="Light Grid Accent 3" w:semiHidden="0" w:uiPriority="62" w:unhideWhenUsed="0"/>
-    <w:lsdException w:name="Medium Shading 1 Accent 3" w:semiHidden="0" w:uiPriority="63" w:unhideWhenUsed="0"/>
-    <w:lsdException w:name="Medium Shading 2 Accent 3" w:semiHidden="0" w:uiPriority="64" w:unhideWhenUsed="0"/>
-    <w:lsdException w:name="Medium List 1 Accent 3" w:semiHidden="0" w:uiPriority="65" w:unhideWhenUsed="0"/>
-    <w:lsdException w:name="Medium List 2 Accent 3" w:semiHidden="0" w:uiPriority="66" w:unhideWhenUsed="0"/>
-    <w:lsdException w:name="Medium Grid 1 Accent 3" w:semiHidden="0" w:uiPriority="67" w:unhideWhenUsed="0"/>
-    <w:lsdException w:name="Medium Grid 2 Accent 3" w:semiHidden="0" w:uiPriority="68" w:unhideWhenUsed="0"/>
-    <w:lsdException w:name="Medium Grid 3 Accent 3" w:semiHidden="0" w:uiPriority="69" w:unhideWhenUsed="0"/>
-    <w:lsdException w:name="Dark List Accent 3" w:semiHidden="0" w:uiPriority="70" w:unhideWhenUsed="0"/>
-    <w:lsdException w:name="Colorful Shading Accent 3" w:semiHidden="0" w:uiPriority="71" w:unhideWhenUsed="0"/>
-    <w:lsdException w:name="Colorful List Accent 3" w:semiHidden="0" w:uiPriority="72" w:unhideWhenUsed="0"/>
-    <w:lsdException w:name="Colorful Grid Accent 3" w:semiHidden="0" w:uiPriority="73" w:unhideWhenUsed="0"/>
-    <w:lsdException w:name="Light Shading Accent 4" w:semiHidden="0" w:uiPriority="60" w:unhideWhenUsed="0"/>
-    <w:lsdException w:name="Light List Accent 4" w:semiHidden="0" w:uiPriority="61" w:unhideWhenUsed="0"/>
-    <w:lsdException w:name="Light Grid Accent 4" w:semiHidden="0" w:uiPriority="62" w:unhideWhenUsed="0"/>
-    <w:lsdException w:name="Medium Shading 1 Accent 4" w:semiHidden="0" w:uiPriority="63" w:unhideWhenUsed="0"/>
-    <w:lsdException w:name="Medium Shading 2 Accent 4" w:semiHidden="0" w:uiPriority="64" w:unhideWhenUsed="0"/>
-    <w:lsdException w:name="Medium List 1 Accent 4" w:semiHidden="0" w:uiPriority="65" w:unhideWhenUsed="0"/>
-    <w:lsdException w:name="Medium List 2 Accent 4" w:semiHidden="0" w:uiPriority="66" w:unhideWhenUsed="0"/>
-    <w:lsdException w:name="Medium Grid 1 Accent 4" w:semiHidden="0" w:uiPriority="67" w:unhideWhenUsed="0"/>
-    <w:lsdException w:name="Medium Grid 2 Accent 4" w:semiHidden="0" w:uiPriority="68" w:unhideWhenUsed="0"/>
-    <w:lsdException w:name="Medium Grid 3 Accent 4" w:semiHidden="0" w:uiPriority="69" w:unhideWhenUsed="0"/>
-    <w:lsdException w:name="Dark List Accent 4" w:semiHidden="0" w:uiPriority="70" w:unhideWhenUsed="0"/>
-    <w:lsdException w:name="Colorful Shading Accent 4" w:semiHidden="0" w:uiPriority="71" w:unhideWhenUsed="0"/>
-    <w:lsdException w:name="Colorful List Accent 4" w:semiHidden="0" w:uiPriority="72" w:unhideWhenUsed="0"/>
-    <w:lsdException w:name="Colorful Grid Accent 4" w:semiHidden="0" w:uiPriority="73" w:unhideWhenUsed="0"/>
-    <w:lsdException w:name="Light Shading Accent 5" w:semiHidden="0" w:uiPriority="60" w:unhideWhenUsed="0"/>
-    <w:lsdException w:name="Light List Accent 5" w:semiHidden="0" w:uiPriority="61" w:unhideWhenUsed="0"/>
-    <w:lsdException w:name="Light Grid Accent 5" w:semiHidden="0" w:uiPriority="62" w:unhideWhenUsed="0"/>
-    <w:lsdException w:name="Medium Shading 1 Accent 5" w:semiHidden="0" w:uiPriority="63" w:unhideWhenUsed="0"/>
-    <w:lsdException w:name="Medium Shading 2 Accent 5" w:semiHidden="0" w:uiPriority="64" w:unhideWhenUsed="0"/>
-    <w:lsdException w:name="Medium List 1 Accent 5" w:semiHidden="0" w:uiPriority="65" w:unhideWhenUsed="0"/>
-    <w:lsdException w:name="Medium List 2 Accent 5" w:semiHidden="0" w:uiPriority="66" w:unhideWhenUsed="0"/>
-    <w:lsdException w:name="Medium Grid 1 Accent 5" w:semiHidden="0" w:uiPriority="67" w:unhideWhenUsed="0"/>
-    <w:lsdException w:name="Medium Grid 2 Accent 5" w:semiHidden="0" w:uiPriority="68" w:unhideWhenUsed="0"/>
-    <w:lsdException w:name="Medium Grid 3 Accent 5" w:semiHidden="0" w:uiPriority="69" w:unhideWhenUsed="0"/>
-    <w:lsdException w:name="Dark List Accent 5" w:semiHidden="0" w:uiPriority="70" w:unhideWhenUsed="0"/>
-    <w:lsdException w:name="Colorful Shading Accent 5" w:semiHidden="0" w:uiPriority="71" w:unhideWhenUsed="0"/>
-    <w:lsdException w:name="Colorful List Accent 5" w:semiHidden="0" w:uiPriority="72" w:unhideWhenUsed="0"/>
-    <w:lsdException w:name="Colorful Grid Accent 5" w:semiHidden="0" w:uiPriority="73" w:unhideWhenUsed="0"/>
-    <w:lsdException w:name="Light Shading Accent 6" w:semiHidden="0" w:uiPriority="60" w:unhideWhenUsed="0"/>
-    <w:lsdException w:name="Light List Accent 6" w:semiHidden="0" w:uiPriority="61" w:unhideWhenUsed="0"/>
-    <w:lsdException w:name="Light Grid Accent 6" w:semiHidden="0" w:uiPriority="62" w:unhideWhenUsed="0"/>
-    <w:lsdException w:name="Medium Shading 1 Accent 6" w:semiHidden="0" w:uiPriority="63" w:unhideWhenUsed="0"/>
-    <w:lsdException w:name="Medium Shading 2 Accent 6" w:semiHidden="0" w:uiPriority="64" w:unhideWhenUsed="0"/>
-    <w:lsdException w:name="Medium List 1 Accent 6" w:semiHidden="0" w:uiPriority="65" w:unhideWhenUsed="0"/>
-    <w:lsdException w:name="Medium List 2 Accent 6" w:semiHidden="0" w:uiPriority="66" w:unhideWhenUsed="0"/>
-    <w:lsdException w:name="Medium Grid 1 Accent 6" w:semiHidden="0" w:uiPriority="67" w:unhideWhenUsed="0"/>
-    <w:lsdException w:name="Medium Grid 2 Accent 6" w:semiHidden="0" w:uiPriority="68" w:unhideWhenUsed="0"/>
-    <w:lsdException w:name="Medium Grid 3 Accent 6" w:semiHidden="0" w:uiPriority="69" w:unhideWhenUsed="0"/>
-    <w:lsdException w:name="Dark List Accent 6" w:semiHidden="0" w:uiPriority="70" w:unhideWhenUsed="0"/>
-    <w:lsdException w:name="Colorful Shading Accent 6" w:semiHidden="0" w:uiPriority="71" w:unhideWhenUsed="0"/>
-    <w:lsdException w:name="Colorful List Accent 6" w:semiHidden="0" w:uiPriority="72" w:unhideWhenUsed="0"/>
-    <w:lsdException w:name="Colorful Grid Accent 6" w:semiHidden="0" w:uiPriority="73" w:unhideWhenUsed="0"/>
-    <w:lsdException w:name="Subtle Emphasis" w:semiHidden="0" w:uiPriority="19" w:unhideWhenUsed="0" w:qFormat="1"/>
-    <w:lsdException w:name="Intense Emphasis" w:semiHidden="0" w:uiPriority="21" w:unhideWhenUsed="0" w:qFormat="1"/>
-    <w:lsdException w:name="Subtle Reference" w:semiHidden="0" w:uiPriority="31" w:unhideWhenUsed="0" w:qFormat="1"/>
-    <w:lsdException w:name="Intense Reference" w:semiHidden="0" w:uiPriority="32" w:unhideWhenUsed="0" w:qFormat="1"/>
-    <w:lsdException w:name="Book Title" w:semiHidden="0" w:uiPriority="33" w:unhideWhenUsed="0" w:qFormat="1"/>
-    <w:lsdException w:name="Bibliography" w:uiPriority="37"/>
-    <w:lsdException w:name="TOC Heading" w:uiPriority="39" w:qFormat="1"/>
-  </w:latentStyles>
-  <w:style w:type="paragraph" w:default="1" w:styleId="Normal">
-    <w:name w:val="Normal"/>
-    <w:qFormat/>
-  </w:style>
-  <w:style w:type="character" w:default="1" w:styleId="DefaultParagraphFont">
-    <w:name w:val="Default Paragraph Font"/>
-    <w:uiPriority w:val="1"/>
-    <w:semiHidden/>
-    <w:unhideWhenUsed/>
-  </w:style>
-  <w:style w:type="table" w:default="1" w:styleId="TableNormal">
-    <w:name w:val="Normal Table"/>
-    <w:uiPriority w:val="99"/>
-    <w:semiHidden/>
-    <w:unhideWhenUsed/>
-    <w:tblPr>
-      <w:tblInd w:w="0" w:type="dxa"/>
-      <w:tblCellMar>
-        <w:top w:w="0" w:type="dxa"/>
-        <w:left w:w="108" w:type="dxa"/>
-        <w:bottom w:w="0" w:type="dxa"/>
-        <w:right w:w="108" w:type="dxa"/>
-      </w:tblCellMar>
-    </w:tblPr>
-  </w:style>
-  <w:style w:type="numbering" w:default="1" w:styleId="NoList">
-    <w:name w:val="No List"/>
-    <w:uiPriority w:val="99"/>
-    <w:semiHidden/>
-    <w:unhideWhenUsed/>
-  </w:style>
-  <w:style w:type="paragraph" w:styleId="Footer">
-    <w:name w:val="footer"/>
-    <w:basedOn w:val="Normal"/>
-    <w:link w:val="FooterChar"/>
-    <w:uiPriority w:val="99"/>
-    <w:unhideWhenUsed/>
-    <w:rsid w:val="007D6AFC"/>
-    <w:pPr>
-      <w:tabs>
-        <w:tab w:val="center" w:pos="4320"/>
-        <w:tab w:val="right" w:pos="8640"/>
-      </w:tabs>
-    </w:pPr>
-  </w:style>
-  <w:style w:type="character" w:customStyle="1" w:styleId="FooterChar">
-    <w:name w:val="Footer Char"/>
-    <w:basedOn w:val="DefaultParagraphFont"/>
-    <w:link w:val="Footer"/>
-    <w:uiPriority w:val="99"/>
-    <w:rsid w:val="007D6AFC"/>
-  </w:style>
-  <w:style w:type="character" w:styleId="PageNumber">
-    <w:name w:val="page number"/>
+  <w:style w:type="character" w:styleId="UnresolvedMention">
+    <w:name w:val="Unresolved Mention"/>
     <w:basedOn w:val="DefaultParagraphFont"/>
     <w:uiPriority w:val="99"/>
     <w:semiHidden/>
     <w:unhideWhenUsed/>
-    <w:rsid w:val="007D6AFC"/>
-  </w:style>
-  <w:style w:type="paragraph" w:styleId="Header">
-    <w:name w:val="header"/>
-    <w:basedOn w:val="Normal"/>
-    <w:link w:val="HeaderChar"/>
-    <w:uiPriority w:val="99"/>
-    <w:unhideWhenUsed/>
-    <w:rsid w:val="007D6AFC"/>
-    <w:pPr>
-      <w:tabs>
-        <w:tab w:val="center" w:pos="4320"/>
-        <w:tab w:val="right" w:pos="8640"/>
-      </w:tabs>
-    </w:pPr>
-  </w:style>
-  <w:style w:type="character" w:customStyle="1" w:styleId="HeaderChar">
-    <w:name w:val="Header Char"/>
-    <w:basedOn w:val="DefaultParagraphFont"/>
-    <w:link w:val="Header"/>
-    <w:uiPriority w:val="99"/>
-    <w:rsid w:val="007D6AFC"/>
-  </w:style>
-  <w:style w:type="paragraph" w:styleId="ListParagraph">
-    <w:name w:val="List Paragraph"/>
-    <w:basedOn w:val="Normal"/>
-    <w:uiPriority w:val="34"/>
-    <w:qFormat/>
-    <w:rsid w:val="0017369B"/>
-    <w:pPr>
-      <w:ind w:left="720"/>
-      <w:contextualSpacing/>
-    </w:pPr>
-  </w:style>
-  <w:style w:type="character" w:styleId="Hyperlink">
-    <w:name w:val="Hyperlink"/>
-    <w:basedOn w:val="DefaultParagraphFont"/>
-    <w:uiPriority w:val="99"/>
-    <w:unhideWhenUsed/>
-    <w:rsid w:val="002160B2"/>
+    <w:rsid w:val="00992C6B"/>
     <w:rPr>
-      <w:color w:val="0000FF" w:themeColor="hyperlink"/>
-      <w:u w:val="single"/>
+      <w:color w:val="808080"/>
+      <w:shd w:val="clear" w:color="auto" w:fill="E6E6E6"/>
     </w:rPr>
   </w:style>
-  <w:style w:type="paragraph" w:styleId="BalloonText">
-    <w:name w:val="Balloon Text"/>
+  <w:style w:type="paragraph" w:styleId="Date">
+    <w:name w:val="Date"/>
     <w:basedOn w:val="Normal"/>
-    <w:link w:val="BalloonTextChar"/>
+    <w:next w:val="Normal"/>
+    <w:link w:val="DateChar"/>
     <w:uiPriority w:val="99"/>
     <w:semiHidden/>
     <w:unhideWhenUsed/>
-    <w:rsid w:val="00A21756"/>
-    <w:rPr>
-      <w:rFonts w:ascii="Lucida Grande" w:hAnsi="Lucida Grande" w:cs="Lucida Grande"/>
-      <w:sz w:val="18"/>
-      <w:szCs w:val="18"/>
-    </w:rPr>
+    <w:rsid w:val="00C25F93"/>
   </w:style>
-  <w:style w:type="character" w:customStyle="1" w:styleId="BalloonTextChar">
-    <w:name w:val="Balloon Text Char"/>
+  <w:style w:type="character" w:customStyle="1" w:styleId="DateChar">
+    <w:name w:val="Date Char"/>
     <w:basedOn w:val="DefaultParagraphFont"/>
-    <w:link w:val="BalloonText"/>
+    <w:link w:val="Date"/>
     <w:uiPriority w:val="99"/>
     <w:semiHidden/>
-    <w:rsid w:val="00A21756"/>
-    <w:rPr>
-      <w:rFonts w:ascii="Lucida Grande" w:hAnsi="Lucida Grande" w:cs="Lucida Grande"/>
-      <w:sz w:val="18"/>
-      <w:szCs w:val="18"/>
-    </w:rPr>
-  </w:style>
-  <w:style w:type="paragraph" w:styleId="Revision">
-    <w:name w:val="Revision"/>
-    <w:hidden/>
-    <w:uiPriority w:val="99"/>
-    <w:semiHidden/>
-    <w:rsid w:val="00BD6B5E"/>
+    <w:rsid w:val="00C25F93"/>
   </w:style>
 </w:styles>
 </file>
@@ -7810,7 +8355,7 @@
 </file>
 
 <file path=customXml/itemProps1.xml><?xml version="1.0" encoding="utf-8"?>
-<ds:datastoreItem xmlns:ds="http://schemas.openxmlformats.org/officeDocument/2006/customXml" ds:itemID="{3A4B1CEA-649C-564A-88E4-A627F83F55ED}">
+<ds:datastoreItem xmlns:ds="http://schemas.openxmlformats.org/officeDocument/2006/customXml" ds:itemID="{FC544B4C-1F82-419E-93D0-AC6DA2426E94}">
   <ds:schemaRefs>
     <ds:schemaRef ds:uri="http://schemas.openxmlformats.org/officeDocument/2006/bibliography"/>
   </ds:schemaRefs>

</xml_diff>